<commit_message>
Linux updated commands and github commands
</commit_message>
<xml_diff>
--- a/linux commands.docx
+++ b/linux commands.docx
@@ -6,15 +6,19 @@
       <w:pPr>
         <w:rPr>
           <w:rFonts w:ascii="Times New Roman" w:hAnsi="Times New Roman" w:cs="Times New Roman"/>
-          <w:sz w:val="24"/>
-          <w:szCs w:val="24"/>
-        </w:rPr>
-      </w:pPr>
-      <w:r>
-        <w:rPr>
-          <w:rFonts w:ascii="Times New Roman" w:hAnsi="Times New Roman" w:cs="Times New Roman"/>
-          <w:sz w:val="24"/>
-          <w:szCs w:val="24"/>
+          <w:b/>
+          <w:sz w:val="28"/>
+          <w:szCs w:val="24"/>
+          <w:u w:val="single"/>
+        </w:rPr>
+      </w:pPr>
+      <w:r>
+        <w:rPr>
+          <w:rFonts w:ascii="Times New Roman" w:hAnsi="Times New Roman" w:cs="Times New Roman"/>
+          <w:b/>
+          <w:sz w:val="28"/>
+          <w:szCs w:val="24"/>
+          <w:u w:val="single"/>
         </w:rPr>
         <w:t xml:space="preserve">Linux commands for accessing the virtual machine present in server using </w:t>
       </w:r>
@@ -22,8 +26,10 @@
       <w:r>
         <w:rPr>
           <w:rFonts w:ascii="Times New Roman" w:hAnsi="Times New Roman" w:cs="Times New Roman"/>
-          <w:sz w:val="24"/>
-          <w:szCs w:val="24"/>
+          <w:b/>
+          <w:sz w:val="28"/>
+          <w:szCs w:val="24"/>
+          <w:u w:val="single"/>
         </w:rPr>
         <w:t>linux</w:t>
       </w:r>
@@ -31,11 +37,15 @@
       <w:r>
         <w:rPr>
           <w:rFonts w:ascii="Times New Roman" w:hAnsi="Times New Roman" w:cs="Times New Roman"/>
-          <w:sz w:val="24"/>
-          <w:szCs w:val="24"/>
+          <w:b/>
+          <w:sz w:val="28"/>
+          <w:szCs w:val="24"/>
+          <w:u w:val="single"/>
         </w:rPr>
         <w:t xml:space="preserve"> commands</w:t>
       </w:r>
+      <w:bookmarkStart w:id="0" w:name="_GoBack"/>
+      <w:bookmarkEnd w:id="0"/>
     </w:p>
     <w:p/>
     <w:p>
@@ -603,31 +613,7 @@
           <w:sz w:val="24"/>
           <w:szCs w:val="24"/>
         </w:rPr>
-        <w:t xml:space="preserve"> sorted in</w:t>
-      </w:r>
-      <w:r>
-        <w:rPr>
-          <w:rFonts w:ascii="Times New Roman" w:hAnsi="Times New Roman" w:cs="Times New Roman"/>
-          <w:sz w:val="24"/>
-          <w:szCs w:val="24"/>
-        </w:rPr>
-        <w:t xml:space="preserve"> descending</w:t>
-      </w:r>
-      <w:r>
-        <w:rPr>
-          <w:rFonts w:ascii="Times New Roman" w:hAnsi="Times New Roman" w:cs="Times New Roman"/>
-          <w:sz w:val="24"/>
-          <w:szCs w:val="24"/>
-        </w:rPr>
-        <w:t xml:space="preserve"> alphabetical order</w:t>
-      </w:r>
-      <w:r>
-        <w:rPr>
-          <w:rFonts w:ascii="Times New Roman" w:hAnsi="Times New Roman" w:cs="Times New Roman"/>
-          <w:sz w:val="24"/>
-          <w:szCs w:val="24"/>
-        </w:rPr>
-        <w:t xml:space="preserve"> or reverse sorting </w:t>
+        <w:t xml:space="preserve"> sorted in descending alphabetical order or reverse sorting </w:t>
       </w:r>
     </w:p>
     <w:p>
@@ -3109,18 +3095,8 @@
           <w:sz w:val="24"/>
           <w:szCs w:val="24"/>
         </w:rPr>
-        <w:t xml:space="preserve">Use head to display the first 15 lines of </w:t>
-      </w:r>
-      <w:bookmarkStart w:id="0" w:name="_GoBack"/>
-      <w:r>
-        <w:rPr>
-          <w:rFonts w:ascii="Times New Roman" w:hAnsi="Times New Roman" w:cs="Times New Roman"/>
-          <w:sz w:val="24"/>
-          <w:szCs w:val="24"/>
-        </w:rPr>
-        <w:t>logfile.log</w:t>
-      </w:r>
-      <w:bookmarkEnd w:id="0"/>
+        <w:t>Use head to display the first 15 lines of logfile.log</w:t>
+      </w:r>
     </w:p>
     <w:p>
       <w:pPr>
@@ -3216,6 +3192,27 @@
           <w:szCs w:val="24"/>
         </w:rPr>
         <w:t>Use WC to count the number of words in the sample.txt</w:t>
+      </w:r>
+    </w:p>
+    <w:p>
+      <w:pPr>
+        <w:autoSpaceDE w:val="0"/>
+        <w:autoSpaceDN w:val="0"/>
+        <w:adjustRightInd w:val="0"/>
+        <w:spacing w:after="0" w:line="240" w:lineRule="auto"/>
+        <w:rPr>
+          <w:rFonts w:ascii="Times New Roman" w:hAnsi="Times New Roman" w:cs="Times New Roman"/>
+          <w:sz w:val="24"/>
+          <w:szCs w:val="24"/>
+        </w:rPr>
+      </w:pPr>
+      <w:r>
+        <w:rPr>
+          <w:rFonts w:ascii="Times New Roman" w:hAnsi="Times New Roman" w:cs="Times New Roman"/>
+          <w:sz w:val="24"/>
+          <w:szCs w:val="24"/>
+        </w:rPr>
+        <w:t>---------------------------------------------------------------------------------------------------------------------</w:t>
       </w:r>
     </w:p>
     <w:p>

</xml_diff>

<commit_message>
latest upadtes for 2/5/2025
</commit_message>
<xml_diff>
--- a/linux commands.docx
+++ b/linux commands.docx
@@ -9829,23 +9829,7 @@
           <w:sz w:val="24"/>
           <w:szCs w:val="24"/>
         </w:rPr>
-        <w:t xml:space="preserve">- u represents </w:t>
-      </w:r>
-      <w:r>
-        <w:rPr>
-          <w:rFonts w:ascii="Times New Roman" w:hAnsi="Times New Roman" w:cs="Times New Roman"/>
-          <w:sz w:val="24"/>
-          <w:szCs w:val="24"/>
-        </w:rPr>
-        <w:t>execute permission fo</w:t>
-      </w:r>
-      <w:r>
-        <w:rPr>
-          <w:rFonts w:ascii="Times New Roman" w:hAnsi="Times New Roman" w:cs="Times New Roman"/>
-          <w:sz w:val="24"/>
-          <w:szCs w:val="24"/>
-        </w:rPr>
-        <w:t>r user</w:t>
+        <w:t>- u represents execute permission for user</w:t>
       </w:r>
       <w:r>
         <w:rPr>
@@ -9929,23 +9913,7 @@
           <w:sz w:val="24"/>
           <w:szCs w:val="24"/>
         </w:rPr>
-        <w:t xml:space="preserve">- g represents </w:t>
-      </w:r>
-      <w:r>
-        <w:rPr>
-          <w:rFonts w:ascii="Times New Roman" w:hAnsi="Times New Roman" w:cs="Times New Roman"/>
-          <w:sz w:val="24"/>
-          <w:szCs w:val="24"/>
-        </w:rPr>
-        <w:t>execute permission fo</w:t>
-      </w:r>
-      <w:r>
-        <w:rPr>
-          <w:rFonts w:ascii="Times New Roman" w:hAnsi="Times New Roman" w:cs="Times New Roman"/>
-          <w:sz w:val="24"/>
-          <w:szCs w:val="24"/>
-        </w:rPr>
-        <w:t>r group</w:t>
+        <w:t>- g represents execute permission for group</w:t>
       </w:r>
     </w:p>
     <w:p>
@@ -10667,31 +10635,7 @@
           <w:sz w:val="24"/>
           <w:szCs w:val="24"/>
         </w:rPr>
-        <w:t xml:space="preserve">- command is </w:t>
-      </w:r>
-      <w:r>
-        <w:rPr>
-          <w:rFonts w:ascii="Times New Roman" w:hAnsi="Times New Roman" w:cs="Times New Roman"/>
-          <w:sz w:val="24"/>
-          <w:szCs w:val="24"/>
-        </w:rPr>
-        <w:t>owner, groups, others has</w:t>
-      </w:r>
-      <w:r>
-        <w:rPr>
-          <w:rFonts w:ascii="Times New Roman" w:hAnsi="Times New Roman" w:cs="Times New Roman"/>
-          <w:sz w:val="24"/>
-          <w:szCs w:val="24"/>
-        </w:rPr>
-        <w:t xml:space="preserve"> only for read </w:t>
-      </w:r>
-      <w:r>
-        <w:rPr>
-          <w:rFonts w:ascii="Times New Roman" w:hAnsi="Times New Roman" w:cs="Times New Roman"/>
-          <w:sz w:val="24"/>
-          <w:szCs w:val="24"/>
-        </w:rPr>
-        <w:t>permission</w:t>
+        <w:t>- command is owner, groups, others has only for read permission</w:t>
       </w:r>
     </w:p>
     <w:p>
@@ -10771,23 +10715,7 @@
           <w:sz w:val="24"/>
           <w:szCs w:val="24"/>
         </w:rPr>
-        <w:t xml:space="preserve">- command is </w:t>
-      </w:r>
-      <w:r>
-        <w:rPr>
-          <w:rFonts w:ascii="Times New Roman" w:hAnsi="Times New Roman" w:cs="Times New Roman"/>
-          <w:sz w:val="24"/>
-          <w:szCs w:val="24"/>
-        </w:rPr>
-        <w:t>owner, groups, others</w:t>
-      </w:r>
-      <w:r>
-        <w:rPr>
-          <w:rFonts w:ascii="Times New Roman" w:hAnsi="Times New Roman" w:cs="Times New Roman"/>
-          <w:sz w:val="24"/>
-          <w:szCs w:val="24"/>
-        </w:rPr>
-        <w:t xml:space="preserve"> only for write permission</w:t>
+        <w:t>- command is owner, groups, others only for write permission</w:t>
       </w:r>
     </w:p>
     <w:p>
@@ -10883,6 +10811,1156 @@
           <w:sz w:val="24"/>
           <w:szCs w:val="24"/>
         </w:rPr>
+        <w:t>- command is owner, groups, others has all permissions</w:t>
+      </w:r>
+    </w:p>
+    <w:p>
+      <w:pPr>
+        <w:pStyle w:val="ListParagraph"/>
+        <w:numPr>
+          <w:ilvl w:val="0"/>
+          <w:numId w:val="5"/>
+        </w:numPr>
+        <w:rPr>
+          <w:rFonts w:ascii="Times New Roman" w:hAnsi="Times New Roman" w:cs="Times New Roman"/>
+          <w:sz w:val="24"/>
+          <w:szCs w:val="24"/>
+        </w:rPr>
+      </w:pPr>
+      <w:r>
+        <w:rPr>
+          <w:rFonts w:ascii="Times New Roman" w:hAnsi="Times New Roman" w:cs="Times New Roman"/>
+          <w:sz w:val="24"/>
+          <w:szCs w:val="24"/>
+        </w:rPr>
+        <w:t xml:space="preserve"> $ ls –l</w:t>
+      </w:r>
+    </w:p>
+    <w:p>
+      <w:pPr>
+        <w:pStyle w:val="ListParagraph"/>
+        <w:numPr>
+          <w:ilvl w:val="0"/>
+          <w:numId w:val="5"/>
+        </w:numPr>
+        <w:rPr>
+          <w:rFonts w:ascii="Times New Roman" w:hAnsi="Times New Roman" w:cs="Times New Roman"/>
+          <w:sz w:val="24"/>
+          <w:szCs w:val="24"/>
+        </w:rPr>
+      </w:pPr>
+      <w:r>
+        <w:rPr>
+          <w:rFonts w:ascii="Times New Roman" w:hAnsi="Times New Roman" w:cs="Times New Roman"/>
+          <w:sz w:val="24"/>
+          <w:szCs w:val="24"/>
+        </w:rPr>
+        <w:t xml:space="preserve"> $ </w:t>
+      </w:r>
+      <w:proofErr w:type="spellStart"/>
+      <w:r>
+        <w:rPr>
+          <w:rFonts w:ascii="Times New Roman" w:hAnsi="Times New Roman" w:cs="Times New Roman"/>
+          <w:sz w:val="24"/>
+          <w:szCs w:val="24"/>
+        </w:rPr>
+        <w:t>chmod</w:t>
+      </w:r>
+      <w:proofErr w:type="spellEnd"/>
+      <w:r>
+        <w:rPr>
+          <w:rFonts w:ascii="Times New Roman" w:hAnsi="Times New Roman" w:cs="Times New Roman"/>
+          <w:sz w:val="24"/>
+          <w:szCs w:val="24"/>
+        </w:rPr>
+        <w:t xml:space="preserve"> </w:t>
+      </w:r>
+      <w:r>
+        <w:rPr>
+          <w:rFonts w:ascii="Times New Roman" w:hAnsi="Times New Roman" w:cs="Times New Roman"/>
+          <w:sz w:val="24"/>
+          <w:szCs w:val="24"/>
+        </w:rPr>
+        <w:t xml:space="preserve">741 </w:t>
+      </w:r>
+      <w:proofErr w:type="gramStart"/>
+      <w:r>
+        <w:rPr>
+          <w:rFonts w:ascii="Times New Roman" w:hAnsi="Times New Roman" w:cs="Times New Roman"/>
+          <w:sz w:val="24"/>
+          <w:szCs w:val="24"/>
+        </w:rPr>
+        <w:t>file1.txt :</w:t>
+      </w:r>
+      <w:proofErr w:type="gramEnd"/>
+      <w:r>
+        <w:rPr>
+          <w:rFonts w:ascii="Times New Roman" w:hAnsi="Times New Roman" w:cs="Times New Roman"/>
+          <w:sz w:val="24"/>
+          <w:szCs w:val="24"/>
+        </w:rPr>
+        <w:t>- user group can read, write &amp; execute, group has permission only for read and others has the permission only to execute</w:t>
+      </w:r>
+    </w:p>
+    <w:p>
+      <w:pPr>
+        <w:pStyle w:val="ListParagraph"/>
+        <w:numPr>
+          <w:ilvl w:val="0"/>
+          <w:numId w:val="5"/>
+        </w:numPr>
+        <w:rPr>
+          <w:rFonts w:ascii="Times New Roman" w:hAnsi="Times New Roman" w:cs="Times New Roman"/>
+          <w:sz w:val="24"/>
+          <w:szCs w:val="24"/>
+        </w:rPr>
+      </w:pPr>
+      <w:r>
+        <w:rPr>
+          <w:rFonts w:ascii="Times New Roman" w:hAnsi="Times New Roman" w:cs="Times New Roman"/>
+          <w:sz w:val="24"/>
+          <w:szCs w:val="24"/>
+        </w:rPr>
+        <w:t xml:space="preserve">$ </w:t>
+      </w:r>
+      <w:proofErr w:type="spellStart"/>
+      <w:r>
+        <w:rPr>
+          <w:rFonts w:ascii="Times New Roman" w:hAnsi="Times New Roman" w:cs="Times New Roman"/>
+          <w:sz w:val="24"/>
+          <w:szCs w:val="24"/>
+        </w:rPr>
+        <w:t>chmod</w:t>
+      </w:r>
+      <w:proofErr w:type="spellEnd"/>
+      <w:r>
+        <w:rPr>
+          <w:rFonts w:ascii="Times New Roman" w:hAnsi="Times New Roman" w:cs="Times New Roman"/>
+          <w:sz w:val="24"/>
+          <w:szCs w:val="24"/>
+        </w:rPr>
+        <w:t xml:space="preserve"> 742 file1.txt</w:t>
+      </w:r>
+    </w:p>
+    <w:p>
+      <w:pPr>
+        <w:pStyle w:val="ListParagraph"/>
+        <w:numPr>
+          <w:ilvl w:val="0"/>
+          <w:numId w:val="5"/>
+        </w:numPr>
+        <w:rPr>
+          <w:rFonts w:ascii="Times New Roman" w:hAnsi="Times New Roman" w:cs="Times New Roman"/>
+          <w:sz w:val="24"/>
+          <w:szCs w:val="24"/>
+        </w:rPr>
+      </w:pPr>
+      <w:r>
+        <w:rPr>
+          <w:rFonts w:ascii="Times New Roman" w:hAnsi="Times New Roman" w:cs="Times New Roman"/>
+          <w:sz w:val="24"/>
+          <w:szCs w:val="24"/>
+        </w:rPr>
+        <w:t>$ls –l</w:t>
+      </w:r>
+    </w:p>
+    <w:p>
+      <w:pPr>
+        <w:pStyle w:val="ListParagraph"/>
+        <w:numPr>
+          <w:ilvl w:val="0"/>
+          <w:numId w:val="5"/>
+        </w:numPr>
+        <w:rPr>
+          <w:rFonts w:ascii="Times New Roman" w:hAnsi="Times New Roman" w:cs="Times New Roman"/>
+          <w:sz w:val="24"/>
+          <w:szCs w:val="24"/>
+        </w:rPr>
+      </w:pPr>
+      <w:r>
+        <w:rPr>
+          <w:rFonts w:ascii="Times New Roman" w:hAnsi="Times New Roman" w:cs="Times New Roman"/>
+          <w:sz w:val="24"/>
+          <w:szCs w:val="24"/>
+        </w:rPr>
+        <w:t xml:space="preserve"> $ </w:t>
+      </w:r>
+      <w:proofErr w:type="spellStart"/>
+      <w:r>
+        <w:rPr>
+          <w:rFonts w:ascii="Times New Roman" w:hAnsi="Times New Roman" w:cs="Times New Roman"/>
+          <w:sz w:val="24"/>
+          <w:szCs w:val="24"/>
+        </w:rPr>
+        <w:t>chmod</w:t>
+      </w:r>
+      <w:proofErr w:type="spellEnd"/>
+      <w:r>
+        <w:rPr>
+          <w:rFonts w:ascii="Times New Roman" w:hAnsi="Times New Roman" w:cs="Times New Roman"/>
+          <w:sz w:val="24"/>
+          <w:szCs w:val="24"/>
+        </w:rPr>
+        <w:t xml:space="preserve"> 000 </w:t>
+      </w:r>
+      <w:proofErr w:type="gramStart"/>
+      <w:r>
+        <w:rPr>
+          <w:rFonts w:ascii="Times New Roman" w:hAnsi="Times New Roman" w:cs="Times New Roman"/>
+          <w:sz w:val="24"/>
+          <w:szCs w:val="24"/>
+        </w:rPr>
+        <w:t xml:space="preserve">file1.txt  </w:t>
+      </w:r>
+      <w:r>
+        <w:rPr>
+          <w:rFonts w:ascii="Times New Roman" w:hAnsi="Times New Roman" w:cs="Times New Roman"/>
+          <w:sz w:val="24"/>
+          <w:szCs w:val="24"/>
+        </w:rPr>
+        <w:t>:</w:t>
+      </w:r>
+      <w:proofErr w:type="gramEnd"/>
+      <w:r>
+        <w:rPr>
+          <w:rFonts w:ascii="Times New Roman" w:hAnsi="Times New Roman" w:cs="Times New Roman"/>
+          <w:sz w:val="24"/>
+          <w:szCs w:val="24"/>
+        </w:rPr>
+        <w:t xml:space="preserve">- for revoking all permissions </w:t>
+      </w:r>
+    </w:p>
+    <w:p>
+      <w:pPr>
+        <w:ind w:left="360"/>
+        <w:rPr>
+          <w:rFonts w:ascii="Times New Roman" w:hAnsi="Times New Roman" w:cs="Times New Roman"/>
+          <w:sz w:val="24"/>
+          <w:szCs w:val="24"/>
+        </w:rPr>
+      </w:pPr>
+      <w:proofErr w:type="spellStart"/>
+      <w:r>
+        <w:rPr>
+          <w:rFonts w:ascii="Times New Roman" w:hAnsi="Times New Roman" w:cs="Times New Roman"/>
+          <w:sz w:val="24"/>
+          <w:szCs w:val="24"/>
+        </w:rPr>
+        <w:t>Chown</w:t>
+      </w:r>
+      <w:proofErr w:type="spellEnd"/>
+      <w:r>
+        <w:rPr>
+          <w:rFonts w:ascii="Times New Roman" w:hAnsi="Times New Roman" w:cs="Times New Roman"/>
+          <w:sz w:val="24"/>
+          <w:szCs w:val="24"/>
+        </w:rPr>
+        <w:t xml:space="preserve"> command in </w:t>
+      </w:r>
+      <w:proofErr w:type="spellStart"/>
+      <w:r>
+        <w:rPr>
+          <w:rFonts w:ascii="Times New Roman" w:hAnsi="Times New Roman" w:cs="Times New Roman"/>
+          <w:sz w:val="24"/>
+          <w:szCs w:val="24"/>
+        </w:rPr>
+        <w:t>linux</w:t>
+      </w:r>
+      <w:proofErr w:type="spellEnd"/>
+    </w:p>
+    <w:p>
+      <w:pPr>
+        <w:ind w:left="360"/>
+        <w:rPr>
+          <w:rFonts w:ascii="Times New Roman" w:hAnsi="Times New Roman" w:cs="Times New Roman"/>
+          <w:sz w:val="24"/>
+          <w:szCs w:val="24"/>
+        </w:rPr>
+      </w:pPr>
+      <w:r>
+        <w:rPr>
+          <w:rFonts w:ascii="Times New Roman" w:hAnsi="Times New Roman" w:cs="Times New Roman"/>
+          <w:sz w:val="24"/>
+          <w:szCs w:val="24"/>
+        </w:rPr>
+        <w:t xml:space="preserve">Change owner of a file </w:t>
+      </w:r>
+      <w:proofErr w:type="spellStart"/>
+      <w:r>
+        <w:rPr>
+          <w:rFonts w:ascii="Times New Roman" w:hAnsi="Times New Roman" w:cs="Times New Roman"/>
+          <w:sz w:val="24"/>
+          <w:szCs w:val="24"/>
+        </w:rPr>
+        <w:t>i.e</w:t>
+      </w:r>
+      <w:proofErr w:type="spellEnd"/>
+      <w:r>
+        <w:rPr>
+          <w:rFonts w:ascii="Times New Roman" w:hAnsi="Times New Roman" w:cs="Times New Roman"/>
+          <w:sz w:val="24"/>
+          <w:szCs w:val="24"/>
+        </w:rPr>
+        <w:t xml:space="preserve"> changing the owner of a particular file</w:t>
+      </w:r>
+    </w:p>
+    <w:p>
+      <w:pPr>
+        <w:pStyle w:val="ListParagraph"/>
+        <w:numPr>
+          <w:ilvl w:val="0"/>
+          <w:numId w:val="5"/>
+        </w:numPr>
+        <w:rPr>
+          <w:rFonts w:ascii="Times New Roman" w:hAnsi="Times New Roman" w:cs="Times New Roman"/>
+          <w:sz w:val="24"/>
+          <w:szCs w:val="24"/>
+        </w:rPr>
+      </w:pPr>
+      <w:r>
+        <w:rPr>
+          <w:rFonts w:ascii="Times New Roman" w:hAnsi="Times New Roman" w:cs="Times New Roman"/>
+          <w:sz w:val="24"/>
+          <w:szCs w:val="24"/>
+        </w:rPr>
+        <w:t xml:space="preserve"> </w:t>
+      </w:r>
+      <w:r>
+        <w:rPr>
+          <w:rFonts w:ascii="Times New Roman" w:hAnsi="Times New Roman" w:cs="Times New Roman"/>
+          <w:sz w:val="24"/>
+          <w:szCs w:val="24"/>
+        </w:rPr>
+        <w:t xml:space="preserve">$ </w:t>
+      </w:r>
+      <w:proofErr w:type="spellStart"/>
+      <w:r>
+        <w:rPr>
+          <w:rFonts w:ascii="Times New Roman" w:hAnsi="Times New Roman" w:cs="Times New Roman"/>
+          <w:sz w:val="24"/>
+          <w:szCs w:val="24"/>
+        </w:rPr>
+        <w:t>sudo</w:t>
+      </w:r>
+      <w:proofErr w:type="spellEnd"/>
+      <w:r>
+        <w:rPr>
+          <w:rFonts w:ascii="Times New Roman" w:hAnsi="Times New Roman" w:cs="Times New Roman"/>
+          <w:sz w:val="24"/>
+          <w:szCs w:val="24"/>
+        </w:rPr>
+        <w:t xml:space="preserve"> </w:t>
+      </w:r>
+      <w:proofErr w:type="spellStart"/>
+      <w:r>
+        <w:rPr>
+          <w:rFonts w:ascii="Times New Roman" w:hAnsi="Times New Roman" w:cs="Times New Roman"/>
+          <w:sz w:val="24"/>
+          <w:szCs w:val="24"/>
+        </w:rPr>
+        <w:t>chown</w:t>
+      </w:r>
+      <w:proofErr w:type="spellEnd"/>
+      <w:r>
+        <w:rPr>
+          <w:rFonts w:ascii="Times New Roman" w:hAnsi="Times New Roman" w:cs="Times New Roman"/>
+          <w:sz w:val="24"/>
+          <w:szCs w:val="24"/>
+        </w:rPr>
+        <w:t xml:space="preserve"> mike psa.txt</w:t>
+      </w:r>
+    </w:p>
+    <w:p>
+      <w:pPr>
+        <w:pStyle w:val="ListParagraph"/>
+        <w:numPr>
+          <w:ilvl w:val="0"/>
+          <w:numId w:val="5"/>
+        </w:numPr>
+        <w:rPr>
+          <w:rFonts w:ascii="Times New Roman" w:hAnsi="Times New Roman" w:cs="Times New Roman"/>
+          <w:sz w:val="24"/>
+          <w:szCs w:val="24"/>
+        </w:rPr>
+      </w:pPr>
+      <w:r>
+        <w:rPr>
+          <w:rFonts w:ascii="Times New Roman" w:hAnsi="Times New Roman" w:cs="Times New Roman"/>
+          <w:sz w:val="24"/>
+          <w:szCs w:val="24"/>
+        </w:rPr>
+        <w:t xml:space="preserve"> </w:t>
+      </w:r>
+      <w:r>
+        <w:rPr>
+          <w:rFonts w:ascii="Times New Roman" w:hAnsi="Times New Roman" w:cs="Times New Roman"/>
+          <w:sz w:val="24"/>
+          <w:szCs w:val="24"/>
+        </w:rPr>
+        <w:t xml:space="preserve">$ </w:t>
+      </w:r>
+      <w:proofErr w:type="spellStart"/>
+      <w:r>
+        <w:rPr>
+          <w:rFonts w:ascii="Times New Roman" w:hAnsi="Times New Roman" w:cs="Times New Roman"/>
+          <w:sz w:val="24"/>
+          <w:szCs w:val="24"/>
+        </w:rPr>
+        <w:t>sudo</w:t>
+      </w:r>
+      <w:proofErr w:type="spellEnd"/>
+      <w:r>
+        <w:rPr>
+          <w:rFonts w:ascii="Times New Roman" w:hAnsi="Times New Roman" w:cs="Times New Roman"/>
+          <w:sz w:val="24"/>
+          <w:szCs w:val="24"/>
+        </w:rPr>
+        <w:t xml:space="preserve"> </w:t>
+      </w:r>
+      <w:proofErr w:type="spellStart"/>
+      <w:proofErr w:type="gramStart"/>
+      <w:r>
+        <w:rPr>
+          <w:rFonts w:ascii="Times New Roman" w:hAnsi="Times New Roman" w:cs="Times New Roman"/>
+          <w:sz w:val="24"/>
+          <w:szCs w:val="24"/>
+        </w:rPr>
+        <w:t>chown</w:t>
+      </w:r>
+      <w:proofErr w:type="spellEnd"/>
+      <w:r>
+        <w:rPr>
+          <w:rFonts w:ascii="Times New Roman" w:hAnsi="Times New Roman" w:cs="Times New Roman"/>
+          <w:sz w:val="24"/>
+          <w:szCs w:val="24"/>
+        </w:rPr>
+        <w:t xml:space="preserve"> :mike</w:t>
+      </w:r>
+      <w:proofErr w:type="gramEnd"/>
+      <w:r>
+        <w:rPr>
+          <w:rFonts w:ascii="Times New Roman" w:hAnsi="Times New Roman" w:cs="Times New Roman"/>
+          <w:sz w:val="24"/>
+          <w:szCs w:val="24"/>
+        </w:rPr>
+        <w:t xml:space="preserve"> psa.txt :- changing the owner from ec2-user to mike</w:t>
+      </w:r>
+    </w:p>
+    <w:p>
+      <w:pPr>
+        <w:pStyle w:val="ListParagraph"/>
+        <w:numPr>
+          <w:ilvl w:val="0"/>
+          <w:numId w:val="5"/>
+        </w:numPr>
+        <w:rPr>
+          <w:rFonts w:ascii="Times New Roman" w:hAnsi="Times New Roman" w:cs="Times New Roman"/>
+          <w:sz w:val="24"/>
+          <w:szCs w:val="24"/>
+        </w:rPr>
+      </w:pPr>
+      <w:r>
+        <w:rPr>
+          <w:rFonts w:ascii="Times New Roman" w:hAnsi="Times New Roman" w:cs="Times New Roman"/>
+          <w:sz w:val="24"/>
+          <w:szCs w:val="24"/>
+        </w:rPr>
+        <w:t xml:space="preserve"> </w:t>
+      </w:r>
+      <w:r>
+        <w:rPr>
+          <w:rFonts w:ascii="Times New Roman" w:hAnsi="Times New Roman" w:cs="Times New Roman"/>
+          <w:sz w:val="24"/>
+          <w:szCs w:val="24"/>
+        </w:rPr>
+        <w:t xml:space="preserve">$ </w:t>
+      </w:r>
+      <w:proofErr w:type="spellStart"/>
+      <w:r>
+        <w:rPr>
+          <w:rFonts w:ascii="Times New Roman" w:hAnsi="Times New Roman" w:cs="Times New Roman"/>
+          <w:sz w:val="24"/>
+          <w:szCs w:val="24"/>
+        </w:rPr>
+        <w:t>sudo</w:t>
+      </w:r>
+      <w:proofErr w:type="spellEnd"/>
+      <w:r>
+        <w:rPr>
+          <w:rFonts w:ascii="Times New Roman" w:hAnsi="Times New Roman" w:cs="Times New Roman"/>
+          <w:sz w:val="24"/>
+          <w:szCs w:val="24"/>
+        </w:rPr>
+        <w:t xml:space="preserve"> </w:t>
+      </w:r>
+      <w:proofErr w:type="spellStart"/>
+      <w:r>
+        <w:rPr>
+          <w:rFonts w:ascii="Times New Roman" w:hAnsi="Times New Roman" w:cs="Times New Roman"/>
+          <w:sz w:val="24"/>
+          <w:szCs w:val="24"/>
+        </w:rPr>
+        <w:t>chown</w:t>
+      </w:r>
+      <w:proofErr w:type="spellEnd"/>
+      <w:r>
+        <w:rPr>
+          <w:rFonts w:ascii="Times New Roman" w:hAnsi="Times New Roman" w:cs="Times New Roman"/>
+          <w:sz w:val="24"/>
+          <w:szCs w:val="24"/>
+        </w:rPr>
+        <w:t xml:space="preserve"> </w:t>
+      </w:r>
+      <w:proofErr w:type="spellStart"/>
+      <w:proofErr w:type="gramStart"/>
+      <w:r>
+        <w:rPr>
+          <w:rFonts w:ascii="Times New Roman" w:hAnsi="Times New Roman" w:cs="Times New Roman"/>
+          <w:sz w:val="24"/>
+          <w:szCs w:val="24"/>
+        </w:rPr>
+        <w:t>stallin:stallin</w:t>
+      </w:r>
+      <w:proofErr w:type="spellEnd"/>
+      <w:proofErr w:type="gramEnd"/>
+      <w:r>
+        <w:rPr>
+          <w:rFonts w:ascii="Times New Roman" w:hAnsi="Times New Roman" w:cs="Times New Roman"/>
+          <w:sz w:val="24"/>
+          <w:szCs w:val="24"/>
+        </w:rPr>
+        <w:t xml:space="preserve"> psa.txt </w:t>
+      </w:r>
+    </w:p>
+    <w:p>
+      <w:pPr>
+        <w:ind w:left="360"/>
+        <w:rPr>
+          <w:rFonts w:ascii="Times New Roman" w:hAnsi="Times New Roman" w:cs="Times New Roman"/>
+          <w:sz w:val="24"/>
+          <w:szCs w:val="24"/>
+        </w:rPr>
+      </w:pPr>
+      <w:r>
+        <w:rPr>
+          <w:rFonts w:ascii="Times New Roman" w:hAnsi="Times New Roman" w:cs="Times New Roman"/>
+          <w:sz w:val="24"/>
+          <w:szCs w:val="24"/>
+        </w:rPr>
+        <w:t>Finding files in Linux operating system</w:t>
+      </w:r>
+    </w:p>
+    <w:p>
+      <w:pPr>
+        <w:ind w:left="360"/>
+        <w:rPr>
+          <w:rFonts w:ascii="Times New Roman" w:hAnsi="Times New Roman" w:cs="Times New Roman"/>
+          <w:sz w:val="24"/>
+          <w:szCs w:val="24"/>
+        </w:rPr>
+      </w:pPr>
+      <w:r>
+        <w:rPr>
+          <w:rFonts w:ascii="Times New Roman" w:hAnsi="Times New Roman" w:cs="Times New Roman"/>
+          <w:sz w:val="24"/>
+          <w:szCs w:val="24"/>
+        </w:rPr>
+        <w:t>$ find [path] [expression]</w:t>
+      </w:r>
+    </w:p>
+    <w:p>
+      <w:pPr>
+        <w:pStyle w:val="ListParagraph"/>
+        <w:numPr>
+          <w:ilvl w:val="0"/>
+          <w:numId w:val="5"/>
+        </w:numPr>
+        <w:rPr>
+          <w:rFonts w:ascii="Times New Roman" w:hAnsi="Times New Roman" w:cs="Times New Roman"/>
+          <w:sz w:val="24"/>
+          <w:szCs w:val="24"/>
+        </w:rPr>
+      </w:pPr>
+      <w:r>
+        <w:rPr>
+          <w:rFonts w:ascii="Times New Roman" w:hAnsi="Times New Roman" w:cs="Times New Roman"/>
+          <w:sz w:val="24"/>
+          <w:szCs w:val="24"/>
+        </w:rPr>
+        <w:t xml:space="preserve"> $ </w:t>
+      </w:r>
+      <w:proofErr w:type="spellStart"/>
+      <w:r>
+        <w:rPr>
+          <w:rFonts w:ascii="Times New Roman" w:hAnsi="Times New Roman" w:cs="Times New Roman"/>
+          <w:sz w:val="24"/>
+          <w:szCs w:val="24"/>
+        </w:rPr>
+        <w:t>sudo</w:t>
+      </w:r>
+      <w:proofErr w:type="spellEnd"/>
+      <w:r>
+        <w:rPr>
+          <w:rFonts w:ascii="Times New Roman" w:hAnsi="Times New Roman" w:cs="Times New Roman"/>
+          <w:sz w:val="24"/>
+          <w:szCs w:val="24"/>
+        </w:rPr>
+        <w:t xml:space="preserve"> find /home –name </w:t>
+      </w:r>
+      <w:proofErr w:type="gramStart"/>
+      <w:r>
+        <w:rPr>
+          <w:rFonts w:ascii="Times New Roman" w:hAnsi="Times New Roman" w:cs="Times New Roman"/>
+          <w:sz w:val="24"/>
+          <w:szCs w:val="24"/>
+        </w:rPr>
+        <w:t>f1.txt :</w:t>
+      </w:r>
+      <w:proofErr w:type="gramEnd"/>
+      <w:r>
+        <w:rPr>
+          <w:rFonts w:ascii="Times New Roman" w:hAnsi="Times New Roman" w:cs="Times New Roman"/>
+          <w:sz w:val="24"/>
+          <w:szCs w:val="24"/>
+        </w:rPr>
+        <w:t xml:space="preserve">- find files in home directory based on </w:t>
+      </w:r>
+      <w:r>
+        <w:rPr>
+          <w:rFonts w:ascii="Times New Roman" w:hAnsi="Times New Roman" w:cs="Times New Roman"/>
+          <w:sz w:val="24"/>
+          <w:szCs w:val="24"/>
+        </w:rPr>
+        <w:t xml:space="preserve">specific </w:t>
+      </w:r>
+      <w:r>
+        <w:rPr>
+          <w:rFonts w:ascii="Times New Roman" w:hAnsi="Times New Roman" w:cs="Times New Roman"/>
+          <w:sz w:val="24"/>
+          <w:szCs w:val="24"/>
+        </w:rPr>
+        <w:t xml:space="preserve">name  </w:t>
+      </w:r>
+    </w:p>
+    <w:p>
+      <w:pPr>
+        <w:pStyle w:val="ListParagraph"/>
+        <w:numPr>
+          <w:ilvl w:val="0"/>
+          <w:numId w:val="5"/>
+        </w:numPr>
+        <w:rPr>
+          <w:rFonts w:ascii="Times New Roman" w:hAnsi="Times New Roman" w:cs="Times New Roman"/>
+          <w:sz w:val="24"/>
+          <w:szCs w:val="24"/>
+        </w:rPr>
+      </w:pPr>
+      <w:r>
+        <w:rPr>
+          <w:rFonts w:ascii="Times New Roman" w:hAnsi="Times New Roman" w:cs="Times New Roman"/>
+          <w:sz w:val="24"/>
+          <w:szCs w:val="24"/>
+        </w:rPr>
+        <w:t xml:space="preserve"> $ </w:t>
+      </w:r>
+      <w:proofErr w:type="spellStart"/>
+      <w:r>
+        <w:rPr>
+          <w:rFonts w:ascii="Times New Roman" w:hAnsi="Times New Roman" w:cs="Times New Roman"/>
+          <w:sz w:val="24"/>
+          <w:szCs w:val="24"/>
+        </w:rPr>
+        <w:t>sudo</w:t>
+      </w:r>
+      <w:proofErr w:type="spellEnd"/>
+      <w:r>
+        <w:rPr>
+          <w:rFonts w:ascii="Times New Roman" w:hAnsi="Times New Roman" w:cs="Times New Roman"/>
+          <w:sz w:val="24"/>
+          <w:szCs w:val="24"/>
+        </w:rPr>
+        <w:t xml:space="preserve"> find /home –type f –</w:t>
+      </w:r>
+      <w:proofErr w:type="gramStart"/>
+      <w:r>
+        <w:rPr>
+          <w:rFonts w:ascii="Times New Roman" w:hAnsi="Times New Roman" w:cs="Times New Roman"/>
+          <w:sz w:val="24"/>
+          <w:szCs w:val="24"/>
+        </w:rPr>
+        <w:t>empty :</w:t>
+      </w:r>
+      <w:proofErr w:type="gramEnd"/>
+      <w:r>
+        <w:rPr>
+          <w:rFonts w:ascii="Times New Roman" w:hAnsi="Times New Roman" w:cs="Times New Roman"/>
+          <w:sz w:val="24"/>
+          <w:szCs w:val="24"/>
+        </w:rPr>
+        <w:t xml:space="preserve">- finds empty files </w:t>
+      </w:r>
+    </w:p>
+    <w:p>
+      <w:pPr>
+        <w:pStyle w:val="ListParagraph"/>
+        <w:numPr>
+          <w:ilvl w:val="0"/>
+          <w:numId w:val="5"/>
+        </w:numPr>
+        <w:rPr>
+          <w:rFonts w:ascii="Times New Roman" w:hAnsi="Times New Roman" w:cs="Times New Roman"/>
+          <w:sz w:val="24"/>
+          <w:szCs w:val="24"/>
+        </w:rPr>
+      </w:pPr>
+      <w:r>
+        <w:rPr>
+          <w:rFonts w:ascii="Times New Roman" w:hAnsi="Times New Roman" w:cs="Times New Roman"/>
+          <w:sz w:val="24"/>
+          <w:szCs w:val="24"/>
+        </w:rPr>
+        <w:t xml:space="preserve"> $ </w:t>
+      </w:r>
+      <w:proofErr w:type="spellStart"/>
+      <w:r>
+        <w:rPr>
+          <w:rFonts w:ascii="Times New Roman" w:hAnsi="Times New Roman" w:cs="Times New Roman"/>
+          <w:sz w:val="24"/>
+          <w:szCs w:val="24"/>
+        </w:rPr>
+        <w:t>sudo</w:t>
+      </w:r>
+      <w:proofErr w:type="spellEnd"/>
+      <w:r>
+        <w:rPr>
+          <w:rFonts w:ascii="Times New Roman" w:hAnsi="Times New Roman" w:cs="Times New Roman"/>
+          <w:sz w:val="24"/>
+          <w:szCs w:val="24"/>
+        </w:rPr>
+        <w:t xml:space="preserve"> find /home –type d –</w:t>
+      </w:r>
+      <w:proofErr w:type="gramStart"/>
+      <w:r>
+        <w:rPr>
+          <w:rFonts w:ascii="Times New Roman" w:hAnsi="Times New Roman" w:cs="Times New Roman"/>
+          <w:sz w:val="24"/>
+          <w:szCs w:val="24"/>
+        </w:rPr>
+        <w:t>empty :</w:t>
+      </w:r>
+      <w:proofErr w:type="gramEnd"/>
+      <w:r>
+        <w:rPr>
+          <w:rFonts w:ascii="Times New Roman" w:hAnsi="Times New Roman" w:cs="Times New Roman"/>
+          <w:sz w:val="24"/>
+          <w:szCs w:val="24"/>
+        </w:rPr>
+        <w:t>- finds empty directories</w:t>
+      </w:r>
+    </w:p>
+    <w:p>
+      <w:pPr>
+        <w:ind w:left="360"/>
+        <w:rPr>
+          <w:rFonts w:ascii="Times New Roman" w:hAnsi="Times New Roman" w:cs="Times New Roman"/>
+          <w:sz w:val="24"/>
+          <w:szCs w:val="24"/>
+        </w:rPr>
+      </w:pPr>
+      <w:r>
+        <w:rPr>
+          <w:rFonts w:ascii="Times New Roman" w:hAnsi="Times New Roman" w:cs="Times New Roman"/>
+          <w:sz w:val="24"/>
+          <w:szCs w:val="24"/>
+        </w:rPr>
+        <w:t>Find files modified 30 days ago</w:t>
+      </w:r>
+    </w:p>
+    <w:p>
+      <w:pPr>
+        <w:pStyle w:val="ListParagraph"/>
+        <w:numPr>
+          <w:ilvl w:val="0"/>
+          <w:numId w:val="5"/>
+        </w:numPr>
+        <w:rPr>
+          <w:rFonts w:ascii="Times New Roman" w:hAnsi="Times New Roman" w:cs="Times New Roman"/>
+          <w:sz w:val="24"/>
+          <w:szCs w:val="24"/>
+        </w:rPr>
+      </w:pPr>
+      <w:r>
+        <w:rPr>
+          <w:rFonts w:ascii="Times New Roman" w:hAnsi="Times New Roman" w:cs="Times New Roman"/>
+          <w:sz w:val="24"/>
+          <w:szCs w:val="24"/>
+        </w:rPr>
+        <w:t xml:space="preserve">$ </w:t>
+      </w:r>
+      <w:proofErr w:type="spellStart"/>
+      <w:r>
+        <w:rPr>
+          <w:rFonts w:ascii="Times New Roman" w:hAnsi="Times New Roman" w:cs="Times New Roman"/>
+          <w:sz w:val="24"/>
+          <w:szCs w:val="24"/>
+        </w:rPr>
+        <w:t>sudo</w:t>
+      </w:r>
+      <w:proofErr w:type="spellEnd"/>
+      <w:r>
+        <w:rPr>
+          <w:rFonts w:ascii="Times New Roman" w:hAnsi="Times New Roman" w:cs="Times New Roman"/>
+          <w:sz w:val="24"/>
+          <w:szCs w:val="24"/>
+        </w:rPr>
+        <w:t xml:space="preserve"> find /home –</w:t>
+      </w:r>
+      <w:proofErr w:type="spellStart"/>
+      <w:r>
+        <w:rPr>
+          <w:rFonts w:ascii="Times New Roman" w:hAnsi="Times New Roman" w:cs="Times New Roman"/>
+          <w:sz w:val="24"/>
+          <w:szCs w:val="24"/>
+        </w:rPr>
+        <w:t>mtime</w:t>
+      </w:r>
+      <w:proofErr w:type="spellEnd"/>
+      <w:r>
+        <w:rPr>
+          <w:rFonts w:ascii="Times New Roman" w:hAnsi="Times New Roman" w:cs="Times New Roman"/>
+          <w:sz w:val="24"/>
+          <w:szCs w:val="24"/>
+        </w:rPr>
+        <w:t xml:space="preserve"> 1 –</w:t>
+      </w:r>
+      <w:proofErr w:type="gramStart"/>
+      <w:r>
+        <w:rPr>
+          <w:rFonts w:ascii="Times New Roman" w:hAnsi="Times New Roman" w:cs="Times New Roman"/>
+          <w:sz w:val="24"/>
+          <w:szCs w:val="24"/>
+        </w:rPr>
+        <w:t>print :</w:t>
+      </w:r>
+      <w:proofErr w:type="gramEnd"/>
+      <w:r>
+        <w:rPr>
+          <w:rFonts w:ascii="Times New Roman" w:hAnsi="Times New Roman" w:cs="Times New Roman"/>
+          <w:sz w:val="24"/>
+          <w:szCs w:val="24"/>
+        </w:rPr>
+        <w:t>- prints files which were created 1 day ago</w:t>
+      </w:r>
+    </w:p>
+    <w:p>
+      <w:pPr>
+        <w:pStyle w:val="ListParagraph"/>
+        <w:numPr>
+          <w:ilvl w:val="0"/>
+          <w:numId w:val="5"/>
+        </w:numPr>
+        <w:rPr>
+          <w:rFonts w:ascii="Times New Roman" w:hAnsi="Times New Roman" w:cs="Times New Roman"/>
+          <w:sz w:val="24"/>
+          <w:szCs w:val="24"/>
+        </w:rPr>
+      </w:pPr>
+      <w:r>
+        <w:rPr>
+          <w:rFonts w:ascii="Times New Roman" w:hAnsi="Times New Roman" w:cs="Times New Roman"/>
+          <w:sz w:val="24"/>
+          <w:szCs w:val="24"/>
+        </w:rPr>
+        <w:lastRenderedPageBreak/>
+        <w:t xml:space="preserve"> $ </w:t>
+      </w:r>
+      <w:proofErr w:type="spellStart"/>
+      <w:r>
+        <w:rPr>
+          <w:rFonts w:ascii="Times New Roman" w:hAnsi="Times New Roman" w:cs="Times New Roman"/>
+          <w:sz w:val="24"/>
+          <w:szCs w:val="24"/>
+        </w:rPr>
+        <w:t>sudo</w:t>
+      </w:r>
+      <w:proofErr w:type="spellEnd"/>
+      <w:r>
+        <w:rPr>
+          <w:rFonts w:ascii="Times New Roman" w:hAnsi="Times New Roman" w:cs="Times New Roman"/>
+          <w:sz w:val="24"/>
+          <w:szCs w:val="24"/>
+        </w:rPr>
+        <w:t xml:space="preserve"> find /home –</w:t>
+      </w:r>
+      <w:proofErr w:type="spellStart"/>
+      <w:r>
+        <w:rPr>
+          <w:rFonts w:ascii="Times New Roman" w:hAnsi="Times New Roman" w:cs="Times New Roman"/>
+          <w:sz w:val="24"/>
+          <w:szCs w:val="24"/>
+        </w:rPr>
+        <w:t>mtime</w:t>
+      </w:r>
+      <w:proofErr w:type="spellEnd"/>
+      <w:r>
+        <w:rPr>
+          <w:rFonts w:ascii="Times New Roman" w:hAnsi="Times New Roman" w:cs="Times New Roman"/>
+          <w:sz w:val="24"/>
+          <w:szCs w:val="24"/>
+        </w:rPr>
+        <w:t xml:space="preserve"> 1 –</w:t>
+      </w:r>
+      <w:proofErr w:type="gramStart"/>
+      <w:r>
+        <w:rPr>
+          <w:rFonts w:ascii="Times New Roman" w:hAnsi="Times New Roman" w:cs="Times New Roman"/>
+          <w:sz w:val="24"/>
+          <w:szCs w:val="24"/>
+        </w:rPr>
+        <w:t>delete :</w:t>
+      </w:r>
+      <w:proofErr w:type="gramEnd"/>
+      <w:r>
+        <w:rPr>
+          <w:rFonts w:ascii="Times New Roman" w:hAnsi="Times New Roman" w:cs="Times New Roman"/>
+          <w:sz w:val="24"/>
+          <w:szCs w:val="24"/>
+        </w:rPr>
+        <w:t>- deletes the file which were created 1 day ago</w:t>
+      </w:r>
+    </w:p>
+    <w:p>
+      <w:pPr>
+        <w:rPr>
+          <w:rFonts w:ascii="Times New Roman" w:hAnsi="Times New Roman" w:cs="Times New Roman"/>
+          <w:sz w:val="24"/>
+          <w:szCs w:val="24"/>
+        </w:rPr>
+      </w:pPr>
+      <w:r>
+        <w:rPr>
+          <w:rFonts w:ascii="Times New Roman" w:hAnsi="Times New Roman" w:cs="Times New Roman"/>
+          <w:sz w:val="24"/>
+          <w:szCs w:val="24"/>
+        </w:rPr>
+        <w:t>---------------------------------------------------------------------------------------------------------------------</w:t>
+      </w:r>
+    </w:p>
+    <w:p>
+      <w:pPr>
+        <w:rPr>
+          <w:rFonts w:ascii="Times New Roman" w:hAnsi="Times New Roman" w:cs="Times New Roman"/>
+          <w:sz w:val="24"/>
+          <w:szCs w:val="24"/>
+        </w:rPr>
+      </w:pPr>
+      <w:r>
+        <w:rPr>
+          <w:rFonts w:ascii="Times New Roman" w:hAnsi="Times New Roman" w:cs="Times New Roman"/>
+          <w:sz w:val="24"/>
+          <w:szCs w:val="24"/>
+        </w:rPr>
+        <w:t>Working with zip files</w:t>
+      </w:r>
+    </w:p>
+    <w:p>
+      <w:pPr>
+        <w:rPr>
+          <w:rFonts w:ascii="Times New Roman" w:hAnsi="Times New Roman" w:cs="Times New Roman"/>
+          <w:sz w:val="24"/>
+          <w:szCs w:val="24"/>
+        </w:rPr>
+      </w:pPr>
+      <w:r>
+        <w:rPr>
+          <w:rFonts w:ascii="Times New Roman" w:hAnsi="Times New Roman" w:cs="Times New Roman"/>
+          <w:sz w:val="24"/>
+          <w:szCs w:val="24"/>
+        </w:rPr>
+        <w:t>Zip is a utility used for archiving and compression. It allows users to combine multiple files into a single archive while reducing the total size</w:t>
+      </w:r>
+    </w:p>
+    <w:p>
+      <w:pPr>
+        <w:pStyle w:val="ListParagraph"/>
+        <w:numPr>
+          <w:ilvl w:val="0"/>
+          <w:numId w:val="11"/>
+        </w:numPr>
+        <w:rPr>
+          <w:rFonts w:ascii="Times New Roman" w:hAnsi="Times New Roman" w:cs="Times New Roman"/>
+          <w:sz w:val="24"/>
+          <w:szCs w:val="24"/>
+        </w:rPr>
+      </w:pPr>
+      <w:r>
+        <w:rPr>
+          <w:rFonts w:ascii="Times New Roman" w:hAnsi="Times New Roman" w:cs="Times New Roman"/>
+          <w:sz w:val="24"/>
+          <w:szCs w:val="24"/>
+        </w:rPr>
+        <w:t>$ touch f1.txt, f2.txt, f3.txt, f4.txt</w:t>
+      </w:r>
+    </w:p>
+    <w:p>
+      <w:pPr>
+        <w:pStyle w:val="ListParagraph"/>
+        <w:numPr>
+          <w:ilvl w:val="0"/>
+          <w:numId w:val="11"/>
+        </w:numPr>
+        <w:rPr>
+          <w:rFonts w:ascii="Times New Roman" w:hAnsi="Times New Roman" w:cs="Times New Roman"/>
+          <w:sz w:val="24"/>
+          <w:szCs w:val="24"/>
+        </w:rPr>
+      </w:pPr>
+      <w:r>
+        <w:rPr>
+          <w:rFonts w:ascii="Times New Roman" w:hAnsi="Times New Roman" w:cs="Times New Roman"/>
+          <w:sz w:val="24"/>
+          <w:szCs w:val="24"/>
+        </w:rPr>
+        <w:t>$ z</w:t>
+      </w:r>
+      <w:r>
+        <w:rPr>
+          <w:rFonts w:ascii="Times New Roman" w:hAnsi="Times New Roman" w:cs="Times New Roman"/>
+          <w:sz w:val="24"/>
+          <w:szCs w:val="24"/>
+        </w:rPr>
+        <w:t xml:space="preserve">ip example </w:t>
+      </w:r>
+      <w:proofErr w:type="gramStart"/>
+      <w:r>
+        <w:rPr>
+          <w:rFonts w:ascii="Times New Roman" w:hAnsi="Times New Roman" w:cs="Times New Roman"/>
+          <w:sz w:val="24"/>
+          <w:szCs w:val="24"/>
+        </w:rPr>
+        <w:t>*.txt :</w:t>
+      </w:r>
+      <w:proofErr w:type="gramEnd"/>
+      <w:r>
+        <w:rPr>
+          <w:rFonts w:ascii="Times New Roman" w:hAnsi="Times New Roman" w:cs="Times New Roman"/>
+          <w:sz w:val="24"/>
+          <w:szCs w:val="24"/>
+        </w:rPr>
+        <w:t>-</w:t>
+      </w:r>
+      <w:r>
+        <w:rPr>
+          <w:rFonts w:ascii="Times New Roman" w:hAnsi="Times New Roman" w:cs="Times New Roman"/>
+          <w:sz w:val="24"/>
+          <w:szCs w:val="24"/>
+        </w:rPr>
+        <w:t xml:space="preserve"> here example is the folder name and * indicates zipping all the files present in the </w:t>
+      </w:r>
+      <w:r>
+        <w:rPr>
+          <w:rFonts w:ascii="Times New Roman" w:hAnsi="Times New Roman" w:cs="Times New Roman"/>
+          <w:sz w:val="24"/>
+          <w:szCs w:val="24"/>
+        </w:rPr>
+        <w:t>folder</w:t>
+      </w:r>
+    </w:p>
+    <w:p>
+      <w:pPr>
+        <w:pStyle w:val="ListParagraph"/>
+        <w:numPr>
+          <w:ilvl w:val="0"/>
+          <w:numId w:val="11"/>
+        </w:numPr>
+        <w:rPr>
+          <w:rFonts w:ascii="Times New Roman" w:hAnsi="Times New Roman" w:cs="Times New Roman"/>
+          <w:sz w:val="24"/>
+          <w:szCs w:val="24"/>
+        </w:rPr>
+      </w:pPr>
+      <w:r>
+        <w:rPr>
+          <w:rFonts w:ascii="Times New Roman" w:hAnsi="Times New Roman" w:cs="Times New Roman"/>
+          <w:sz w:val="24"/>
+          <w:szCs w:val="24"/>
+        </w:rPr>
+        <w:t>$ ls –</w:t>
+      </w:r>
+      <w:proofErr w:type="gramStart"/>
+      <w:r>
+        <w:rPr>
+          <w:rFonts w:ascii="Times New Roman" w:hAnsi="Times New Roman" w:cs="Times New Roman"/>
+          <w:sz w:val="24"/>
+          <w:szCs w:val="24"/>
+        </w:rPr>
+        <w:t>l :</w:t>
+      </w:r>
+      <w:proofErr w:type="gramEnd"/>
+      <w:r>
+        <w:rPr>
+          <w:rFonts w:ascii="Times New Roman" w:hAnsi="Times New Roman" w:cs="Times New Roman"/>
+          <w:sz w:val="24"/>
+          <w:szCs w:val="24"/>
+        </w:rPr>
+        <w:t xml:space="preserve">- shows all the files and folders in that directory and to unselect all the files </w:t>
+      </w:r>
+    </w:p>
+    <w:p>
+      <w:pPr>
+        <w:pStyle w:val="ListParagraph"/>
+        <w:numPr>
+          <w:ilvl w:val="0"/>
+          <w:numId w:val="11"/>
+        </w:numPr>
+        <w:rPr>
+          <w:rFonts w:ascii="Times New Roman" w:hAnsi="Times New Roman" w:cs="Times New Roman"/>
+          <w:sz w:val="24"/>
+          <w:szCs w:val="24"/>
+        </w:rPr>
+      </w:pPr>
+      <w:r>
+        <w:rPr>
+          <w:rFonts w:ascii="Times New Roman" w:hAnsi="Times New Roman" w:cs="Times New Roman"/>
+          <w:sz w:val="24"/>
+          <w:szCs w:val="24"/>
+        </w:rPr>
+        <w:t xml:space="preserve">$ </w:t>
+      </w:r>
+      <w:proofErr w:type="spellStart"/>
+      <w:r>
+        <w:rPr>
+          <w:rFonts w:ascii="Times New Roman" w:hAnsi="Times New Roman" w:cs="Times New Roman"/>
+          <w:sz w:val="24"/>
+          <w:szCs w:val="24"/>
+        </w:rPr>
+        <w:t>rm</w:t>
+      </w:r>
+      <w:proofErr w:type="spellEnd"/>
+      <w:r>
+        <w:rPr>
+          <w:rFonts w:ascii="Times New Roman" w:hAnsi="Times New Roman" w:cs="Times New Roman"/>
+          <w:sz w:val="24"/>
+          <w:szCs w:val="24"/>
+        </w:rPr>
+        <w:t xml:space="preserve"> </w:t>
+      </w:r>
+      <w:proofErr w:type="gramStart"/>
+      <w:r>
+        <w:rPr>
+          <w:rFonts w:ascii="Times New Roman" w:hAnsi="Times New Roman" w:cs="Times New Roman"/>
+          <w:sz w:val="24"/>
+          <w:szCs w:val="24"/>
+        </w:rPr>
+        <w:t>*.txt :</w:t>
+      </w:r>
+      <w:proofErr w:type="gramEnd"/>
+      <w:r>
+        <w:rPr>
+          <w:rFonts w:ascii="Times New Roman" w:hAnsi="Times New Roman" w:cs="Times New Roman"/>
+          <w:sz w:val="24"/>
+          <w:szCs w:val="24"/>
+        </w:rPr>
         <w:t xml:space="preserve">- </w:t>
       </w:r>
       <w:r>
@@ -10891,45 +11969,583 @@
           <w:sz w:val="24"/>
           <w:szCs w:val="24"/>
         </w:rPr>
-        <w:t>command is owner, groups, others</w:t>
-      </w:r>
-      <w:r>
-        <w:rPr>
-          <w:rFonts w:ascii="Times New Roman" w:hAnsi="Times New Roman" w:cs="Times New Roman"/>
-          <w:sz w:val="24"/>
-          <w:szCs w:val="24"/>
-        </w:rPr>
-        <w:t xml:space="preserve"> has all permissions</w:t>
-      </w:r>
-    </w:p>
-    <w:p>
-      <w:pPr>
-        <w:pStyle w:val="ListParagraph"/>
-        <w:numPr>
-          <w:ilvl w:val="0"/>
-          <w:numId w:val="5"/>
-        </w:numPr>
-        <w:rPr>
-          <w:rFonts w:ascii="Times New Roman" w:hAnsi="Times New Roman" w:cs="Times New Roman"/>
-          <w:sz w:val="24"/>
-          <w:szCs w:val="24"/>
-        </w:rPr>
-      </w:pPr>
-      <w:r>
-        <w:rPr>
-          <w:rFonts w:ascii="Times New Roman" w:hAnsi="Times New Roman" w:cs="Times New Roman"/>
-          <w:sz w:val="24"/>
-          <w:szCs w:val="24"/>
-        </w:rPr>
-        <w:t xml:space="preserve"> $ ls –l</w:t>
-      </w:r>
-    </w:p>
-    <w:p>
-      <w:pPr>
-        <w:pStyle w:val="ListParagraph"/>
-        <w:numPr>
-          <w:ilvl w:val="0"/>
-          <w:numId w:val="5"/>
+        <w:t xml:space="preserve"> </w:t>
+      </w:r>
+      <w:r>
+        <w:rPr>
+          <w:rFonts w:ascii="Times New Roman" w:hAnsi="Times New Roman" w:cs="Times New Roman"/>
+          <w:sz w:val="24"/>
+          <w:szCs w:val="24"/>
+        </w:rPr>
+        <w:t>selects all the files and delete the text files</w:t>
+      </w:r>
+    </w:p>
+    <w:p>
+      <w:pPr>
+        <w:pStyle w:val="ListParagraph"/>
+        <w:numPr>
+          <w:ilvl w:val="0"/>
+          <w:numId w:val="11"/>
+        </w:numPr>
+        <w:rPr>
+          <w:rFonts w:ascii="Times New Roman" w:hAnsi="Times New Roman" w:cs="Times New Roman"/>
+          <w:sz w:val="24"/>
+          <w:szCs w:val="24"/>
+        </w:rPr>
+      </w:pPr>
+      <w:r>
+        <w:rPr>
+          <w:rFonts w:ascii="Times New Roman" w:hAnsi="Times New Roman" w:cs="Times New Roman"/>
+          <w:sz w:val="24"/>
+          <w:szCs w:val="24"/>
+        </w:rPr>
+        <w:t>$ ls –</w:t>
+      </w:r>
+      <w:proofErr w:type="gramStart"/>
+      <w:r>
+        <w:rPr>
+          <w:rFonts w:ascii="Times New Roman" w:hAnsi="Times New Roman" w:cs="Times New Roman"/>
+          <w:sz w:val="24"/>
+          <w:szCs w:val="24"/>
+        </w:rPr>
+        <w:t>l :</w:t>
+      </w:r>
+      <w:proofErr w:type="gramEnd"/>
+      <w:r>
+        <w:rPr>
+          <w:rFonts w:ascii="Times New Roman" w:hAnsi="Times New Roman" w:cs="Times New Roman"/>
+          <w:sz w:val="24"/>
+          <w:szCs w:val="24"/>
+        </w:rPr>
+        <w:t>- it has only the zip file</w:t>
+      </w:r>
+    </w:p>
+    <w:p>
+      <w:pPr>
+        <w:pStyle w:val="ListParagraph"/>
+        <w:numPr>
+          <w:ilvl w:val="0"/>
+          <w:numId w:val="11"/>
+        </w:numPr>
+        <w:rPr>
+          <w:rFonts w:ascii="Times New Roman" w:hAnsi="Times New Roman" w:cs="Times New Roman"/>
+          <w:sz w:val="24"/>
+          <w:szCs w:val="24"/>
+        </w:rPr>
+      </w:pPr>
+      <w:r>
+        <w:rPr>
+          <w:rFonts w:ascii="Times New Roman" w:hAnsi="Times New Roman" w:cs="Times New Roman"/>
+          <w:sz w:val="24"/>
+          <w:szCs w:val="24"/>
+        </w:rPr>
+        <w:t xml:space="preserve">$ unzip </w:t>
+      </w:r>
+      <w:proofErr w:type="gramStart"/>
+      <w:r>
+        <w:rPr>
+          <w:rFonts w:ascii="Times New Roman" w:hAnsi="Times New Roman" w:cs="Times New Roman"/>
+          <w:sz w:val="24"/>
+          <w:szCs w:val="24"/>
+        </w:rPr>
+        <w:t>example.zip :</w:t>
+      </w:r>
+      <w:proofErr w:type="gramEnd"/>
+      <w:r>
+        <w:rPr>
+          <w:rFonts w:ascii="Times New Roman" w:hAnsi="Times New Roman" w:cs="Times New Roman"/>
+          <w:sz w:val="24"/>
+          <w:szCs w:val="24"/>
+        </w:rPr>
+        <w:t>- this extracts the contents of example.zip into the current directory</w:t>
+      </w:r>
+    </w:p>
+    <w:p>
+      <w:pPr>
+        <w:rPr>
+          <w:rFonts w:ascii="Times New Roman" w:hAnsi="Times New Roman" w:cs="Times New Roman"/>
+          <w:sz w:val="24"/>
+          <w:szCs w:val="24"/>
+        </w:rPr>
+      </w:pPr>
+      <w:r>
+        <w:rPr>
+          <w:rFonts w:ascii="Times New Roman" w:hAnsi="Times New Roman" w:cs="Times New Roman"/>
+          <w:sz w:val="24"/>
+          <w:szCs w:val="24"/>
+        </w:rPr>
+        <w:t xml:space="preserve">Networking commands in </w:t>
+      </w:r>
+      <w:proofErr w:type="spellStart"/>
+      <w:r>
+        <w:rPr>
+          <w:rFonts w:ascii="Times New Roman" w:hAnsi="Times New Roman" w:cs="Times New Roman"/>
+          <w:sz w:val="24"/>
+          <w:szCs w:val="24"/>
+        </w:rPr>
+        <w:t>linux</w:t>
+      </w:r>
+      <w:proofErr w:type="spellEnd"/>
+    </w:p>
+    <w:p>
+      <w:pPr>
+        <w:pStyle w:val="ListParagraph"/>
+        <w:numPr>
+          <w:ilvl w:val="0"/>
+          <w:numId w:val="12"/>
+        </w:numPr>
+        <w:rPr>
+          <w:rFonts w:ascii="Times New Roman" w:hAnsi="Times New Roman" w:cs="Times New Roman"/>
+          <w:sz w:val="24"/>
+          <w:szCs w:val="24"/>
+        </w:rPr>
+      </w:pPr>
+      <w:proofErr w:type="gramStart"/>
+      <w:r>
+        <w:rPr>
+          <w:rFonts w:ascii="Times New Roman" w:hAnsi="Times New Roman" w:cs="Times New Roman"/>
+          <w:sz w:val="24"/>
+          <w:szCs w:val="24"/>
+        </w:rPr>
+        <w:t>Ping :</w:t>
+      </w:r>
+      <w:proofErr w:type="gramEnd"/>
+      <w:r>
+        <w:rPr>
+          <w:rFonts w:ascii="Times New Roman" w:hAnsi="Times New Roman" w:cs="Times New Roman"/>
+          <w:sz w:val="24"/>
+          <w:szCs w:val="24"/>
+        </w:rPr>
+        <w:t>- used to check the connectivity between your system and another host</w:t>
+      </w:r>
+    </w:p>
+    <w:p>
+      <w:pPr>
+        <w:pStyle w:val="ListParagraph"/>
+        <w:numPr>
+          <w:ilvl w:val="0"/>
+          <w:numId w:val="13"/>
+        </w:numPr>
+        <w:rPr>
+          <w:rFonts w:ascii="Times New Roman" w:hAnsi="Times New Roman" w:cs="Times New Roman"/>
+          <w:sz w:val="24"/>
+          <w:szCs w:val="24"/>
+        </w:rPr>
+      </w:pPr>
+      <w:r>
+        <w:rPr>
+          <w:rFonts w:ascii="Times New Roman" w:hAnsi="Times New Roman" w:cs="Times New Roman"/>
+          <w:sz w:val="24"/>
+          <w:szCs w:val="24"/>
+        </w:rPr>
+        <w:t>ping &lt;</w:t>
+      </w:r>
+      <w:proofErr w:type="spellStart"/>
+      <w:r>
+        <w:rPr>
+          <w:rFonts w:ascii="Times New Roman" w:hAnsi="Times New Roman" w:cs="Times New Roman"/>
+          <w:sz w:val="24"/>
+          <w:szCs w:val="24"/>
+        </w:rPr>
+        <w:t>Ip</w:t>
+      </w:r>
+      <w:proofErr w:type="spellEnd"/>
+      <w:r>
+        <w:rPr>
+          <w:rFonts w:ascii="Times New Roman" w:hAnsi="Times New Roman" w:cs="Times New Roman"/>
+          <w:sz w:val="24"/>
+          <w:szCs w:val="24"/>
+        </w:rPr>
+        <w:t>-address&gt;</w:t>
+      </w:r>
+    </w:p>
+    <w:p>
+      <w:pPr>
+        <w:pStyle w:val="ListParagraph"/>
+        <w:numPr>
+          <w:ilvl w:val="0"/>
+          <w:numId w:val="12"/>
+        </w:numPr>
+        <w:rPr>
+          <w:rFonts w:ascii="Times New Roman" w:hAnsi="Times New Roman" w:cs="Times New Roman"/>
+          <w:sz w:val="24"/>
+          <w:szCs w:val="24"/>
+        </w:rPr>
+      </w:pPr>
+      <w:r>
+        <w:rPr>
+          <w:rFonts w:ascii="Times New Roman" w:hAnsi="Times New Roman" w:cs="Times New Roman"/>
+          <w:sz w:val="24"/>
+          <w:szCs w:val="24"/>
+        </w:rPr>
+        <w:t xml:space="preserve">$ ping </w:t>
+      </w:r>
+      <w:hyperlink r:id="rId8" w:history="1">
+        <w:r>
+          <w:rPr>
+            <w:rStyle w:val="Hyperlink"/>
+            <w:rFonts w:ascii="Times New Roman" w:hAnsi="Times New Roman" w:cs="Times New Roman"/>
+            <w:sz w:val="24"/>
+            <w:szCs w:val="24"/>
+          </w:rPr>
+          <w:t>www.facebook.com</w:t>
+        </w:r>
+      </w:hyperlink>
+      <w:r>
+        <w:rPr>
+          <w:rFonts w:ascii="Times New Roman" w:hAnsi="Times New Roman" w:cs="Times New Roman"/>
+          <w:sz w:val="24"/>
+          <w:szCs w:val="24"/>
+        </w:rPr>
+        <w:t xml:space="preserve"> :- connection b/w the local system and Facebook host gets established the response and time details along with </w:t>
+      </w:r>
+      <w:proofErr w:type="spellStart"/>
+      <w:r>
+        <w:rPr>
+          <w:rFonts w:ascii="Times New Roman" w:hAnsi="Times New Roman" w:cs="Times New Roman"/>
+          <w:sz w:val="24"/>
+          <w:szCs w:val="24"/>
+        </w:rPr>
+        <w:t>ip</w:t>
+      </w:r>
+      <w:proofErr w:type="spellEnd"/>
+      <w:r>
+        <w:rPr>
+          <w:rFonts w:ascii="Times New Roman" w:hAnsi="Times New Roman" w:cs="Times New Roman"/>
+          <w:sz w:val="24"/>
+          <w:szCs w:val="24"/>
+        </w:rPr>
+        <w:t xml:space="preserve"> address and fetched</w:t>
+      </w:r>
+    </w:p>
+    <w:p>
+      <w:pPr>
+        <w:pStyle w:val="ListParagraph"/>
+        <w:rPr>
+          <w:rFonts w:ascii="Times New Roman" w:hAnsi="Times New Roman" w:cs="Times New Roman"/>
+          <w:sz w:val="24"/>
+          <w:szCs w:val="24"/>
+        </w:rPr>
+      </w:pPr>
+      <w:proofErr w:type="spellStart"/>
+      <w:r>
+        <w:rPr>
+          <w:rFonts w:ascii="Times New Roman" w:hAnsi="Times New Roman" w:cs="Times New Roman"/>
+          <w:sz w:val="24"/>
+          <w:szCs w:val="24"/>
+        </w:rPr>
+        <w:t>Ctr</w:t>
+      </w:r>
+      <w:proofErr w:type="spellEnd"/>
+      <w:r>
+        <w:rPr>
+          <w:rFonts w:ascii="Times New Roman" w:hAnsi="Times New Roman" w:cs="Times New Roman"/>
+          <w:sz w:val="24"/>
+          <w:szCs w:val="24"/>
+        </w:rPr>
+        <w:t xml:space="preserve"> + c </w:t>
+      </w:r>
+      <w:proofErr w:type="gramStart"/>
+      <w:r>
+        <w:rPr>
+          <w:rFonts w:ascii="Times New Roman" w:hAnsi="Times New Roman" w:cs="Times New Roman"/>
+          <w:sz w:val="24"/>
+          <w:szCs w:val="24"/>
+        </w:rPr>
+        <w:t>enter</w:t>
+      </w:r>
+      <w:proofErr w:type="gramEnd"/>
+    </w:p>
+    <w:p>
+      <w:pPr>
+        <w:pStyle w:val="ListParagraph"/>
+        <w:numPr>
+          <w:ilvl w:val="0"/>
+          <w:numId w:val="12"/>
+        </w:numPr>
+        <w:rPr>
+          <w:rFonts w:ascii="Times New Roman" w:hAnsi="Times New Roman" w:cs="Times New Roman"/>
+          <w:sz w:val="24"/>
+          <w:szCs w:val="24"/>
+        </w:rPr>
+      </w:pPr>
+      <w:r>
+        <w:rPr>
+          <w:rFonts w:ascii="Times New Roman" w:hAnsi="Times New Roman" w:cs="Times New Roman"/>
+          <w:sz w:val="24"/>
+          <w:szCs w:val="24"/>
+        </w:rPr>
+        <w:t xml:space="preserve">$ ping –c 4 </w:t>
+      </w:r>
+      <w:proofErr w:type="gramStart"/>
+      <w:r>
+        <w:rPr>
+          <w:rFonts w:ascii="Times New Roman" w:hAnsi="Times New Roman" w:cs="Times New Roman"/>
+          <w:sz w:val="24"/>
+          <w:szCs w:val="24"/>
+        </w:rPr>
+        <w:t xml:space="preserve">  :</w:t>
+      </w:r>
+      <w:proofErr w:type="gramEnd"/>
+      <w:r>
+        <w:rPr>
+          <w:rFonts w:ascii="Times New Roman" w:hAnsi="Times New Roman" w:cs="Times New Roman"/>
+          <w:sz w:val="24"/>
+          <w:szCs w:val="24"/>
+        </w:rPr>
+        <w:t xml:space="preserve">- after </w:t>
+      </w:r>
+      <w:r>
+        <w:rPr>
+          <w:rFonts w:ascii="Times New Roman" w:hAnsi="Times New Roman" w:cs="Times New Roman"/>
+          <w:sz w:val="24"/>
+          <w:szCs w:val="24"/>
+        </w:rPr>
+        <w:t xml:space="preserve">it works for 4 times it stop restricting the response </w:t>
+      </w:r>
+    </w:p>
+    <w:p>
+      <w:pPr>
+        <w:pStyle w:val="ListParagraph"/>
+        <w:numPr>
+          <w:ilvl w:val="0"/>
+          <w:numId w:val="12"/>
+        </w:numPr>
+        <w:rPr>
+          <w:rFonts w:ascii="Times New Roman" w:hAnsi="Times New Roman" w:cs="Times New Roman"/>
+          <w:sz w:val="24"/>
+          <w:szCs w:val="24"/>
+        </w:rPr>
+      </w:pPr>
+      <w:proofErr w:type="spellStart"/>
+      <w:r>
+        <w:rPr>
+          <w:rFonts w:ascii="Times New Roman" w:hAnsi="Times New Roman" w:cs="Times New Roman"/>
+          <w:sz w:val="24"/>
+          <w:szCs w:val="24"/>
+        </w:rPr>
+        <w:t>Wget</w:t>
+      </w:r>
+      <w:proofErr w:type="spellEnd"/>
+      <w:r>
+        <w:rPr>
+          <w:rFonts w:ascii="Times New Roman" w:hAnsi="Times New Roman" w:cs="Times New Roman"/>
+          <w:sz w:val="24"/>
+          <w:szCs w:val="24"/>
+        </w:rPr>
+        <w:t xml:space="preserve"> command used to download the files from internet no installation</w:t>
+      </w:r>
+    </w:p>
+    <w:p>
+      <w:pPr>
+        <w:pStyle w:val="ListParagraph"/>
+        <w:numPr>
+          <w:ilvl w:val="0"/>
+          <w:numId w:val="12"/>
+        </w:numPr>
+        <w:rPr>
+          <w:rFonts w:ascii="Times New Roman" w:hAnsi="Times New Roman" w:cs="Times New Roman"/>
+          <w:sz w:val="24"/>
+          <w:szCs w:val="24"/>
+        </w:rPr>
+      </w:pPr>
+      <w:r>
+        <w:rPr>
+          <w:rFonts w:ascii="Times New Roman" w:hAnsi="Times New Roman" w:cs="Times New Roman"/>
+          <w:sz w:val="24"/>
+          <w:szCs w:val="24"/>
+        </w:rPr>
+        <w:t xml:space="preserve">$ </w:t>
+      </w:r>
+      <w:proofErr w:type="spellStart"/>
+      <w:r>
+        <w:rPr>
+          <w:rFonts w:ascii="Times New Roman" w:hAnsi="Times New Roman" w:cs="Times New Roman"/>
+          <w:sz w:val="24"/>
+          <w:szCs w:val="24"/>
+        </w:rPr>
+        <w:t>wget</w:t>
+      </w:r>
+      <w:proofErr w:type="spellEnd"/>
+      <w:r>
+        <w:rPr>
+          <w:rFonts w:ascii="Times New Roman" w:hAnsi="Times New Roman" w:cs="Times New Roman"/>
+          <w:sz w:val="24"/>
+          <w:szCs w:val="24"/>
+        </w:rPr>
+        <w:t xml:space="preserve"> &lt;</w:t>
+      </w:r>
+      <w:proofErr w:type="spellStart"/>
+      <w:r>
+        <w:rPr>
+          <w:rFonts w:ascii="Times New Roman" w:hAnsi="Times New Roman" w:cs="Times New Roman"/>
+          <w:sz w:val="24"/>
+          <w:szCs w:val="24"/>
+        </w:rPr>
+        <w:t>url</w:t>
+      </w:r>
+      <w:proofErr w:type="spellEnd"/>
+      <w:r>
+        <w:rPr>
+          <w:rFonts w:ascii="Times New Roman" w:hAnsi="Times New Roman" w:cs="Times New Roman"/>
+          <w:sz w:val="24"/>
+          <w:szCs w:val="24"/>
+        </w:rPr>
+        <w:t xml:space="preserve">-of the file that has to be downloaded&gt; </w:t>
+      </w:r>
+    </w:p>
+    <w:p>
+      <w:pPr>
+        <w:pStyle w:val="ListParagraph"/>
+        <w:numPr>
+          <w:ilvl w:val="0"/>
+          <w:numId w:val="12"/>
+        </w:numPr>
+        <w:rPr>
+          <w:rFonts w:ascii="Times New Roman" w:hAnsi="Times New Roman" w:cs="Times New Roman"/>
+          <w:sz w:val="24"/>
+          <w:szCs w:val="24"/>
+        </w:rPr>
+      </w:pPr>
+      <w:r>
+        <w:rPr>
+          <w:rFonts w:ascii="Times New Roman" w:hAnsi="Times New Roman" w:cs="Times New Roman"/>
+          <w:sz w:val="24"/>
+          <w:szCs w:val="24"/>
+        </w:rPr>
+        <w:t>$ ls –l</w:t>
+      </w:r>
+    </w:p>
+    <w:p>
+      <w:pPr>
+        <w:pStyle w:val="ListParagraph"/>
+        <w:numPr>
+          <w:ilvl w:val="0"/>
+          <w:numId w:val="12"/>
+        </w:numPr>
+        <w:rPr>
+          <w:rFonts w:ascii="Times New Roman" w:hAnsi="Times New Roman" w:cs="Times New Roman"/>
+          <w:sz w:val="24"/>
+          <w:szCs w:val="24"/>
+        </w:rPr>
+      </w:pPr>
+      <w:r>
+        <w:rPr>
+          <w:rFonts w:ascii="Times New Roman" w:hAnsi="Times New Roman" w:cs="Times New Roman"/>
+          <w:sz w:val="24"/>
+          <w:szCs w:val="24"/>
+        </w:rPr>
+        <w:t>$ unzip &lt;file-name</w:t>
+      </w:r>
+      <w:proofErr w:type="gramStart"/>
+      <w:r>
+        <w:rPr>
+          <w:rFonts w:ascii="Times New Roman" w:hAnsi="Times New Roman" w:cs="Times New Roman"/>
+          <w:sz w:val="24"/>
+          <w:szCs w:val="24"/>
+        </w:rPr>
+        <w:t>&gt; :</w:t>
+      </w:r>
+      <w:proofErr w:type="gramEnd"/>
+      <w:r>
+        <w:rPr>
+          <w:rFonts w:ascii="Times New Roman" w:hAnsi="Times New Roman" w:cs="Times New Roman"/>
+          <w:sz w:val="24"/>
+          <w:szCs w:val="24"/>
+        </w:rPr>
+        <w:t>- copy the file name from ls –l</w:t>
+      </w:r>
+    </w:p>
+    <w:p>
+      <w:pPr>
+        <w:pStyle w:val="ListParagraph"/>
+        <w:numPr>
+          <w:ilvl w:val="0"/>
+          <w:numId w:val="12"/>
+        </w:numPr>
+        <w:rPr>
+          <w:rFonts w:ascii="Times New Roman" w:hAnsi="Times New Roman" w:cs="Times New Roman"/>
+          <w:sz w:val="24"/>
+          <w:szCs w:val="24"/>
+        </w:rPr>
+      </w:pPr>
+      <w:r>
+        <w:rPr>
+          <w:rFonts w:ascii="Times New Roman" w:hAnsi="Times New Roman" w:cs="Times New Roman"/>
+          <w:sz w:val="24"/>
+          <w:szCs w:val="24"/>
+        </w:rPr>
+        <w:t>$ clear</w:t>
+      </w:r>
+    </w:p>
+    <w:p>
+      <w:pPr>
+        <w:pStyle w:val="ListParagraph"/>
+        <w:numPr>
+          <w:ilvl w:val="0"/>
+          <w:numId w:val="12"/>
+        </w:numPr>
+        <w:rPr>
+          <w:rFonts w:ascii="Times New Roman" w:hAnsi="Times New Roman" w:cs="Times New Roman"/>
+          <w:sz w:val="24"/>
+          <w:szCs w:val="24"/>
+        </w:rPr>
+      </w:pPr>
+      <w:r>
+        <w:rPr>
+          <w:rFonts w:ascii="Times New Roman" w:hAnsi="Times New Roman" w:cs="Times New Roman"/>
+          <w:sz w:val="24"/>
+          <w:szCs w:val="24"/>
+        </w:rPr>
+        <w:t>$ cd eclipse/</w:t>
+      </w:r>
+    </w:p>
+    <w:p>
+      <w:pPr>
+        <w:pStyle w:val="ListParagraph"/>
+        <w:numPr>
+          <w:ilvl w:val="0"/>
+          <w:numId w:val="12"/>
+        </w:numPr>
+        <w:rPr>
+          <w:rFonts w:ascii="Times New Roman" w:hAnsi="Times New Roman" w:cs="Times New Roman"/>
+          <w:sz w:val="24"/>
+          <w:szCs w:val="24"/>
+        </w:rPr>
+      </w:pPr>
+      <w:r>
+        <w:rPr>
+          <w:rFonts w:ascii="Times New Roman" w:hAnsi="Times New Roman" w:cs="Times New Roman"/>
+          <w:sz w:val="24"/>
+          <w:szCs w:val="24"/>
+        </w:rPr>
+        <w:t xml:space="preserve"> $ cd </w:t>
+      </w:r>
+      <w:proofErr w:type="gramStart"/>
+      <w:r>
+        <w:rPr>
+          <w:rFonts w:ascii="Times New Roman" w:hAnsi="Times New Roman" w:cs="Times New Roman"/>
+          <w:sz w:val="24"/>
+          <w:szCs w:val="24"/>
+        </w:rPr>
+        <w:t>~ :</w:t>
+      </w:r>
+      <w:proofErr w:type="gramEnd"/>
+      <w:r>
+        <w:rPr>
+          <w:rFonts w:ascii="Times New Roman" w:hAnsi="Times New Roman" w:cs="Times New Roman"/>
+          <w:sz w:val="24"/>
+          <w:szCs w:val="24"/>
+        </w:rPr>
+        <w:t>- for reverting back to root directory</w:t>
+      </w:r>
+    </w:p>
+    <w:p>
+      <w:pPr>
+        <w:pStyle w:val="ListParagraph"/>
+        <w:numPr>
+          <w:ilvl w:val="0"/>
+          <w:numId w:val="12"/>
         </w:numPr>
         <w:rPr>
           <w:rFonts w:ascii="Times New Roman" w:hAnsi="Times New Roman" w:cs="Times New Roman"/>
@@ -10945,162 +12561,16 @@
         </w:rPr>
         <w:t xml:space="preserve"> $ </w:t>
       </w:r>
-      <w:proofErr w:type="spellStart"/>
-      <w:r>
-        <w:rPr>
-          <w:rFonts w:ascii="Times New Roman" w:hAnsi="Times New Roman" w:cs="Times New Roman"/>
-          <w:sz w:val="24"/>
-          <w:szCs w:val="24"/>
-        </w:rPr>
-        <w:t>chmod</w:t>
-      </w:r>
-      <w:proofErr w:type="spellEnd"/>
-      <w:r>
-        <w:rPr>
-          <w:rFonts w:ascii="Times New Roman" w:hAnsi="Times New Roman" w:cs="Times New Roman"/>
-          <w:sz w:val="24"/>
-          <w:szCs w:val="24"/>
-        </w:rPr>
-        <w:t xml:space="preserve"> </w:t>
-      </w:r>
-      <w:r>
-        <w:rPr>
-          <w:rFonts w:ascii="Times New Roman" w:hAnsi="Times New Roman" w:cs="Times New Roman"/>
-          <w:sz w:val="24"/>
-          <w:szCs w:val="24"/>
-        </w:rPr>
-        <w:t xml:space="preserve">741 </w:t>
-      </w:r>
-      <w:proofErr w:type="gramStart"/>
-      <w:r>
-        <w:rPr>
-          <w:rFonts w:ascii="Times New Roman" w:hAnsi="Times New Roman" w:cs="Times New Roman"/>
-          <w:sz w:val="24"/>
-          <w:szCs w:val="24"/>
-        </w:rPr>
-        <w:t>file1.txt :</w:t>
-      </w:r>
-      <w:proofErr w:type="gramEnd"/>
-      <w:r>
-        <w:rPr>
-          <w:rFonts w:ascii="Times New Roman" w:hAnsi="Times New Roman" w:cs="Times New Roman"/>
-          <w:sz w:val="24"/>
-          <w:szCs w:val="24"/>
-        </w:rPr>
-        <w:t>- user group can read, write &amp; execute, group has permission only for read and others has the permission only to execute</w:t>
-      </w:r>
-    </w:p>
-    <w:p>
-      <w:pPr>
-        <w:pStyle w:val="ListParagraph"/>
-        <w:numPr>
-          <w:ilvl w:val="0"/>
-          <w:numId w:val="5"/>
-        </w:numPr>
-        <w:rPr>
-          <w:rFonts w:ascii="Times New Roman" w:hAnsi="Times New Roman" w:cs="Times New Roman"/>
-          <w:sz w:val="24"/>
-          <w:szCs w:val="24"/>
-        </w:rPr>
-      </w:pPr>
-      <w:r>
-        <w:rPr>
-          <w:rFonts w:ascii="Times New Roman" w:hAnsi="Times New Roman" w:cs="Times New Roman"/>
-          <w:sz w:val="24"/>
-          <w:szCs w:val="24"/>
-        </w:rPr>
-        <w:t xml:space="preserve">$ </w:t>
-      </w:r>
-      <w:proofErr w:type="spellStart"/>
-      <w:r>
-        <w:rPr>
-          <w:rFonts w:ascii="Times New Roman" w:hAnsi="Times New Roman" w:cs="Times New Roman"/>
-          <w:sz w:val="24"/>
-          <w:szCs w:val="24"/>
-        </w:rPr>
-        <w:t>chmod</w:t>
-      </w:r>
-      <w:proofErr w:type="spellEnd"/>
-      <w:r>
-        <w:rPr>
-          <w:rFonts w:ascii="Times New Roman" w:hAnsi="Times New Roman" w:cs="Times New Roman"/>
-          <w:sz w:val="24"/>
-          <w:szCs w:val="24"/>
-        </w:rPr>
-        <w:t xml:space="preserve"> 742 file1.txt</w:t>
-      </w:r>
-    </w:p>
-    <w:p>
-      <w:pPr>
-        <w:pStyle w:val="ListParagraph"/>
-        <w:numPr>
-          <w:ilvl w:val="0"/>
-          <w:numId w:val="5"/>
-        </w:numPr>
-        <w:rPr>
-          <w:rFonts w:ascii="Times New Roman" w:hAnsi="Times New Roman" w:cs="Times New Roman"/>
-          <w:sz w:val="24"/>
-          <w:szCs w:val="24"/>
-        </w:rPr>
-      </w:pPr>
-      <w:r>
-        <w:rPr>
-          <w:rFonts w:ascii="Times New Roman" w:hAnsi="Times New Roman" w:cs="Times New Roman"/>
-          <w:sz w:val="24"/>
-          <w:szCs w:val="24"/>
-        </w:rPr>
-        <w:t>$ls –l</w:t>
-      </w:r>
-    </w:p>
-    <w:p>
-      <w:pPr>
-        <w:pStyle w:val="ListParagraph"/>
-        <w:numPr>
-          <w:ilvl w:val="0"/>
-          <w:numId w:val="5"/>
-        </w:numPr>
-        <w:rPr>
-          <w:rFonts w:ascii="Times New Roman" w:hAnsi="Times New Roman" w:cs="Times New Roman"/>
-          <w:sz w:val="24"/>
-          <w:szCs w:val="24"/>
-        </w:rPr>
-      </w:pPr>
-      <w:r>
-        <w:rPr>
-          <w:rFonts w:ascii="Times New Roman" w:hAnsi="Times New Roman" w:cs="Times New Roman"/>
-          <w:sz w:val="24"/>
-          <w:szCs w:val="24"/>
-        </w:rPr>
-        <w:t xml:space="preserve"> $ </w:t>
-      </w:r>
-      <w:proofErr w:type="spellStart"/>
-      <w:r>
-        <w:rPr>
-          <w:rFonts w:ascii="Times New Roman" w:hAnsi="Times New Roman" w:cs="Times New Roman"/>
-          <w:sz w:val="24"/>
-          <w:szCs w:val="24"/>
-        </w:rPr>
-        <w:t>chmod</w:t>
-      </w:r>
-      <w:proofErr w:type="spellEnd"/>
-      <w:r>
-        <w:rPr>
-          <w:rFonts w:ascii="Times New Roman" w:hAnsi="Times New Roman" w:cs="Times New Roman"/>
-          <w:sz w:val="24"/>
-          <w:szCs w:val="24"/>
-        </w:rPr>
-        <w:t xml:space="preserve"> 000 file1.txt </w:t>
+      <w:r>
+        <w:rPr>
+          <w:rFonts w:ascii="Times New Roman" w:hAnsi="Times New Roman" w:cs="Times New Roman"/>
+          <w:sz w:val="24"/>
+          <w:szCs w:val="24"/>
+        </w:rPr>
+        <w:t xml:space="preserve">curl &lt;http-address&gt; </w:t>
       </w:r>
       <w:bookmarkStart w:id="0" w:name="_GoBack"/>
       <w:bookmarkEnd w:id="0"/>
-      <w:r>
-        <w:rPr>
-          <w:rFonts w:ascii="Times New Roman" w:hAnsi="Times New Roman" w:cs="Times New Roman"/>
-          <w:sz w:val="24"/>
-          <w:szCs w:val="24"/>
-        </w:rPr>
-        <w:t xml:space="preserve"> </w:t>
-      </w:r>
     </w:p>
     <w:sectPr>
       <w:pgSz w:w="12240" w:h="15840"/>
@@ -11430,9 +12900,122 @@
     </w:lvl>
   </w:abstractNum>
   <w:abstractNum w:abstractNumId="3" w15:restartNumberingAfterBreak="0">
-    <w:nsid w:val="371674E0"/>
+    <w:nsid w:val="17637165"/>
     <w:multiLevelType w:val="hybridMultilevel"/>
-    <w:tmpl w:val="2E5E2D1C"/>
+    <w:tmpl w:val="8C6A3ECE"/>
+    <w:lvl w:ilvl="0" w:tplc="4648C9C2">
+      <w:start w:val="52"/>
+      <w:numFmt w:val="bullet"/>
+      <w:lvlText w:val="-"/>
+      <w:lvlJc w:val="left"/>
+      <w:pPr>
+        <w:ind w:left="720" w:hanging="360"/>
+      </w:pPr>
+      <w:rPr>
+        <w:rFonts w:ascii="Times New Roman" w:eastAsiaTheme="minorHAnsi" w:hAnsi="Times New Roman" w:cs="Times New Roman" w:hint="default"/>
+      </w:rPr>
+    </w:lvl>
+    <w:lvl w:ilvl="1" w:tplc="04090003" w:tentative="1">
+      <w:start w:val="1"/>
+      <w:numFmt w:val="bullet"/>
+      <w:lvlText w:val="o"/>
+      <w:lvlJc w:val="left"/>
+      <w:pPr>
+        <w:ind w:left="1440" w:hanging="360"/>
+      </w:pPr>
+      <w:rPr>
+        <w:rFonts w:ascii="Courier New" w:hAnsi="Courier New" w:cs="Courier New" w:hint="default"/>
+      </w:rPr>
+    </w:lvl>
+    <w:lvl w:ilvl="2" w:tplc="04090005" w:tentative="1">
+      <w:start w:val="1"/>
+      <w:numFmt w:val="bullet"/>
+      <w:lvlText w:val=""/>
+      <w:lvlJc w:val="left"/>
+      <w:pPr>
+        <w:ind w:left="2160" w:hanging="360"/>
+      </w:pPr>
+      <w:rPr>
+        <w:rFonts w:ascii="Wingdings" w:hAnsi="Wingdings" w:hint="default"/>
+      </w:rPr>
+    </w:lvl>
+    <w:lvl w:ilvl="3" w:tplc="04090001" w:tentative="1">
+      <w:start w:val="1"/>
+      <w:numFmt w:val="bullet"/>
+      <w:lvlText w:val=""/>
+      <w:lvlJc w:val="left"/>
+      <w:pPr>
+        <w:ind w:left="2880" w:hanging="360"/>
+      </w:pPr>
+      <w:rPr>
+        <w:rFonts w:ascii="Symbol" w:hAnsi="Symbol" w:hint="default"/>
+      </w:rPr>
+    </w:lvl>
+    <w:lvl w:ilvl="4" w:tplc="04090003" w:tentative="1">
+      <w:start w:val="1"/>
+      <w:numFmt w:val="bullet"/>
+      <w:lvlText w:val="o"/>
+      <w:lvlJc w:val="left"/>
+      <w:pPr>
+        <w:ind w:left="3600" w:hanging="360"/>
+      </w:pPr>
+      <w:rPr>
+        <w:rFonts w:ascii="Courier New" w:hAnsi="Courier New" w:cs="Courier New" w:hint="default"/>
+      </w:rPr>
+    </w:lvl>
+    <w:lvl w:ilvl="5" w:tplc="04090005" w:tentative="1">
+      <w:start w:val="1"/>
+      <w:numFmt w:val="bullet"/>
+      <w:lvlText w:val=""/>
+      <w:lvlJc w:val="left"/>
+      <w:pPr>
+        <w:ind w:left="4320" w:hanging="360"/>
+      </w:pPr>
+      <w:rPr>
+        <w:rFonts w:ascii="Wingdings" w:hAnsi="Wingdings" w:hint="default"/>
+      </w:rPr>
+    </w:lvl>
+    <w:lvl w:ilvl="6" w:tplc="04090001" w:tentative="1">
+      <w:start w:val="1"/>
+      <w:numFmt w:val="bullet"/>
+      <w:lvlText w:val=""/>
+      <w:lvlJc w:val="left"/>
+      <w:pPr>
+        <w:ind w:left="5040" w:hanging="360"/>
+      </w:pPr>
+      <w:rPr>
+        <w:rFonts w:ascii="Symbol" w:hAnsi="Symbol" w:hint="default"/>
+      </w:rPr>
+    </w:lvl>
+    <w:lvl w:ilvl="7" w:tplc="04090003" w:tentative="1">
+      <w:start w:val="1"/>
+      <w:numFmt w:val="bullet"/>
+      <w:lvlText w:val="o"/>
+      <w:lvlJc w:val="left"/>
+      <w:pPr>
+        <w:ind w:left="5760" w:hanging="360"/>
+      </w:pPr>
+      <w:rPr>
+        <w:rFonts w:ascii="Courier New" w:hAnsi="Courier New" w:cs="Courier New" w:hint="default"/>
+      </w:rPr>
+    </w:lvl>
+    <w:lvl w:ilvl="8" w:tplc="04090005" w:tentative="1">
+      <w:start w:val="1"/>
+      <w:numFmt w:val="bullet"/>
+      <w:lvlText w:val=""/>
+      <w:lvlJc w:val="left"/>
+      <w:pPr>
+        <w:ind w:left="6480" w:hanging="360"/>
+      </w:pPr>
+      <w:rPr>
+        <w:rFonts w:ascii="Wingdings" w:hAnsi="Wingdings" w:hint="default"/>
+      </w:rPr>
+    </w:lvl>
+  </w:abstractNum>
+  <w:abstractNum w:abstractNumId="4" w15:restartNumberingAfterBreak="0">
+    <w:nsid w:val="2A4978CC"/>
+    <w:multiLevelType w:val="hybridMultilevel"/>
+    <w:tmpl w:val="F9E2DFAA"/>
     <w:lvl w:ilvl="0" w:tplc="04090011">
       <w:start w:val="1"/>
       <w:numFmt w:val="decimal"/>
@@ -11518,7 +13101,185 @@
       </w:pPr>
     </w:lvl>
   </w:abstractNum>
-  <w:abstractNum w:abstractNumId="4" w15:restartNumberingAfterBreak="0">
+  <w:abstractNum w:abstractNumId="5" w15:restartNumberingAfterBreak="0">
+    <w:nsid w:val="371674E0"/>
+    <w:multiLevelType w:val="hybridMultilevel"/>
+    <w:tmpl w:val="2E5E2D1C"/>
+    <w:lvl w:ilvl="0" w:tplc="04090011">
+      <w:start w:val="1"/>
+      <w:numFmt w:val="decimal"/>
+      <w:lvlText w:val="%1)"/>
+      <w:lvlJc w:val="left"/>
+      <w:pPr>
+        <w:ind w:left="720" w:hanging="360"/>
+      </w:pPr>
+      <w:rPr>
+        <w:rFonts w:hint="default"/>
+      </w:rPr>
+    </w:lvl>
+    <w:lvl w:ilvl="1" w:tplc="04090019" w:tentative="1">
+      <w:start w:val="1"/>
+      <w:numFmt w:val="lowerLetter"/>
+      <w:lvlText w:val="%2."/>
+      <w:lvlJc w:val="left"/>
+      <w:pPr>
+        <w:ind w:left="1440" w:hanging="360"/>
+      </w:pPr>
+    </w:lvl>
+    <w:lvl w:ilvl="2" w:tplc="0409001B" w:tentative="1">
+      <w:start w:val="1"/>
+      <w:numFmt w:val="lowerRoman"/>
+      <w:lvlText w:val="%3."/>
+      <w:lvlJc w:val="right"/>
+      <w:pPr>
+        <w:ind w:left="2160" w:hanging="180"/>
+      </w:pPr>
+    </w:lvl>
+    <w:lvl w:ilvl="3" w:tplc="0409000F" w:tentative="1">
+      <w:start w:val="1"/>
+      <w:numFmt w:val="decimal"/>
+      <w:lvlText w:val="%4."/>
+      <w:lvlJc w:val="left"/>
+      <w:pPr>
+        <w:ind w:left="2880" w:hanging="360"/>
+      </w:pPr>
+    </w:lvl>
+    <w:lvl w:ilvl="4" w:tplc="04090019" w:tentative="1">
+      <w:start w:val="1"/>
+      <w:numFmt w:val="lowerLetter"/>
+      <w:lvlText w:val="%5."/>
+      <w:lvlJc w:val="left"/>
+      <w:pPr>
+        <w:ind w:left="3600" w:hanging="360"/>
+      </w:pPr>
+    </w:lvl>
+    <w:lvl w:ilvl="5" w:tplc="0409001B" w:tentative="1">
+      <w:start w:val="1"/>
+      <w:numFmt w:val="lowerRoman"/>
+      <w:lvlText w:val="%6."/>
+      <w:lvlJc w:val="right"/>
+      <w:pPr>
+        <w:ind w:left="4320" w:hanging="180"/>
+      </w:pPr>
+    </w:lvl>
+    <w:lvl w:ilvl="6" w:tplc="0409000F" w:tentative="1">
+      <w:start w:val="1"/>
+      <w:numFmt w:val="decimal"/>
+      <w:lvlText w:val="%7."/>
+      <w:lvlJc w:val="left"/>
+      <w:pPr>
+        <w:ind w:left="5040" w:hanging="360"/>
+      </w:pPr>
+    </w:lvl>
+    <w:lvl w:ilvl="7" w:tplc="04090019" w:tentative="1">
+      <w:start w:val="1"/>
+      <w:numFmt w:val="lowerLetter"/>
+      <w:lvlText w:val="%8."/>
+      <w:lvlJc w:val="left"/>
+      <w:pPr>
+        <w:ind w:left="5760" w:hanging="360"/>
+      </w:pPr>
+    </w:lvl>
+    <w:lvl w:ilvl="8" w:tplc="0409001B" w:tentative="1">
+      <w:start w:val="1"/>
+      <w:numFmt w:val="lowerRoman"/>
+      <w:lvlText w:val="%9."/>
+      <w:lvlJc w:val="right"/>
+      <w:pPr>
+        <w:ind w:left="6480" w:hanging="180"/>
+      </w:pPr>
+    </w:lvl>
+  </w:abstractNum>
+  <w:abstractNum w:abstractNumId="6" w15:restartNumberingAfterBreak="0">
+    <w:nsid w:val="3DB91F95"/>
+    <w:multiLevelType w:val="hybridMultilevel"/>
+    <w:tmpl w:val="168C3E98"/>
+    <w:lvl w:ilvl="0" w:tplc="04090011">
+      <w:start w:val="1"/>
+      <w:numFmt w:val="decimal"/>
+      <w:lvlText w:val="%1)"/>
+      <w:lvlJc w:val="left"/>
+      <w:pPr>
+        <w:ind w:left="720" w:hanging="360"/>
+      </w:pPr>
+      <w:rPr>
+        <w:rFonts w:hint="default"/>
+      </w:rPr>
+    </w:lvl>
+    <w:lvl w:ilvl="1" w:tplc="04090019" w:tentative="1">
+      <w:start w:val="1"/>
+      <w:numFmt w:val="lowerLetter"/>
+      <w:lvlText w:val="%2."/>
+      <w:lvlJc w:val="left"/>
+      <w:pPr>
+        <w:ind w:left="1440" w:hanging="360"/>
+      </w:pPr>
+    </w:lvl>
+    <w:lvl w:ilvl="2" w:tplc="0409001B" w:tentative="1">
+      <w:start w:val="1"/>
+      <w:numFmt w:val="lowerRoman"/>
+      <w:lvlText w:val="%3."/>
+      <w:lvlJc w:val="right"/>
+      <w:pPr>
+        <w:ind w:left="2160" w:hanging="180"/>
+      </w:pPr>
+    </w:lvl>
+    <w:lvl w:ilvl="3" w:tplc="0409000F" w:tentative="1">
+      <w:start w:val="1"/>
+      <w:numFmt w:val="decimal"/>
+      <w:lvlText w:val="%4."/>
+      <w:lvlJc w:val="left"/>
+      <w:pPr>
+        <w:ind w:left="2880" w:hanging="360"/>
+      </w:pPr>
+    </w:lvl>
+    <w:lvl w:ilvl="4" w:tplc="04090019" w:tentative="1">
+      <w:start w:val="1"/>
+      <w:numFmt w:val="lowerLetter"/>
+      <w:lvlText w:val="%5."/>
+      <w:lvlJc w:val="left"/>
+      <w:pPr>
+        <w:ind w:left="3600" w:hanging="360"/>
+      </w:pPr>
+    </w:lvl>
+    <w:lvl w:ilvl="5" w:tplc="0409001B" w:tentative="1">
+      <w:start w:val="1"/>
+      <w:numFmt w:val="lowerRoman"/>
+      <w:lvlText w:val="%6."/>
+      <w:lvlJc w:val="right"/>
+      <w:pPr>
+        <w:ind w:left="4320" w:hanging="180"/>
+      </w:pPr>
+    </w:lvl>
+    <w:lvl w:ilvl="6" w:tplc="0409000F" w:tentative="1">
+      <w:start w:val="1"/>
+      <w:numFmt w:val="decimal"/>
+      <w:lvlText w:val="%7."/>
+      <w:lvlJc w:val="left"/>
+      <w:pPr>
+        <w:ind w:left="5040" w:hanging="360"/>
+      </w:pPr>
+    </w:lvl>
+    <w:lvl w:ilvl="7" w:tplc="04090019" w:tentative="1">
+      <w:start w:val="1"/>
+      <w:numFmt w:val="lowerLetter"/>
+      <w:lvlText w:val="%8."/>
+      <w:lvlJc w:val="left"/>
+      <w:pPr>
+        <w:ind w:left="5760" w:hanging="360"/>
+      </w:pPr>
+    </w:lvl>
+    <w:lvl w:ilvl="8" w:tplc="0409001B" w:tentative="1">
+      <w:start w:val="1"/>
+      <w:numFmt w:val="lowerRoman"/>
+      <w:lvlText w:val="%9."/>
+      <w:lvlJc w:val="right"/>
+      <w:pPr>
+        <w:ind w:left="6480" w:hanging="180"/>
+      </w:pPr>
+    </w:lvl>
+  </w:abstractNum>
+  <w:abstractNum w:abstractNumId="7" w15:restartNumberingAfterBreak="0">
     <w:nsid w:val="50447F65"/>
     <w:multiLevelType w:val="hybridMultilevel"/>
     <w:tmpl w:val="4526191A"/>
@@ -11631,12 +13392,12 @@
       </w:rPr>
     </w:lvl>
   </w:abstractNum>
-  <w:abstractNum w:abstractNumId="5" w15:restartNumberingAfterBreak="0">
-    <w:nsid w:val="5B3B2076"/>
+  <w:abstractNum w:abstractNumId="8" w15:restartNumberingAfterBreak="0">
+    <w:nsid w:val="52316217"/>
     <w:multiLevelType w:val="hybridMultilevel"/>
-    <w:tmpl w:val="9B220856"/>
-    <w:lvl w:ilvl="0" w:tplc="FFE8EFA2">
-      <w:start w:val="30"/>
+    <w:tmpl w:val="F2FC712C"/>
+    <w:lvl w:ilvl="0" w:tplc="027CA87A">
+      <w:start w:val="1"/>
       <w:numFmt w:val="bullet"/>
       <w:lvlText w:val="-"/>
       <w:lvlJc w:val="left"/>
@@ -11744,7 +13505,209 @@
       </w:rPr>
     </w:lvl>
   </w:abstractNum>
-  <w:abstractNum w:abstractNumId="6" w15:restartNumberingAfterBreak="0">
+  <w:abstractNum w:abstractNumId="9" w15:restartNumberingAfterBreak="0">
+    <w:nsid w:val="5B3B2076"/>
+    <w:multiLevelType w:val="hybridMultilevel"/>
+    <w:tmpl w:val="9B220856"/>
+    <w:lvl w:ilvl="0" w:tplc="FFE8EFA2">
+      <w:start w:val="30"/>
+      <w:numFmt w:val="bullet"/>
+      <w:lvlText w:val="-"/>
+      <w:lvlJc w:val="left"/>
+      <w:pPr>
+        <w:ind w:left="720" w:hanging="360"/>
+      </w:pPr>
+      <w:rPr>
+        <w:rFonts w:ascii="Times New Roman" w:eastAsiaTheme="minorHAnsi" w:hAnsi="Times New Roman" w:cs="Times New Roman" w:hint="default"/>
+      </w:rPr>
+    </w:lvl>
+    <w:lvl w:ilvl="1" w:tplc="04090003" w:tentative="1">
+      <w:start w:val="1"/>
+      <w:numFmt w:val="bullet"/>
+      <w:lvlText w:val="o"/>
+      <w:lvlJc w:val="left"/>
+      <w:pPr>
+        <w:ind w:left="1440" w:hanging="360"/>
+      </w:pPr>
+      <w:rPr>
+        <w:rFonts w:ascii="Courier New" w:hAnsi="Courier New" w:cs="Courier New" w:hint="default"/>
+      </w:rPr>
+    </w:lvl>
+    <w:lvl w:ilvl="2" w:tplc="04090005" w:tentative="1">
+      <w:start w:val="1"/>
+      <w:numFmt w:val="bullet"/>
+      <w:lvlText w:val=""/>
+      <w:lvlJc w:val="left"/>
+      <w:pPr>
+        <w:ind w:left="2160" w:hanging="360"/>
+      </w:pPr>
+      <w:rPr>
+        <w:rFonts w:ascii="Wingdings" w:hAnsi="Wingdings" w:hint="default"/>
+      </w:rPr>
+    </w:lvl>
+    <w:lvl w:ilvl="3" w:tplc="04090001" w:tentative="1">
+      <w:start w:val="1"/>
+      <w:numFmt w:val="bullet"/>
+      <w:lvlText w:val=""/>
+      <w:lvlJc w:val="left"/>
+      <w:pPr>
+        <w:ind w:left="2880" w:hanging="360"/>
+      </w:pPr>
+      <w:rPr>
+        <w:rFonts w:ascii="Symbol" w:hAnsi="Symbol" w:hint="default"/>
+      </w:rPr>
+    </w:lvl>
+    <w:lvl w:ilvl="4" w:tplc="04090003" w:tentative="1">
+      <w:start w:val="1"/>
+      <w:numFmt w:val="bullet"/>
+      <w:lvlText w:val="o"/>
+      <w:lvlJc w:val="left"/>
+      <w:pPr>
+        <w:ind w:left="3600" w:hanging="360"/>
+      </w:pPr>
+      <w:rPr>
+        <w:rFonts w:ascii="Courier New" w:hAnsi="Courier New" w:cs="Courier New" w:hint="default"/>
+      </w:rPr>
+    </w:lvl>
+    <w:lvl w:ilvl="5" w:tplc="04090005" w:tentative="1">
+      <w:start w:val="1"/>
+      <w:numFmt w:val="bullet"/>
+      <w:lvlText w:val=""/>
+      <w:lvlJc w:val="left"/>
+      <w:pPr>
+        <w:ind w:left="4320" w:hanging="360"/>
+      </w:pPr>
+      <w:rPr>
+        <w:rFonts w:ascii="Wingdings" w:hAnsi="Wingdings" w:hint="default"/>
+      </w:rPr>
+    </w:lvl>
+    <w:lvl w:ilvl="6" w:tplc="04090001" w:tentative="1">
+      <w:start w:val="1"/>
+      <w:numFmt w:val="bullet"/>
+      <w:lvlText w:val=""/>
+      <w:lvlJc w:val="left"/>
+      <w:pPr>
+        <w:ind w:left="5040" w:hanging="360"/>
+      </w:pPr>
+      <w:rPr>
+        <w:rFonts w:ascii="Symbol" w:hAnsi="Symbol" w:hint="default"/>
+      </w:rPr>
+    </w:lvl>
+    <w:lvl w:ilvl="7" w:tplc="04090003" w:tentative="1">
+      <w:start w:val="1"/>
+      <w:numFmt w:val="bullet"/>
+      <w:lvlText w:val="o"/>
+      <w:lvlJc w:val="left"/>
+      <w:pPr>
+        <w:ind w:left="5760" w:hanging="360"/>
+      </w:pPr>
+      <w:rPr>
+        <w:rFonts w:ascii="Courier New" w:hAnsi="Courier New" w:cs="Courier New" w:hint="default"/>
+      </w:rPr>
+    </w:lvl>
+    <w:lvl w:ilvl="8" w:tplc="04090005" w:tentative="1">
+      <w:start w:val="1"/>
+      <w:numFmt w:val="bullet"/>
+      <w:lvlText w:val=""/>
+      <w:lvlJc w:val="left"/>
+      <w:pPr>
+        <w:ind w:left="6480" w:hanging="360"/>
+      </w:pPr>
+      <w:rPr>
+        <w:rFonts w:ascii="Wingdings" w:hAnsi="Wingdings" w:hint="default"/>
+      </w:rPr>
+    </w:lvl>
+  </w:abstractNum>
+  <w:abstractNum w:abstractNumId="10" w15:restartNumberingAfterBreak="0">
+    <w:nsid w:val="67770436"/>
+    <w:multiLevelType w:val="hybridMultilevel"/>
+    <w:tmpl w:val="10085FE6"/>
+    <w:lvl w:ilvl="0" w:tplc="04090011">
+      <w:start w:val="1"/>
+      <w:numFmt w:val="decimal"/>
+      <w:lvlText w:val="%1)"/>
+      <w:lvlJc w:val="left"/>
+      <w:pPr>
+        <w:ind w:left="720" w:hanging="360"/>
+      </w:pPr>
+      <w:rPr>
+        <w:rFonts w:hint="default"/>
+      </w:rPr>
+    </w:lvl>
+    <w:lvl w:ilvl="1" w:tplc="04090019" w:tentative="1">
+      <w:start w:val="1"/>
+      <w:numFmt w:val="lowerLetter"/>
+      <w:lvlText w:val="%2."/>
+      <w:lvlJc w:val="left"/>
+      <w:pPr>
+        <w:ind w:left="1440" w:hanging="360"/>
+      </w:pPr>
+    </w:lvl>
+    <w:lvl w:ilvl="2" w:tplc="0409001B" w:tentative="1">
+      <w:start w:val="1"/>
+      <w:numFmt w:val="lowerRoman"/>
+      <w:lvlText w:val="%3."/>
+      <w:lvlJc w:val="right"/>
+      <w:pPr>
+        <w:ind w:left="2160" w:hanging="180"/>
+      </w:pPr>
+    </w:lvl>
+    <w:lvl w:ilvl="3" w:tplc="0409000F" w:tentative="1">
+      <w:start w:val="1"/>
+      <w:numFmt w:val="decimal"/>
+      <w:lvlText w:val="%4."/>
+      <w:lvlJc w:val="left"/>
+      <w:pPr>
+        <w:ind w:left="2880" w:hanging="360"/>
+      </w:pPr>
+    </w:lvl>
+    <w:lvl w:ilvl="4" w:tplc="04090019" w:tentative="1">
+      <w:start w:val="1"/>
+      <w:numFmt w:val="lowerLetter"/>
+      <w:lvlText w:val="%5."/>
+      <w:lvlJc w:val="left"/>
+      <w:pPr>
+        <w:ind w:left="3600" w:hanging="360"/>
+      </w:pPr>
+    </w:lvl>
+    <w:lvl w:ilvl="5" w:tplc="0409001B" w:tentative="1">
+      <w:start w:val="1"/>
+      <w:numFmt w:val="lowerRoman"/>
+      <w:lvlText w:val="%6."/>
+      <w:lvlJc w:val="right"/>
+      <w:pPr>
+        <w:ind w:left="4320" w:hanging="180"/>
+      </w:pPr>
+    </w:lvl>
+    <w:lvl w:ilvl="6" w:tplc="0409000F" w:tentative="1">
+      <w:start w:val="1"/>
+      <w:numFmt w:val="decimal"/>
+      <w:lvlText w:val="%7."/>
+      <w:lvlJc w:val="left"/>
+      <w:pPr>
+        <w:ind w:left="5040" w:hanging="360"/>
+      </w:pPr>
+    </w:lvl>
+    <w:lvl w:ilvl="7" w:tplc="04090019" w:tentative="1">
+      <w:start w:val="1"/>
+      <w:numFmt w:val="lowerLetter"/>
+      <w:lvlText w:val="%8."/>
+      <w:lvlJc w:val="left"/>
+      <w:pPr>
+        <w:ind w:left="5760" w:hanging="360"/>
+      </w:pPr>
+    </w:lvl>
+    <w:lvl w:ilvl="8" w:tplc="0409001B" w:tentative="1">
+      <w:start w:val="1"/>
+      <w:numFmt w:val="lowerRoman"/>
+      <w:lvlText w:val="%9."/>
+      <w:lvlJc w:val="right"/>
+      <w:pPr>
+        <w:ind w:left="6480" w:hanging="180"/>
+      </w:pPr>
+    </w:lvl>
+  </w:abstractNum>
+  <w:abstractNum w:abstractNumId="11" w15:restartNumberingAfterBreak="0">
     <w:nsid w:val="75AF0383"/>
     <w:multiLevelType w:val="hybridMultilevel"/>
     <w:tmpl w:val="5A586340"/>
@@ -11857,7 +13820,7 @@
       </w:rPr>
     </w:lvl>
   </w:abstractNum>
-  <w:abstractNum w:abstractNumId="7" w15:restartNumberingAfterBreak="0">
+  <w:abstractNum w:abstractNumId="12" w15:restartNumberingAfterBreak="0">
     <w:nsid w:val="7AA85492"/>
     <w:multiLevelType w:val="hybridMultilevel"/>
     <w:tmpl w:val="AEEAF5F2"/>
@@ -11947,16 +13910,16 @@
     </w:lvl>
   </w:abstractNum>
   <w:num w:numId="1">
-    <w:abstractNumId w:val="3"/>
+    <w:abstractNumId w:val="5"/>
   </w:num>
   <w:num w:numId="2">
+    <w:abstractNumId w:val="12"/>
+  </w:num>
+  <w:num w:numId="3">
     <w:abstractNumId w:val="7"/>
   </w:num>
-  <w:num w:numId="3">
-    <w:abstractNumId w:val="4"/>
-  </w:num>
   <w:num w:numId="4">
-    <w:abstractNumId w:val="6"/>
+    <w:abstractNumId w:val="11"/>
   </w:num>
   <w:num w:numId="5">
     <w:abstractNumId w:val="2"/>
@@ -11965,10 +13928,25 @@
     <w:abstractNumId w:val="1"/>
   </w:num>
   <w:num w:numId="7">
-    <w:abstractNumId w:val="5"/>
+    <w:abstractNumId w:val="9"/>
   </w:num>
   <w:num w:numId="8">
     <w:abstractNumId w:val="0"/>
+  </w:num>
+  <w:num w:numId="9">
+    <w:abstractNumId w:val="3"/>
+  </w:num>
+  <w:num w:numId="10">
+    <w:abstractNumId w:val="10"/>
+  </w:num>
+  <w:num w:numId="11">
+    <w:abstractNumId w:val="6"/>
+  </w:num>
+  <w:num w:numId="12">
+    <w:abstractNumId w:val="4"/>
+  </w:num>
+  <w:num w:numId="13">
+    <w:abstractNumId w:val="8"/>
   </w:num>
 </w:numbering>
 </file>
@@ -12370,6 +14348,7 @@
   <w:style w:type="character" w:default="1" w:styleId="DefaultParagraphFont">
     <w:name w:val="Default Paragraph Font"/>
     <w:uiPriority w:val="1"/>
+    <w:semiHidden/>
     <w:unhideWhenUsed/>
   </w:style>
   <w:style w:type="table" w:default="1" w:styleId="TableNormal">
@@ -12403,6 +14382,17 @@
       <w:ind w:left="720"/>
       <w:contextualSpacing/>
     </w:pPr>
+  </w:style>
+  <w:style w:type="character" w:styleId="Hyperlink">
+    <w:name w:val="Hyperlink"/>
+    <w:basedOn w:val="DefaultParagraphFont"/>
+    <w:uiPriority w:val="99"/>
+    <w:unhideWhenUsed/>
+    <w:rsid w:val="0084746E"/>
+    <w:rPr>
+      <w:color w:val="0563C1" w:themeColor="hyperlink"/>
+      <w:u w:val="single"/>
+    </w:rPr>
   </w:style>
 </w:styles>
 </file>

</xml_diff>

<commit_message>
latest updates for today 5/5/2025
</commit_message>
<xml_diff>
--- a/linux commands.docx
+++ b/linux commands.docx
@@ -9913,7 +9913,23 @@
           <w:sz w:val="24"/>
           <w:szCs w:val="24"/>
         </w:rPr>
-        <w:t>- g represents execute permission for group</w:t>
+        <w:t xml:space="preserve">- g represents </w:t>
+      </w:r>
+      <w:r>
+        <w:rPr>
+          <w:rFonts w:ascii="Times New Roman" w:hAnsi="Times New Roman" w:cs="Times New Roman"/>
+          <w:sz w:val="24"/>
+          <w:szCs w:val="24"/>
+        </w:rPr>
+        <w:t>write</w:t>
+      </w:r>
+      <w:r>
+        <w:rPr>
+          <w:rFonts w:ascii="Times New Roman" w:hAnsi="Times New Roman" w:cs="Times New Roman"/>
+          <w:sz w:val="24"/>
+          <w:szCs w:val="24"/>
+        </w:rPr>
+        <w:t xml:space="preserve"> permission for group</w:t>
       </w:r>
     </w:p>
     <w:p>
@@ -12393,6 +12409,42 @@
         </w:rPr>
         <w:t xml:space="preserve">-of the file that has to be downloaded&gt; </w:t>
       </w:r>
+      <w:r>
+        <w:rPr>
+          <w:rFonts w:ascii="Times New Roman" w:hAnsi="Times New Roman" w:cs="Times New Roman"/>
+          <w:sz w:val="24"/>
+          <w:szCs w:val="24"/>
+        </w:rPr>
+        <w:t xml:space="preserve">paste the </w:t>
+      </w:r>
+      <w:proofErr w:type="spellStart"/>
+      <w:proofErr w:type="gramStart"/>
+      <w:r>
+        <w:rPr>
+          <w:rFonts w:ascii="Times New Roman" w:hAnsi="Times New Roman" w:cs="Times New Roman"/>
+          <w:sz w:val="24"/>
+          <w:szCs w:val="24"/>
+        </w:rPr>
+        <w:t>url</w:t>
+      </w:r>
+      <w:proofErr w:type="spellEnd"/>
+      <w:r>
+        <w:rPr>
+          <w:rFonts w:ascii="Times New Roman" w:hAnsi="Times New Roman" w:cs="Times New Roman"/>
+          <w:sz w:val="24"/>
+          <w:szCs w:val="24"/>
+        </w:rPr>
+        <w:t xml:space="preserve"> :</w:t>
+      </w:r>
+      <w:proofErr w:type="gramEnd"/>
+      <w:r>
+        <w:rPr>
+          <w:rFonts w:ascii="Times New Roman" w:hAnsi="Times New Roman" w:cs="Times New Roman"/>
+          <w:sz w:val="24"/>
+          <w:szCs w:val="24"/>
+        </w:rPr>
+        <w:t>- it downloads all the files from online //can’t install the software but just can download the software</w:t>
+      </w:r>
     </w:p>
     <w:p>
       <w:pPr>
@@ -12415,6 +12467,14 @@
         </w:rPr>
         <w:t>$ ls –l</w:t>
       </w:r>
+      <w:r>
+        <w:rPr>
+          <w:rFonts w:ascii="Times New Roman" w:hAnsi="Times New Roman" w:cs="Times New Roman"/>
+          <w:sz w:val="24"/>
+          <w:szCs w:val="24"/>
+        </w:rPr>
+        <w:t xml:space="preserve"> </w:t>
+      </w:r>
     </w:p>
     <w:p>
       <w:pPr>
@@ -12567,10 +12627,2404 @@
           <w:sz w:val="24"/>
           <w:szCs w:val="24"/>
         </w:rPr>
-        <w:t xml:space="preserve">curl &lt;http-address&gt; </w:t>
+        <w:t>curl &lt;http-address</w:t>
+      </w:r>
+      <w:proofErr w:type="gramStart"/>
+      <w:r>
+        <w:rPr>
+          <w:rFonts w:ascii="Times New Roman" w:hAnsi="Times New Roman" w:cs="Times New Roman"/>
+          <w:sz w:val="24"/>
+          <w:szCs w:val="24"/>
+        </w:rPr>
+        <w:t xml:space="preserve">&gt; </w:t>
+      </w:r>
+      <w:r>
+        <w:rPr>
+          <w:rFonts w:ascii="Times New Roman" w:hAnsi="Times New Roman" w:cs="Times New Roman"/>
+          <w:sz w:val="24"/>
+          <w:szCs w:val="24"/>
+        </w:rPr>
+        <w:t>:</w:t>
+      </w:r>
+      <w:proofErr w:type="gramEnd"/>
+      <w:r>
+        <w:rPr>
+          <w:rFonts w:ascii="Times New Roman" w:hAnsi="Times New Roman" w:cs="Times New Roman"/>
+          <w:sz w:val="24"/>
+          <w:szCs w:val="24"/>
+        </w:rPr>
+        <w:t xml:space="preserve">- used to send HTTP requests to a server and fetch responses in the form of a </w:t>
+      </w:r>
+      <w:proofErr w:type="spellStart"/>
+      <w:r>
+        <w:rPr>
+          <w:rFonts w:ascii="Times New Roman" w:hAnsi="Times New Roman" w:cs="Times New Roman"/>
+          <w:sz w:val="24"/>
+          <w:szCs w:val="24"/>
+        </w:rPr>
+        <w:t>json</w:t>
+      </w:r>
+      <w:proofErr w:type="spellEnd"/>
+      <w:r>
+        <w:rPr>
+          <w:rFonts w:ascii="Times New Roman" w:hAnsi="Times New Roman" w:cs="Times New Roman"/>
+          <w:sz w:val="24"/>
+          <w:szCs w:val="24"/>
+        </w:rPr>
+        <w:t xml:space="preserve"> format</w:t>
+      </w:r>
+    </w:p>
+    <w:p>
+      <w:pPr>
+        <w:ind w:left="360"/>
+        <w:rPr>
+          <w:rFonts w:ascii="Times New Roman" w:hAnsi="Times New Roman" w:cs="Times New Roman"/>
+          <w:sz w:val="24"/>
+          <w:szCs w:val="24"/>
+        </w:rPr>
+      </w:pPr>
+      <w:r>
+        <w:rPr>
+          <w:rFonts w:ascii="Times New Roman" w:hAnsi="Times New Roman" w:cs="Times New Roman"/>
+          <w:sz w:val="24"/>
+          <w:szCs w:val="24"/>
+        </w:rPr>
+        <w:t xml:space="preserve">Package managers in </w:t>
+      </w:r>
+      <w:proofErr w:type="spellStart"/>
+      <w:r>
+        <w:rPr>
+          <w:rFonts w:ascii="Times New Roman" w:hAnsi="Times New Roman" w:cs="Times New Roman"/>
+          <w:sz w:val="24"/>
+          <w:szCs w:val="24"/>
+        </w:rPr>
+        <w:t>linux</w:t>
+      </w:r>
+      <w:proofErr w:type="spellEnd"/>
+      <w:r>
+        <w:rPr>
+          <w:rFonts w:ascii="Times New Roman" w:hAnsi="Times New Roman" w:cs="Times New Roman"/>
+          <w:sz w:val="24"/>
+          <w:szCs w:val="24"/>
+        </w:rPr>
+        <w:t xml:space="preserve"> </w:t>
+      </w:r>
+    </w:p>
+    <w:p>
+      <w:pPr>
+        <w:pStyle w:val="ListParagraph"/>
+        <w:numPr>
+          <w:ilvl w:val="0"/>
+          <w:numId w:val="14"/>
+        </w:numPr>
+        <w:rPr>
+          <w:rFonts w:ascii="Times New Roman" w:hAnsi="Times New Roman" w:cs="Times New Roman"/>
+          <w:sz w:val="24"/>
+          <w:szCs w:val="24"/>
+        </w:rPr>
+      </w:pPr>
+      <w:r>
+        <w:rPr>
+          <w:rFonts w:ascii="Times New Roman" w:hAnsi="Times New Roman" w:cs="Times New Roman"/>
+          <w:sz w:val="24"/>
+          <w:szCs w:val="24"/>
+        </w:rPr>
+        <w:t xml:space="preserve">Amazon </w:t>
+      </w:r>
+      <w:proofErr w:type="spellStart"/>
+      <w:r>
+        <w:rPr>
+          <w:rFonts w:ascii="Times New Roman" w:hAnsi="Times New Roman" w:cs="Times New Roman"/>
+          <w:sz w:val="24"/>
+          <w:szCs w:val="24"/>
+        </w:rPr>
+        <w:t>linux</w:t>
+      </w:r>
+      <w:proofErr w:type="spellEnd"/>
+      <w:r>
+        <w:rPr>
+          <w:rFonts w:ascii="Times New Roman" w:hAnsi="Times New Roman" w:cs="Times New Roman"/>
+          <w:sz w:val="24"/>
+          <w:szCs w:val="24"/>
+        </w:rPr>
+        <w:t xml:space="preserve">/ Red Hat Linux/ </w:t>
+      </w:r>
+      <w:proofErr w:type="spellStart"/>
+      <w:proofErr w:type="gramStart"/>
+      <w:r>
+        <w:rPr>
+          <w:rFonts w:ascii="Times New Roman" w:hAnsi="Times New Roman" w:cs="Times New Roman"/>
+          <w:sz w:val="24"/>
+          <w:szCs w:val="24"/>
+        </w:rPr>
+        <w:t>CentOs</w:t>
+      </w:r>
+      <w:proofErr w:type="spellEnd"/>
+      <w:r>
+        <w:rPr>
+          <w:rFonts w:ascii="Times New Roman" w:hAnsi="Times New Roman" w:cs="Times New Roman"/>
+          <w:sz w:val="24"/>
+          <w:szCs w:val="24"/>
+        </w:rPr>
+        <w:t xml:space="preserve"> :</w:t>
+      </w:r>
+      <w:proofErr w:type="gramEnd"/>
+      <w:r>
+        <w:rPr>
+          <w:rFonts w:ascii="Times New Roman" w:hAnsi="Times New Roman" w:cs="Times New Roman"/>
+          <w:sz w:val="24"/>
+          <w:szCs w:val="24"/>
+        </w:rPr>
+        <w:t xml:space="preserve"> yum</w:t>
+      </w:r>
+    </w:p>
+    <w:p>
+      <w:pPr>
+        <w:pStyle w:val="ListParagraph"/>
+        <w:numPr>
+          <w:ilvl w:val="0"/>
+          <w:numId w:val="14"/>
+        </w:numPr>
+        <w:rPr>
+          <w:rFonts w:ascii="Times New Roman" w:hAnsi="Times New Roman" w:cs="Times New Roman"/>
+          <w:sz w:val="24"/>
+          <w:szCs w:val="24"/>
+        </w:rPr>
+      </w:pPr>
+      <w:r>
+        <w:rPr>
+          <w:rFonts w:ascii="Times New Roman" w:hAnsi="Times New Roman" w:cs="Times New Roman"/>
+          <w:sz w:val="24"/>
+          <w:szCs w:val="24"/>
+        </w:rPr>
+        <w:t xml:space="preserve">Ubuntu / </w:t>
+      </w:r>
+      <w:proofErr w:type="spellStart"/>
+      <w:r>
+        <w:rPr>
+          <w:rFonts w:ascii="Times New Roman" w:hAnsi="Times New Roman" w:cs="Times New Roman"/>
+          <w:sz w:val="24"/>
+          <w:szCs w:val="24"/>
+        </w:rPr>
+        <w:t>Debian</w:t>
+      </w:r>
+      <w:proofErr w:type="spellEnd"/>
+      <w:r>
+        <w:rPr>
+          <w:rFonts w:ascii="Times New Roman" w:hAnsi="Times New Roman" w:cs="Times New Roman"/>
+          <w:sz w:val="24"/>
+          <w:szCs w:val="24"/>
+        </w:rPr>
+        <w:t>: apt</w:t>
+      </w:r>
+    </w:p>
+    <w:p>
+      <w:pPr>
+        <w:pStyle w:val="ListParagraph"/>
+        <w:numPr>
+          <w:ilvl w:val="0"/>
+          <w:numId w:val="12"/>
+        </w:numPr>
+        <w:rPr>
+          <w:rFonts w:ascii="Times New Roman" w:hAnsi="Times New Roman" w:cs="Times New Roman"/>
+          <w:sz w:val="24"/>
+          <w:szCs w:val="24"/>
+        </w:rPr>
+      </w:pPr>
+      <w:r>
+        <w:rPr>
+          <w:rFonts w:ascii="Times New Roman" w:hAnsi="Times New Roman" w:cs="Times New Roman"/>
+          <w:sz w:val="24"/>
+          <w:szCs w:val="24"/>
+        </w:rPr>
+        <w:t xml:space="preserve">Check if a package is installed or not: </w:t>
+      </w:r>
+    </w:p>
+    <w:p>
+      <w:pPr>
+        <w:ind w:left="360"/>
+        <w:rPr>
+          <w:rFonts w:ascii="Times New Roman" w:hAnsi="Times New Roman" w:cs="Times New Roman"/>
+          <w:sz w:val="24"/>
+          <w:szCs w:val="24"/>
+        </w:rPr>
+      </w:pPr>
+      <w:r>
+        <w:rPr>
+          <w:rFonts w:ascii="Times New Roman" w:hAnsi="Times New Roman" w:cs="Times New Roman"/>
+          <w:sz w:val="24"/>
+          <w:szCs w:val="24"/>
+        </w:rPr>
+        <w:t xml:space="preserve">&lt;package-name&gt; --version </w:t>
+      </w:r>
+      <w:proofErr w:type="gramStart"/>
+      <w:r>
+        <w:rPr>
+          <w:rFonts w:ascii="Times New Roman" w:hAnsi="Times New Roman" w:cs="Times New Roman"/>
+          <w:sz w:val="24"/>
+          <w:szCs w:val="24"/>
+        </w:rPr>
+        <w:t>ex:-</w:t>
+      </w:r>
+      <w:proofErr w:type="gramEnd"/>
+      <w:r>
+        <w:rPr>
+          <w:rFonts w:ascii="Times New Roman" w:hAnsi="Times New Roman" w:cs="Times New Roman"/>
+          <w:sz w:val="24"/>
+          <w:szCs w:val="24"/>
+        </w:rPr>
+        <w:t xml:space="preserve"> </w:t>
+      </w:r>
+      <w:proofErr w:type="spellStart"/>
+      <w:r>
+        <w:rPr>
+          <w:rFonts w:ascii="Times New Roman" w:hAnsi="Times New Roman" w:cs="Times New Roman"/>
+          <w:sz w:val="24"/>
+          <w:szCs w:val="24"/>
+        </w:rPr>
+        <w:t>git</w:t>
+      </w:r>
+      <w:proofErr w:type="spellEnd"/>
+      <w:r>
+        <w:rPr>
+          <w:rFonts w:ascii="Times New Roman" w:hAnsi="Times New Roman" w:cs="Times New Roman"/>
+          <w:sz w:val="24"/>
+          <w:szCs w:val="24"/>
+        </w:rPr>
+        <w:t xml:space="preserve"> --version</w:t>
+      </w:r>
+    </w:p>
+    <w:p>
+      <w:pPr>
+        <w:pStyle w:val="ListParagraph"/>
+        <w:numPr>
+          <w:ilvl w:val="0"/>
+          <w:numId w:val="12"/>
+        </w:numPr>
+        <w:rPr>
+          <w:rFonts w:ascii="Times New Roman" w:hAnsi="Times New Roman" w:cs="Times New Roman"/>
+          <w:sz w:val="24"/>
+          <w:szCs w:val="24"/>
+        </w:rPr>
+      </w:pPr>
+      <w:r>
+        <w:rPr>
+          <w:rFonts w:ascii="Times New Roman" w:hAnsi="Times New Roman" w:cs="Times New Roman"/>
+          <w:sz w:val="24"/>
+          <w:szCs w:val="24"/>
+        </w:rPr>
+        <w:t>Install a Package</w:t>
+      </w:r>
+    </w:p>
+    <w:p>
+      <w:pPr>
+        <w:ind w:left="360"/>
+        <w:rPr>
+          <w:rFonts w:ascii="Times New Roman" w:hAnsi="Times New Roman" w:cs="Times New Roman"/>
+          <w:sz w:val="24"/>
+          <w:szCs w:val="24"/>
+        </w:rPr>
+      </w:pPr>
+      <w:r>
+        <w:rPr>
+          <w:rFonts w:ascii="Times New Roman" w:hAnsi="Times New Roman" w:cs="Times New Roman"/>
+          <w:sz w:val="24"/>
+          <w:szCs w:val="24"/>
+        </w:rPr>
+        <w:t xml:space="preserve">$ </w:t>
+      </w:r>
+      <w:proofErr w:type="spellStart"/>
+      <w:r>
+        <w:rPr>
+          <w:rFonts w:ascii="Times New Roman" w:hAnsi="Times New Roman" w:cs="Times New Roman"/>
+          <w:sz w:val="24"/>
+          <w:szCs w:val="24"/>
+        </w:rPr>
+        <w:t>sudo</w:t>
+      </w:r>
+      <w:proofErr w:type="spellEnd"/>
+      <w:r>
+        <w:rPr>
+          <w:rFonts w:ascii="Times New Roman" w:hAnsi="Times New Roman" w:cs="Times New Roman"/>
+          <w:sz w:val="24"/>
+          <w:szCs w:val="24"/>
+        </w:rPr>
+        <w:t xml:space="preserve"> yum install &lt;package-name&gt; </w:t>
+      </w:r>
+      <w:proofErr w:type="gramStart"/>
+      <w:r>
+        <w:rPr>
+          <w:rFonts w:ascii="Times New Roman" w:hAnsi="Times New Roman" w:cs="Times New Roman"/>
+          <w:sz w:val="24"/>
+          <w:szCs w:val="24"/>
+        </w:rPr>
+        <w:t>ex:-</w:t>
+      </w:r>
+      <w:proofErr w:type="gramEnd"/>
+      <w:r>
+        <w:rPr>
+          <w:rFonts w:ascii="Times New Roman" w:hAnsi="Times New Roman" w:cs="Times New Roman"/>
+          <w:sz w:val="24"/>
+          <w:szCs w:val="24"/>
+        </w:rPr>
+        <w:t xml:space="preserve"> $ </w:t>
+      </w:r>
+      <w:proofErr w:type="spellStart"/>
+      <w:r>
+        <w:rPr>
+          <w:rFonts w:ascii="Times New Roman" w:hAnsi="Times New Roman" w:cs="Times New Roman"/>
+          <w:sz w:val="24"/>
+          <w:szCs w:val="24"/>
+        </w:rPr>
+        <w:t>sudo</w:t>
+      </w:r>
+      <w:proofErr w:type="spellEnd"/>
+      <w:r>
+        <w:rPr>
+          <w:rFonts w:ascii="Times New Roman" w:hAnsi="Times New Roman" w:cs="Times New Roman"/>
+          <w:sz w:val="24"/>
+          <w:szCs w:val="24"/>
+        </w:rPr>
+        <w:t xml:space="preserve"> yum install </w:t>
+      </w:r>
+      <w:proofErr w:type="spellStart"/>
+      <w:r>
+        <w:rPr>
+          <w:rFonts w:ascii="Times New Roman" w:hAnsi="Times New Roman" w:cs="Times New Roman"/>
+          <w:sz w:val="24"/>
+          <w:szCs w:val="24"/>
+        </w:rPr>
+        <w:t>git</w:t>
+      </w:r>
+      <w:proofErr w:type="spellEnd"/>
+    </w:p>
+    <w:p>
+      <w:pPr>
+        <w:pStyle w:val="ListParagraph"/>
+        <w:numPr>
+          <w:ilvl w:val="0"/>
+          <w:numId w:val="12"/>
+        </w:numPr>
+        <w:rPr>
+          <w:rFonts w:ascii="Times New Roman" w:hAnsi="Times New Roman" w:cs="Times New Roman"/>
+          <w:sz w:val="24"/>
+          <w:szCs w:val="24"/>
+        </w:rPr>
+      </w:pPr>
+      <w:r>
+        <w:rPr>
+          <w:rFonts w:ascii="Times New Roman" w:hAnsi="Times New Roman" w:cs="Times New Roman"/>
+          <w:sz w:val="24"/>
+          <w:szCs w:val="24"/>
+        </w:rPr>
+        <w:t xml:space="preserve">After install check $ </w:t>
+      </w:r>
+      <w:proofErr w:type="spellStart"/>
+      <w:r>
+        <w:rPr>
+          <w:rFonts w:ascii="Times New Roman" w:hAnsi="Times New Roman" w:cs="Times New Roman"/>
+          <w:sz w:val="24"/>
+          <w:szCs w:val="24"/>
+        </w:rPr>
+        <w:t>git</w:t>
+      </w:r>
+      <w:proofErr w:type="spellEnd"/>
+      <w:r>
+        <w:rPr>
+          <w:rFonts w:ascii="Times New Roman" w:hAnsi="Times New Roman" w:cs="Times New Roman"/>
+          <w:sz w:val="24"/>
+          <w:szCs w:val="24"/>
+        </w:rPr>
+        <w:t xml:space="preserve"> –version</w:t>
+      </w:r>
+    </w:p>
+    <w:p>
+      <w:pPr>
+        <w:pStyle w:val="ListParagraph"/>
+        <w:numPr>
+          <w:ilvl w:val="0"/>
+          <w:numId w:val="12"/>
+        </w:numPr>
+        <w:rPr>
+          <w:rFonts w:ascii="Times New Roman" w:hAnsi="Times New Roman" w:cs="Times New Roman"/>
+          <w:sz w:val="24"/>
+          <w:szCs w:val="24"/>
+        </w:rPr>
+      </w:pPr>
+      <w:r>
+        <w:rPr>
+          <w:rFonts w:ascii="Times New Roman" w:hAnsi="Times New Roman" w:cs="Times New Roman"/>
+          <w:sz w:val="24"/>
+          <w:szCs w:val="24"/>
+        </w:rPr>
+        <w:lastRenderedPageBreak/>
+        <w:t xml:space="preserve"> $ </w:t>
+      </w:r>
+      <w:proofErr w:type="spellStart"/>
+      <w:r>
+        <w:rPr>
+          <w:rFonts w:ascii="Times New Roman" w:hAnsi="Times New Roman" w:cs="Times New Roman"/>
+          <w:sz w:val="24"/>
+          <w:szCs w:val="24"/>
+        </w:rPr>
+        <w:t>whereis</w:t>
+      </w:r>
+      <w:proofErr w:type="spellEnd"/>
+      <w:r>
+        <w:rPr>
+          <w:rFonts w:ascii="Times New Roman" w:hAnsi="Times New Roman" w:cs="Times New Roman"/>
+          <w:sz w:val="24"/>
+          <w:szCs w:val="24"/>
+        </w:rPr>
+        <w:t xml:space="preserve"> </w:t>
+      </w:r>
+      <w:proofErr w:type="gramStart"/>
+      <w:r>
+        <w:rPr>
+          <w:rFonts w:ascii="Times New Roman" w:hAnsi="Times New Roman" w:cs="Times New Roman"/>
+          <w:sz w:val="24"/>
+          <w:szCs w:val="24"/>
+        </w:rPr>
+        <w:t>get :</w:t>
+      </w:r>
+      <w:proofErr w:type="gramEnd"/>
+      <w:r>
+        <w:rPr>
+          <w:rFonts w:ascii="Times New Roman" w:hAnsi="Times New Roman" w:cs="Times New Roman"/>
+          <w:sz w:val="24"/>
+          <w:szCs w:val="24"/>
+        </w:rPr>
+        <w:t xml:space="preserve">- to check the path where the </w:t>
+      </w:r>
+      <w:proofErr w:type="spellStart"/>
+      <w:r>
+        <w:rPr>
+          <w:rFonts w:ascii="Times New Roman" w:hAnsi="Times New Roman" w:cs="Times New Roman"/>
+          <w:sz w:val="24"/>
+          <w:szCs w:val="24"/>
+        </w:rPr>
+        <w:t>git</w:t>
+      </w:r>
+      <w:proofErr w:type="spellEnd"/>
+      <w:r>
+        <w:rPr>
+          <w:rFonts w:ascii="Times New Roman" w:hAnsi="Times New Roman" w:cs="Times New Roman"/>
+          <w:sz w:val="24"/>
+          <w:szCs w:val="24"/>
+        </w:rPr>
+        <w:t xml:space="preserve"> is getting installed</w:t>
+      </w:r>
+    </w:p>
+    <w:p>
+      <w:pPr>
+        <w:pStyle w:val="ListParagraph"/>
+        <w:numPr>
+          <w:ilvl w:val="0"/>
+          <w:numId w:val="12"/>
+        </w:numPr>
+        <w:rPr>
+          <w:rFonts w:ascii="Times New Roman" w:hAnsi="Times New Roman" w:cs="Times New Roman"/>
+          <w:sz w:val="24"/>
+          <w:szCs w:val="24"/>
+        </w:rPr>
+      </w:pPr>
+      <w:r>
+        <w:rPr>
+          <w:rFonts w:ascii="Times New Roman" w:hAnsi="Times New Roman" w:cs="Times New Roman"/>
+          <w:sz w:val="24"/>
+          <w:szCs w:val="24"/>
+        </w:rPr>
+        <w:t xml:space="preserve"> $ </w:t>
+      </w:r>
+      <w:proofErr w:type="spellStart"/>
+      <w:r>
+        <w:rPr>
+          <w:rFonts w:ascii="Times New Roman" w:hAnsi="Times New Roman" w:cs="Times New Roman"/>
+          <w:sz w:val="24"/>
+          <w:szCs w:val="24"/>
+        </w:rPr>
+        <w:t>sudo</w:t>
+      </w:r>
+      <w:proofErr w:type="spellEnd"/>
+      <w:r>
+        <w:rPr>
+          <w:rFonts w:ascii="Times New Roman" w:hAnsi="Times New Roman" w:cs="Times New Roman"/>
+          <w:sz w:val="24"/>
+          <w:szCs w:val="24"/>
+        </w:rPr>
+        <w:t xml:space="preserve"> yum remove </w:t>
+      </w:r>
+      <w:proofErr w:type="spellStart"/>
+      <w:proofErr w:type="gramStart"/>
+      <w:r>
+        <w:rPr>
+          <w:rFonts w:ascii="Times New Roman" w:hAnsi="Times New Roman" w:cs="Times New Roman"/>
+          <w:sz w:val="24"/>
+          <w:szCs w:val="24"/>
+        </w:rPr>
+        <w:t>git</w:t>
+      </w:r>
+      <w:proofErr w:type="spellEnd"/>
+      <w:r>
+        <w:rPr>
+          <w:rFonts w:ascii="Times New Roman" w:hAnsi="Times New Roman" w:cs="Times New Roman"/>
+          <w:sz w:val="24"/>
+          <w:szCs w:val="24"/>
+        </w:rPr>
+        <w:t xml:space="preserve"> :</w:t>
+      </w:r>
+      <w:proofErr w:type="gramEnd"/>
+      <w:r>
+        <w:rPr>
+          <w:rFonts w:ascii="Times New Roman" w:hAnsi="Times New Roman" w:cs="Times New Roman"/>
+          <w:sz w:val="24"/>
+          <w:szCs w:val="24"/>
+        </w:rPr>
+        <w:t>- command is for uninstalling a particular file or directory</w:t>
+      </w:r>
+    </w:p>
+    <w:p>
+      <w:pPr>
+        <w:pStyle w:val="ListParagraph"/>
+        <w:numPr>
+          <w:ilvl w:val="0"/>
+          <w:numId w:val="12"/>
+        </w:numPr>
+        <w:rPr>
+          <w:rFonts w:ascii="Times New Roman" w:hAnsi="Times New Roman" w:cs="Times New Roman"/>
+          <w:sz w:val="24"/>
+          <w:szCs w:val="24"/>
+        </w:rPr>
+      </w:pPr>
+      <w:r>
+        <w:rPr>
+          <w:rFonts w:ascii="Times New Roman" w:hAnsi="Times New Roman" w:cs="Times New Roman"/>
+          <w:sz w:val="24"/>
+          <w:szCs w:val="24"/>
+        </w:rPr>
+        <w:t xml:space="preserve"> $ </w:t>
+      </w:r>
+      <w:proofErr w:type="spellStart"/>
+      <w:r>
+        <w:rPr>
+          <w:rFonts w:ascii="Times New Roman" w:hAnsi="Times New Roman" w:cs="Times New Roman"/>
+          <w:sz w:val="24"/>
+          <w:szCs w:val="24"/>
+        </w:rPr>
+        <w:t>git</w:t>
+      </w:r>
+      <w:proofErr w:type="spellEnd"/>
+      <w:r>
+        <w:rPr>
+          <w:rFonts w:ascii="Times New Roman" w:hAnsi="Times New Roman" w:cs="Times New Roman"/>
+          <w:sz w:val="24"/>
+          <w:szCs w:val="24"/>
+        </w:rPr>
+        <w:t xml:space="preserve"> –</w:t>
+      </w:r>
+      <w:proofErr w:type="gramStart"/>
+      <w:r>
+        <w:rPr>
+          <w:rFonts w:ascii="Times New Roman" w:hAnsi="Times New Roman" w:cs="Times New Roman"/>
+          <w:sz w:val="24"/>
+          <w:szCs w:val="24"/>
+        </w:rPr>
+        <w:t>version :</w:t>
+      </w:r>
+      <w:proofErr w:type="gramEnd"/>
+      <w:r>
+        <w:rPr>
+          <w:rFonts w:ascii="Times New Roman" w:hAnsi="Times New Roman" w:cs="Times New Roman"/>
+          <w:sz w:val="24"/>
+          <w:szCs w:val="24"/>
+        </w:rPr>
+        <w:t xml:space="preserve">- it doesn’t show the software once its being removed/uninstalled </w:t>
+      </w:r>
+    </w:p>
+    <w:p>
+      <w:pPr>
+        <w:pStyle w:val="ListParagraph"/>
+        <w:numPr>
+          <w:ilvl w:val="0"/>
+          <w:numId w:val="12"/>
+        </w:numPr>
+        <w:rPr>
+          <w:rFonts w:ascii="Times New Roman" w:hAnsi="Times New Roman" w:cs="Times New Roman"/>
+          <w:sz w:val="24"/>
+          <w:szCs w:val="24"/>
+        </w:rPr>
+      </w:pPr>
+      <w:r>
+        <w:rPr>
+          <w:rFonts w:ascii="Times New Roman" w:hAnsi="Times New Roman" w:cs="Times New Roman"/>
+          <w:sz w:val="24"/>
+          <w:szCs w:val="24"/>
+        </w:rPr>
+        <w:t xml:space="preserve">$ </w:t>
+      </w:r>
+      <w:proofErr w:type="spellStart"/>
+      <w:r>
+        <w:rPr>
+          <w:rFonts w:ascii="Times New Roman" w:hAnsi="Times New Roman" w:cs="Times New Roman"/>
+          <w:sz w:val="24"/>
+          <w:szCs w:val="24"/>
+        </w:rPr>
+        <w:t>sudo</w:t>
+      </w:r>
+      <w:proofErr w:type="spellEnd"/>
+      <w:r>
+        <w:rPr>
+          <w:rFonts w:ascii="Times New Roman" w:hAnsi="Times New Roman" w:cs="Times New Roman"/>
+          <w:sz w:val="24"/>
+          <w:szCs w:val="24"/>
+        </w:rPr>
+        <w:t xml:space="preserve"> yum install </w:t>
+      </w:r>
+      <w:proofErr w:type="spellStart"/>
+      <w:r>
+        <w:rPr>
+          <w:rFonts w:ascii="Times New Roman" w:hAnsi="Times New Roman" w:cs="Times New Roman"/>
+          <w:sz w:val="24"/>
+          <w:szCs w:val="24"/>
+        </w:rPr>
+        <w:t>git</w:t>
+      </w:r>
+      <w:proofErr w:type="spellEnd"/>
+      <w:r>
+        <w:rPr>
+          <w:rFonts w:ascii="Times New Roman" w:hAnsi="Times New Roman" w:cs="Times New Roman"/>
+          <w:sz w:val="24"/>
+          <w:szCs w:val="24"/>
+        </w:rPr>
+        <w:t xml:space="preserve"> –</w:t>
+      </w:r>
+      <w:proofErr w:type="gramStart"/>
+      <w:r>
+        <w:rPr>
+          <w:rFonts w:ascii="Times New Roman" w:hAnsi="Times New Roman" w:cs="Times New Roman"/>
+          <w:sz w:val="24"/>
+          <w:szCs w:val="24"/>
+        </w:rPr>
+        <w:t>y :</w:t>
+      </w:r>
+      <w:proofErr w:type="gramEnd"/>
+      <w:r>
+        <w:rPr>
+          <w:rFonts w:ascii="Times New Roman" w:hAnsi="Times New Roman" w:cs="Times New Roman"/>
+          <w:sz w:val="24"/>
+          <w:szCs w:val="24"/>
+        </w:rPr>
+        <w:t xml:space="preserve">- for downloading a particular software </w:t>
+      </w:r>
+    </w:p>
+    <w:p>
+      <w:pPr>
+        <w:pStyle w:val="ListParagraph"/>
+        <w:numPr>
+          <w:ilvl w:val="0"/>
+          <w:numId w:val="12"/>
+        </w:numPr>
+        <w:rPr>
+          <w:rFonts w:ascii="Times New Roman" w:hAnsi="Times New Roman" w:cs="Times New Roman"/>
+          <w:sz w:val="24"/>
+          <w:szCs w:val="24"/>
+        </w:rPr>
+      </w:pPr>
+      <w:r>
+        <w:rPr>
+          <w:rFonts w:ascii="Times New Roman" w:hAnsi="Times New Roman" w:cs="Times New Roman"/>
+          <w:sz w:val="24"/>
+          <w:szCs w:val="24"/>
+        </w:rPr>
+        <w:t xml:space="preserve">$ </w:t>
+      </w:r>
+      <w:proofErr w:type="spellStart"/>
+      <w:r>
+        <w:rPr>
+          <w:rFonts w:ascii="Times New Roman" w:hAnsi="Times New Roman" w:cs="Times New Roman"/>
+          <w:sz w:val="24"/>
+          <w:szCs w:val="24"/>
+        </w:rPr>
+        <w:t>git</w:t>
+      </w:r>
+      <w:proofErr w:type="spellEnd"/>
+      <w:r>
+        <w:rPr>
+          <w:rFonts w:ascii="Times New Roman" w:hAnsi="Times New Roman" w:cs="Times New Roman"/>
+          <w:sz w:val="24"/>
+          <w:szCs w:val="24"/>
+        </w:rPr>
+        <w:t xml:space="preserve"> –version</w:t>
+      </w:r>
+    </w:p>
+    <w:p>
+      <w:pPr>
+        <w:pStyle w:val="ListParagraph"/>
+        <w:numPr>
+          <w:ilvl w:val="0"/>
+          <w:numId w:val="12"/>
+        </w:numPr>
+        <w:rPr>
+          <w:rFonts w:ascii="Times New Roman" w:hAnsi="Times New Roman" w:cs="Times New Roman"/>
+          <w:sz w:val="24"/>
+          <w:szCs w:val="24"/>
+        </w:rPr>
+      </w:pPr>
+      <w:r>
+        <w:rPr>
+          <w:rFonts w:ascii="Times New Roman" w:hAnsi="Times New Roman" w:cs="Times New Roman"/>
+          <w:sz w:val="24"/>
+          <w:szCs w:val="24"/>
+        </w:rPr>
+        <w:t xml:space="preserve">$ </w:t>
+      </w:r>
+      <w:proofErr w:type="spellStart"/>
+      <w:r>
+        <w:rPr>
+          <w:rFonts w:ascii="Times New Roman" w:hAnsi="Times New Roman" w:cs="Times New Roman"/>
+          <w:sz w:val="24"/>
+          <w:szCs w:val="24"/>
+        </w:rPr>
+        <w:t>sudo</w:t>
+      </w:r>
+      <w:proofErr w:type="spellEnd"/>
+      <w:r>
+        <w:rPr>
+          <w:rFonts w:ascii="Times New Roman" w:hAnsi="Times New Roman" w:cs="Times New Roman"/>
+          <w:sz w:val="24"/>
+          <w:szCs w:val="24"/>
+        </w:rPr>
+        <w:t xml:space="preserve"> yum install java –</w:t>
+      </w:r>
+      <w:proofErr w:type="gramStart"/>
+      <w:r>
+        <w:rPr>
+          <w:rFonts w:ascii="Times New Roman" w:hAnsi="Times New Roman" w:cs="Times New Roman"/>
+          <w:sz w:val="24"/>
+          <w:szCs w:val="24"/>
+        </w:rPr>
+        <w:t>y :</w:t>
+      </w:r>
+      <w:proofErr w:type="gramEnd"/>
+      <w:r>
+        <w:rPr>
+          <w:rFonts w:ascii="Times New Roman" w:hAnsi="Times New Roman" w:cs="Times New Roman"/>
+          <w:sz w:val="24"/>
+          <w:szCs w:val="24"/>
+        </w:rPr>
+        <w:t>- command for installing a software</w:t>
+      </w:r>
+    </w:p>
+    <w:p>
+      <w:pPr>
+        <w:pStyle w:val="ListParagraph"/>
+        <w:numPr>
+          <w:ilvl w:val="0"/>
+          <w:numId w:val="12"/>
+        </w:numPr>
+        <w:rPr>
+          <w:rFonts w:ascii="Times New Roman" w:hAnsi="Times New Roman" w:cs="Times New Roman"/>
+          <w:sz w:val="24"/>
+          <w:szCs w:val="24"/>
+        </w:rPr>
+      </w:pPr>
+      <w:r>
+        <w:rPr>
+          <w:rFonts w:ascii="Times New Roman" w:hAnsi="Times New Roman" w:cs="Times New Roman"/>
+          <w:sz w:val="24"/>
+          <w:szCs w:val="24"/>
+        </w:rPr>
+        <w:t xml:space="preserve">$ </w:t>
+      </w:r>
+      <w:proofErr w:type="spellStart"/>
+      <w:r>
+        <w:rPr>
+          <w:rFonts w:ascii="Times New Roman" w:hAnsi="Times New Roman" w:cs="Times New Roman"/>
+          <w:sz w:val="24"/>
+          <w:szCs w:val="24"/>
+        </w:rPr>
+        <w:t>sudo</w:t>
+      </w:r>
+      <w:proofErr w:type="spellEnd"/>
+      <w:r>
+        <w:rPr>
+          <w:rFonts w:ascii="Times New Roman" w:hAnsi="Times New Roman" w:cs="Times New Roman"/>
+          <w:sz w:val="24"/>
+          <w:szCs w:val="24"/>
+        </w:rPr>
+        <w:t xml:space="preserve"> yum remove </w:t>
+      </w:r>
+      <w:proofErr w:type="gramStart"/>
+      <w:r>
+        <w:rPr>
+          <w:rFonts w:ascii="Times New Roman" w:hAnsi="Times New Roman" w:cs="Times New Roman"/>
+          <w:sz w:val="24"/>
+          <w:szCs w:val="24"/>
+        </w:rPr>
+        <w:t>java :</w:t>
+      </w:r>
+      <w:proofErr w:type="gramEnd"/>
+      <w:r>
+        <w:rPr>
+          <w:rFonts w:ascii="Times New Roman" w:hAnsi="Times New Roman" w:cs="Times New Roman"/>
+          <w:sz w:val="24"/>
+          <w:szCs w:val="24"/>
+        </w:rPr>
+        <w:t xml:space="preserve">- command is for uninstalling a software </w:t>
+      </w:r>
+    </w:p>
+    <w:p>
+      <w:pPr>
+        <w:pStyle w:val="ListParagraph"/>
+        <w:numPr>
+          <w:ilvl w:val="0"/>
+          <w:numId w:val="12"/>
+        </w:numPr>
+        <w:rPr>
+          <w:rFonts w:ascii="Times New Roman" w:hAnsi="Times New Roman" w:cs="Times New Roman"/>
+          <w:sz w:val="24"/>
+          <w:szCs w:val="24"/>
+        </w:rPr>
+      </w:pPr>
+      <w:r>
+        <w:rPr>
+          <w:rFonts w:ascii="Times New Roman" w:hAnsi="Times New Roman" w:cs="Times New Roman"/>
+          <w:sz w:val="24"/>
+          <w:szCs w:val="24"/>
+        </w:rPr>
+        <w:t xml:space="preserve"> $ </w:t>
+      </w:r>
+      <w:proofErr w:type="spellStart"/>
+      <w:r>
+        <w:rPr>
+          <w:rFonts w:ascii="Times New Roman" w:hAnsi="Times New Roman" w:cs="Times New Roman"/>
+          <w:sz w:val="24"/>
+          <w:szCs w:val="24"/>
+        </w:rPr>
+        <w:t>sudo</w:t>
+      </w:r>
+      <w:proofErr w:type="spellEnd"/>
+      <w:r>
+        <w:rPr>
+          <w:rFonts w:ascii="Times New Roman" w:hAnsi="Times New Roman" w:cs="Times New Roman"/>
+          <w:sz w:val="24"/>
+          <w:szCs w:val="24"/>
+        </w:rPr>
+        <w:t xml:space="preserve"> yum install maven –</w:t>
+      </w:r>
+      <w:proofErr w:type="gramStart"/>
+      <w:r>
+        <w:rPr>
+          <w:rFonts w:ascii="Times New Roman" w:hAnsi="Times New Roman" w:cs="Times New Roman"/>
+          <w:sz w:val="24"/>
+          <w:szCs w:val="24"/>
+        </w:rPr>
+        <w:t>y :</w:t>
+      </w:r>
+      <w:proofErr w:type="gramEnd"/>
+      <w:r>
+        <w:rPr>
+          <w:rFonts w:ascii="Times New Roman" w:hAnsi="Times New Roman" w:cs="Times New Roman"/>
+          <w:sz w:val="24"/>
+          <w:szCs w:val="24"/>
+        </w:rPr>
+        <w:t>- command for installing maven</w:t>
+      </w:r>
+    </w:p>
+    <w:p>
+      <w:pPr>
+        <w:pStyle w:val="ListParagraph"/>
+        <w:numPr>
+          <w:ilvl w:val="0"/>
+          <w:numId w:val="12"/>
+        </w:numPr>
+        <w:rPr>
+          <w:rFonts w:ascii="Times New Roman" w:hAnsi="Times New Roman" w:cs="Times New Roman"/>
+          <w:sz w:val="24"/>
+          <w:szCs w:val="24"/>
+        </w:rPr>
+      </w:pPr>
+      <w:r>
+        <w:rPr>
+          <w:rFonts w:ascii="Times New Roman" w:hAnsi="Times New Roman" w:cs="Times New Roman"/>
+          <w:sz w:val="24"/>
+          <w:szCs w:val="24"/>
+        </w:rPr>
+        <w:t xml:space="preserve"> $ </w:t>
+      </w:r>
+      <w:proofErr w:type="spellStart"/>
+      <w:r>
+        <w:rPr>
+          <w:rFonts w:ascii="Times New Roman" w:hAnsi="Times New Roman" w:cs="Times New Roman"/>
+          <w:sz w:val="24"/>
+          <w:szCs w:val="24"/>
+        </w:rPr>
+        <w:t>sudo</w:t>
+      </w:r>
+      <w:proofErr w:type="spellEnd"/>
+      <w:r>
+        <w:rPr>
+          <w:rFonts w:ascii="Times New Roman" w:hAnsi="Times New Roman" w:cs="Times New Roman"/>
+          <w:sz w:val="24"/>
+          <w:szCs w:val="24"/>
+        </w:rPr>
+        <w:t xml:space="preserve"> yum update </w:t>
+      </w:r>
+      <w:proofErr w:type="gramStart"/>
+      <w:r>
+        <w:rPr>
+          <w:rFonts w:ascii="Times New Roman" w:hAnsi="Times New Roman" w:cs="Times New Roman"/>
+          <w:sz w:val="24"/>
+          <w:szCs w:val="24"/>
+        </w:rPr>
+        <w:t>maven :</w:t>
+      </w:r>
+      <w:proofErr w:type="gramEnd"/>
+      <w:r>
+        <w:rPr>
+          <w:rFonts w:ascii="Times New Roman" w:hAnsi="Times New Roman" w:cs="Times New Roman"/>
+          <w:sz w:val="24"/>
+          <w:szCs w:val="24"/>
+        </w:rPr>
+        <w:t>- command is for updating a software</w:t>
+      </w:r>
+    </w:p>
+    <w:p>
+      <w:pPr>
+        <w:rPr>
+          <w:rFonts w:ascii="Times New Roman" w:hAnsi="Times New Roman" w:cs="Times New Roman"/>
+          <w:sz w:val="24"/>
+          <w:szCs w:val="24"/>
+        </w:rPr>
+      </w:pPr>
+      <w:r>
+        <w:rPr>
+          <w:rFonts w:ascii="Times New Roman" w:hAnsi="Times New Roman" w:cs="Times New Roman"/>
+          <w:sz w:val="24"/>
+          <w:szCs w:val="24"/>
+        </w:rPr>
+        <w:t>---------------------------------------------------------------------------------------------------------------------</w:t>
+      </w:r>
+    </w:p>
+    <w:p>
+      <w:pPr>
+        <w:pStyle w:val="ListParagraph"/>
+        <w:jc w:val="both"/>
+        <w:rPr>
+          <w:rFonts w:ascii="Times New Roman" w:hAnsi="Times New Roman" w:cs="Times New Roman"/>
+          <w:sz w:val="24"/>
+          <w:szCs w:val="24"/>
+        </w:rPr>
+      </w:pPr>
+      <w:r>
+        <w:rPr>
+          <w:rFonts w:ascii="Times New Roman" w:hAnsi="Times New Roman" w:cs="Times New Roman"/>
+          <w:noProof/>
+          <w:sz w:val="24"/>
+          <w:szCs w:val="24"/>
+        </w:rPr>
+        <w:drawing>
+          <wp:inline distT="0" distB="0" distL="0" distR="0">
+            <wp:extent cx="5943600" cy="2654300"/>
+            <wp:effectExtent l="0" t="0" r="0" b="0"/>
+            <wp:docPr id="4" name="Picture 4"/>
+            <wp:cNvGraphicFramePr>
+              <a:graphicFrameLocks xmlns:a="http://schemas.openxmlformats.org/drawingml/2006/main" noChangeAspect="1"/>
+            </wp:cNvGraphicFramePr>
+            <a:graphic xmlns:a="http://schemas.openxmlformats.org/drawingml/2006/main">
+              <a:graphicData uri="http://schemas.openxmlformats.org/drawingml/2006/picture">
+                <pic:pic xmlns:pic="http://schemas.openxmlformats.org/drawingml/2006/picture">
+                  <pic:nvPicPr>
+                    <pic:cNvPr id="0" name="Picture 1"/>
+                    <pic:cNvPicPr>
+                      <a:picLocks noChangeAspect="1" noChangeArrowheads="1"/>
+                    </pic:cNvPicPr>
+                  </pic:nvPicPr>
+                  <pic:blipFill>
+                    <a:blip r:embed="rId9">
+                      <a:extLst>
+                        <a:ext uri="{28A0092B-C50C-407E-A947-70E740481C1C}">
+                          <a14:useLocalDpi xmlns:a14="http://schemas.microsoft.com/office/drawing/2010/main" val="0"/>
+                        </a:ext>
+                      </a:extLst>
+                    </a:blip>
+                    <a:srcRect/>
+                    <a:stretch>
+                      <a:fillRect/>
+                    </a:stretch>
+                  </pic:blipFill>
+                  <pic:spPr bwMode="auto">
+                    <a:xfrm>
+                      <a:off x="0" y="0"/>
+                      <a:ext cx="5943600" cy="2654300"/>
+                    </a:xfrm>
+                    <a:prstGeom prst="rect">
+                      <a:avLst/>
+                    </a:prstGeom>
+                    <a:noFill/>
+                    <a:ln>
+                      <a:noFill/>
+                    </a:ln>
+                  </pic:spPr>
+                </pic:pic>
+              </a:graphicData>
+            </a:graphic>
+          </wp:inline>
+        </w:drawing>
+      </w:r>
+    </w:p>
+    <w:p>
+      <w:pPr>
+        <w:pStyle w:val="ListParagraph"/>
+        <w:numPr>
+          <w:ilvl w:val="0"/>
+          <w:numId w:val="15"/>
+        </w:numPr>
+        <w:rPr>
+          <w:rFonts w:ascii="Times New Roman" w:hAnsi="Times New Roman" w:cs="Times New Roman"/>
+          <w:sz w:val="24"/>
+          <w:szCs w:val="24"/>
+        </w:rPr>
+      </w:pPr>
+      <w:r>
+        <w:rPr>
+          <w:rFonts w:ascii="Times New Roman" w:hAnsi="Times New Roman" w:cs="Times New Roman"/>
+          <w:sz w:val="24"/>
+          <w:szCs w:val="24"/>
+        </w:rPr>
+        <w:t xml:space="preserve">Steps for installing a static web server </w:t>
+      </w:r>
+      <w:proofErr w:type="spellStart"/>
+      <w:r>
+        <w:rPr>
+          <w:rFonts w:ascii="Times New Roman" w:hAnsi="Times New Roman" w:cs="Times New Roman"/>
+          <w:sz w:val="24"/>
+          <w:szCs w:val="24"/>
+        </w:rPr>
+        <w:t>httpd</w:t>
+      </w:r>
+      <w:proofErr w:type="spellEnd"/>
+    </w:p>
+    <w:p>
+      <w:pPr>
+        <w:ind w:left="720"/>
+        <w:rPr>
+          <w:rFonts w:ascii="Times New Roman" w:hAnsi="Times New Roman" w:cs="Times New Roman"/>
+          <w:sz w:val="24"/>
+          <w:szCs w:val="24"/>
+        </w:rPr>
+      </w:pPr>
+      <w:r>
+        <w:rPr>
+          <w:rFonts w:ascii="Times New Roman" w:hAnsi="Times New Roman" w:cs="Times New Roman"/>
+          <w:sz w:val="24"/>
+          <w:szCs w:val="24"/>
+        </w:rPr>
+        <w:t xml:space="preserve">$ </w:t>
+      </w:r>
+      <w:proofErr w:type="spellStart"/>
+      <w:r>
+        <w:rPr>
+          <w:rFonts w:ascii="Times New Roman" w:hAnsi="Times New Roman" w:cs="Times New Roman"/>
+          <w:sz w:val="24"/>
+          <w:szCs w:val="24"/>
+        </w:rPr>
+        <w:t>sudo</w:t>
+      </w:r>
+      <w:proofErr w:type="spellEnd"/>
+      <w:r>
+        <w:rPr>
+          <w:rFonts w:ascii="Times New Roman" w:hAnsi="Times New Roman" w:cs="Times New Roman"/>
+          <w:sz w:val="24"/>
+          <w:szCs w:val="24"/>
+        </w:rPr>
+        <w:t xml:space="preserve"> yum install </w:t>
+      </w:r>
+      <w:proofErr w:type="spellStart"/>
+      <w:r>
+        <w:rPr>
+          <w:rFonts w:ascii="Times New Roman" w:hAnsi="Times New Roman" w:cs="Times New Roman"/>
+          <w:sz w:val="24"/>
+          <w:szCs w:val="24"/>
+        </w:rPr>
+        <w:t>httpd</w:t>
+      </w:r>
+      <w:proofErr w:type="spellEnd"/>
+      <w:r>
+        <w:rPr>
+          <w:rFonts w:ascii="Times New Roman" w:hAnsi="Times New Roman" w:cs="Times New Roman"/>
+          <w:sz w:val="24"/>
+          <w:szCs w:val="24"/>
+        </w:rPr>
+        <w:t xml:space="preserve"> -y</w:t>
+      </w:r>
+    </w:p>
+    <w:p>
+      <w:pPr>
+        <w:pStyle w:val="ListParagraph"/>
+        <w:numPr>
+          <w:ilvl w:val="0"/>
+          <w:numId w:val="15"/>
+        </w:numPr>
+        <w:rPr>
+          <w:rFonts w:ascii="Times New Roman" w:hAnsi="Times New Roman" w:cs="Times New Roman"/>
+          <w:sz w:val="24"/>
+          <w:szCs w:val="24"/>
+        </w:rPr>
+      </w:pPr>
+      <w:r>
+        <w:rPr>
+          <w:rFonts w:ascii="Times New Roman" w:hAnsi="Times New Roman" w:cs="Times New Roman"/>
+          <w:sz w:val="24"/>
+          <w:szCs w:val="24"/>
+        </w:rPr>
+        <w:t xml:space="preserve">$ </w:t>
+      </w:r>
+      <w:proofErr w:type="spellStart"/>
+      <w:r>
+        <w:rPr>
+          <w:rFonts w:ascii="Times New Roman" w:hAnsi="Times New Roman" w:cs="Times New Roman"/>
+          <w:sz w:val="24"/>
+          <w:szCs w:val="24"/>
+        </w:rPr>
+        <w:t>sudo</w:t>
+      </w:r>
+      <w:proofErr w:type="spellEnd"/>
+      <w:r>
+        <w:rPr>
+          <w:rFonts w:ascii="Times New Roman" w:hAnsi="Times New Roman" w:cs="Times New Roman"/>
+          <w:sz w:val="24"/>
+          <w:szCs w:val="24"/>
+        </w:rPr>
+        <w:t xml:space="preserve"> service </w:t>
+      </w:r>
+      <w:proofErr w:type="spellStart"/>
+      <w:r>
+        <w:rPr>
+          <w:rFonts w:ascii="Times New Roman" w:hAnsi="Times New Roman" w:cs="Times New Roman"/>
+          <w:sz w:val="24"/>
+          <w:szCs w:val="24"/>
+        </w:rPr>
+        <w:t>httpd</w:t>
+      </w:r>
+      <w:proofErr w:type="spellEnd"/>
+      <w:r>
+        <w:rPr>
+          <w:rFonts w:ascii="Times New Roman" w:hAnsi="Times New Roman" w:cs="Times New Roman"/>
+          <w:sz w:val="24"/>
+          <w:szCs w:val="24"/>
+        </w:rPr>
+        <w:t xml:space="preserve"> </w:t>
+      </w:r>
+      <w:proofErr w:type="gramStart"/>
+      <w:r>
+        <w:rPr>
+          <w:rFonts w:ascii="Times New Roman" w:hAnsi="Times New Roman" w:cs="Times New Roman"/>
+          <w:sz w:val="24"/>
+          <w:szCs w:val="24"/>
+        </w:rPr>
+        <w:t>status :</w:t>
+      </w:r>
+      <w:proofErr w:type="gramEnd"/>
+      <w:r>
+        <w:rPr>
+          <w:rFonts w:ascii="Times New Roman" w:hAnsi="Times New Roman" w:cs="Times New Roman"/>
+          <w:sz w:val="24"/>
+          <w:szCs w:val="24"/>
+        </w:rPr>
+        <w:t>- to check the server status</w:t>
+      </w:r>
+    </w:p>
+    <w:p>
+      <w:pPr>
+        <w:pStyle w:val="ListParagraph"/>
+        <w:numPr>
+          <w:ilvl w:val="0"/>
+          <w:numId w:val="15"/>
+        </w:numPr>
+        <w:rPr>
+          <w:rFonts w:ascii="Times New Roman" w:hAnsi="Times New Roman" w:cs="Times New Roman"/>
+          <w:sz w:val="24"/>
+          <w:szCs w:val="24"/>
+        </w:rPr>
+      </w:pPr>
+      <w:r>
+        <w:rPr>
+          <w:rFonts w:ascii="Times New Roman" w:hAnsi="Times New Roman" w:cs="Times New Roman"/>
+          <w:sz w:val="24"/>
+          <w:szCs w:val="24"/>
+        </w:rPr>
+        <w:t xml:space="preserve">$ </w:t>
+      </w:r>
+      <w:proofErr w:type="spellStart"/>
+      <w:r>
+        <w:rPr>
+          <w:rFonts w:ascii="Times New Roman" w:hAnsi="Times New Roman" w:cs="Times New Roman"/>
+          <w:sz w:val="24"/>
+          <w:szCs w:val="24"/>
+        </w:rPr>
+        <w:t>sudo</w:t>
+      </w:r>
+      <w:proofErr w:type="spellEnd"/>
+      <w:r>
+        <w:rPr>
+          <w:rFonts w:ascii="Times New Roman" w:hAnsi="Times New Roman" w:cs="Times New Roman"/>
+          <w:sz w:val="24"/>
+          <w:szCs w:val="24"/>
+        </w:rPr>
+        <w:t xml:space="preserve"> service </w:t>
+      </w:r>
+      <w:proofErr w:type="spellStart"/>
+      <w:r>
+        <w:rPr>
+          <w:rFonts w:ascii="Times New Roman" w:hAnsi="Times New Roman" w:cs="Times New Roman"/>
+          <w:sz w:val="24"/>
+          <w:szCs w:val="24"/>
+        </w:rPr>
+        <w:t>httpd</w:t>
+      </w:r>
+      <w:proofErr w:type="spellEnd"/>
+      <w:r>
+        <w:rPr>
+          <w:rFonts w:ascii="Times New Roman" w:hAnsi="Times New Roman" w:cs="Times New Roman"/>
+          <w:sz w:val="24"/>
+          <w:szCs w:val="24"/>
+        </w:rPr>
+        <w:t xml:space="preserve"> start</w:t>
+      </w:r>
+    </w:p>
+    <w:p>
+      <w:pPr>
+        <w:pStyle w:val="ListParagraph"/>
+        <w:numPr>
+          <w:ilvl w:val="0"/>
+          <w:numId w:val="15"/>
+        </w:numPr>
+        <w:rPr>
+          <w:rFonts w:ascii="Times New Roman" w:hAnsi="Times New Roman" w:cs="Times New Roman"/>
+          <w:sz w:val="24"/>
+          <w:szCs w:val="24"/>
+        </w:rPr>
+      </w:pPr>
+      <w:r>
+        <w:rPr>
+          <w:rFonts w:ascii="Times New Roman" w:hAnsi="Times New Roman" w:cs="Times New Roman"/>
+          <w:sz w:val="24"/>
+          <w:szCs w:val="24"/>
+        </w:rPr>
+        <w:t xml:space="preserve">$ </w:t>
+      </w:r>
+      <w:proofErr w:type="spellStart"/>
+      <w:r>
+        <w:rPr>
+          <w:rFonts w:ascii="Times New Roman" w:hAnsi="Times New Roman" w:cs="Times New Roman"/>
+          <w:sz w:val="24"/>
+          <w:szCs w:val="24"/>
+        </w:rPr>
+        <w:t>sudo</w:t>
+      </w:r>
+      <w:proofErr w:type="spellEnd"/>
+      <w:r>
+        <w:rPr>
+          <w:rFonts w:ascii="Times New Roman" w:hAnsi="Times New Roman" w:cs="Times New Roman"/>
+          <w:sz w:val="24"/>
+          <w:szCs w:val="24"/>
+        </w:rPr>
+        <w:t xml:space="preserve"> service </w:t>
+      </w:r>
+      <w:proofErr w:type="spellStart"/>
+      <w:r>
+        <w:rPr>
+          <w:rFonts w:ascii="Times New Roman" w:hAnsi="Times New Roman" w:cs="Times New Roman"/>
+          <w:sz w:val="24"/>
+          <w:szCs w:val="24"/>
+        </w:rPr>
+        <w:t>httpd</w:t>
+      </w:r>
+      <w:proofErr w:type="spellEnd"/>
+      <w:r>
+        <w:rPr>
+          <w:rFonts w:ascii="Times New Roman" w:hAnsi="Times New Roman" w:cs="Times New Roman"/>
+          <w:sz w:val="24"/>
+          <w:szCs w:val="24"/>
+        </w:rPr>
+        <w:t xml:space="preserve"> </w:t>
+      </w:r>
+      <w:proofErr w:type="gramStart"/>
+      <w:r>
+        <w:rPr>
+          <w:rFonts w:ascii="Times New Roman" w:hAnsi="Times New Roman" w:cs="Times New Roman"/>
+          <w:sz w:val="24"/>
+          <w:szCs w:val="24"/>
+        </w:rPr>
+        <w:t>status :</w:t>
+      </w:r>
+      <w:proofErr w:type="gramEnd"/>
+      <w:r>
+        <w:rPr>
+          <w:rFonts w:ascii="Times New Roman" w:hAnsi="Times New Roman" w:cs="Times New Roman"/>
+          <w:sz w:val="24"/>
+          <w:szCs w:val="24"/>
+        </w:rPr>
+        <w:t>- it becomes active</w:t>
+      </w:r>
+    </w:p>
+    <w:p>
+      <w:pPr>
+        <w:pStyle w:val="ListParagraph"/>
+        <w:numPr>
+          <w:ilvl w:val="0"/>
+          <w:numId w:val="15"/>
+        </w:numPr>
+        <w:rPr>
+          <w:rFonts w:ascii="Times New Roman" w:hAnsi="Times New Roman" w:cs="Times New Roman"/>
+          <w:sz w:val="24"/>
+          <w:szCs w:val="24"/>
+        </w:rPr>
+      </w:pPr>
+      <w:r>
+        <w:rPr>
+          <w:rFonts w:ascii="Times New Roman" w:hAnsi="Times New Roman" w:cs="Times New Roman"/>
+          <w:sz w:val="24"/>
+          <w:szCs w:val="24"/>
+        </w:rPr>
+        <w:t xml:space="preserve">In AWS there is no concept of firewall where the firewall filters the incoming requests and responses basically firewall is for monitoring the incoming requests for basically protecting the system from incoming threats through the incoming </w:t>
+      </w:r>
+      <w:proofErr w:type="spellStart"/>
+      <w:r>
+        <w:rPr>
+          <w:rFonts w:ascii="Times New Roman" w:hAnsi="Times New Roman" w:cs="Times New Roman"/>
+          <w:sz w:val="24"/>
+          <w:szCs w:val="24"/>
+        </w:rPr>
+        <w:t>urls</w:t>
+      </w:r>
+      <w:proofErr w:type="spellEnd"/>
+      <w:r>
+        <w:rPr>
+          <w:rFonts w:ascii="Times New Roman" w:hAnsi="Times New Roman" w:cs="Times New Roman"/>
+          <w:sz w:val="24"/>
+          <w:szCs w:val="24"/>
+        </w:rPr>
+        <w:t xml:space="preserve"> or through local internets etc.</w:t>
+      </w:r>
+    </w:p>
+    <w:p>
+      <w:pPr>
+        <w:pStyle w:val="ListParagraph"/>
+        <w:numPr>
+          <w:ilvl w:val="0"/>
+          <w:numId w:val="15"/>
+        </w:numPr>
+        <w:rPr>
+          <w:rFonts w:ascii="Times New Roman" w:hAnsi="Times New Roman" w:cs="Times New Roman"/>
+          <w:sz w:val="24"/>
+          <w:szCs w:val="24"/>
+        </w:rPr>
+      </w:pPr>
+      <w:r>
+        <w:rPr>
+          <w:rFonts w:ascii="Times New Roman" w:hAnsi="Times New Roman" w:cs="Times New Roman"/>
+          <w:sz w:val="24"/>
+          <w:szCs w:val="24"/>
+        </w:rPr>
+        <w:t xml:space="preserve"> </w:t>
+      </w:r>
+      <w:r>
+        <w:rPr>
+          <w:rFonts w:ascii="Times New Roman" w:hAnsi="Times New Roman" w:cs="Times New Roman"/>
+          <w:sz w:val="24"/>
+          <w:szCs w:val="24"/>
+        </w:rPr>
+        <w:t xml:space="preserve">If I want to access </w:t>
+      </w:r>
+      <w:proofErr w:type="spellStart"/>
+      <w:r>
+        <w:rPr>
+          <w:rFonts w:ascii="Times New Roman" w:hAnsi="Times New Roman" w:cs="Times New Roman"/>
+          <w:sz w:val="24"/>
+          <w:szCs w:val="24"/>
+        </w:rPr>
+        <w:t>httpd</w:t>
+      </w:r>
+      <w:proofErr w:type="spellEnd"/>
+      <w:r>
+        <w:rPr>
+          <w:rFonts w:ascii="Times New Roman" w:hAnsi="Times New Roman" w:cs="Times New Roman"/>
+          <w:sz w:val="24"/>
+          <w:szCs w:val="24"/>
+        </w:rPr>
+        <w:t xml:space="preserve"> server running on port 80</w:t>
+      </w:r>
+    </w:p>
+    <w:p>
+      <w:pPr>
+        <w:pStyle w:val="ListParagraph"/>
+        <w:numPr>
+          <w:ilvl w:val="0"/>
+          <w:numId w:val="15"/>
+        </w:numPr>
+        <w:rPr>
+          <w:rFonts w:ascii="Times New Roman" w:hAnsi="Times New Roman" w:cs="Times New Roman"/>
+          <w:sz w:val="24"/>
+          <w:szCs w:val="24"/>
+        </w:rPr>
+      </w:pPr>
+      <w:r>
+        <w:rPr>
+          <w:rFonts w:ascii="Times New Roman" w:hAnsi="Times New Roman" w:cs="Times New Roman"/>
+          <w:sz w:val="24"/>
+          <w:szCs w:val="24"/>
+        </w:rPr>
+        <w:t>In AWS EC2 dashboard after selecting the EC2 virtual machine</w:t>
+      </w:r>
+    </w:p>
+    <w:p>
+      <w:pPr>
+        <w:pStyle w:val="ListParagraph"/>
+        <w:numPr>
+          <w:ilvl w:val="0"/>
+          <w:numId w:val="15"/>
+        </w:numPr>
+        <w:rPr>
+          <w:rFonts w:ascii="Times New Roman" w:hAnsi="Times New Roman" w:cs="Times New Roman"/>
+          <w:sz w:val="24"/>
+          <w:szCs w:val="24"/>
+        </w:rPr>
+      </w:pPr>
+      <w:r>
+        <w:rPr>
+          <w:rFonts w:ascii="Times New Roman" w:hAnsi="Times New Roman" w:cs="Times New Roman"/>
+          <w:sz w:val="24"/>
+          <w:szCs w:val="24"/>
+        </w:rPr>
+        <w:t>In the bottom there is option for security tab</w:t>
+      </w:r>
+    </w:p>
+    <w:p>
+      <w:pPr>
+        <w:pStyle w:val="ListParagraph"/>
+        <w:numPr>
+          <w:ilvl w:val="0"/>
+          <w:numId w:val="15"/>
+        </w:numPr>
+        <w:rPr>
+          <w:rFonts w:ascii="Times New Roman" w:hAnsi="Times New Roman" w:cs="Times New Roman"/>
+          <w:sz w:val="24"/>
+          <w:szCs w:val="24"/>
+        </w:rPr>
+      </w:pPr>
+      <w:r>
+        <w:rPr>
+          <w:rFonts w:ascii="Times New Roman" w:hAnsi="Times New Roman" w:cs="Times New Roman"/>
+          <w:sz w:val="24"/>
+          <w:szCs w:val="24"/>
+        </w:rPr>
+        <w:t xml:space="preserve">Select the security-groups </w:t>
+      </w:r>
+      <w:proofErr w:type="spellStart"/>
+      <w:r>
+        <w:rPr>
+          <w:rFonts w:ascii="Times New Roman" w:hAnsi="Times New Roman" w:cs="Times New Roman"/>
+          <w:sz w:val="24"/>
+          <w:szCs w:val="24"/>
+        </w:rPr>
+        <w:t>url</w:t>
+      </w:r>
+      <w:proofErr w:type="spellEnd"/>
+      <w:r>
+        <w:rPr>
+          <w:rFonts w:ascii="Times New Roman" w:hAnsi="Times New Roman" w:cs="Times New Roman"/>
+          <w:sz w:val="24"/>
+          <w:szCs w:val="24"/>
+        </w:rPr>
+        <w:t xml:space="preserve"> (like a firewall)</w:t>
+      </w:r>
+    </w:p>
+    <w:p>
+      <w:pPr>
+        <w:pStyle w:val="ListParagraph"/>
+        <w:numPr>
+          <w:ilvl w:val="0"/>
+          <w:numId w:val="15"/>
+        </w:numPr>
+        <w:rPr>
+          <w:rFonts w:ascii="Times New Roman" w:hAnsi="Times New Roman" w:cs="Times New Roman"/>
+          <w:sz w:val="24"/>
+          <w:szCs w:val="24"/>
+        </w:rPr>
+      </w:pPr>
+      <w:r>
+        <w:rPr>
+          <w:rFonts w:ascii="Times New Roman" w:hAnsi="Times New Roman" w:cs="Times New Roman"/>
+          <w:sz w:val="24"/>
+          <w:szCs w:val="24"/>
+        </w:rPr>
+        <w:t xml:space="preserve">So security groups </w:t>
+      </w:r>
+      <w:proofErr w:type="gramStart"/>
+      <w:r>
+        <w:rPr>
+          <w:rFonts w:ascii="Times New Roman" w:hAnsi="Times New Roman" w:cs="Times New Roman"/>
+          <w:sz w:val="24"/>
+          <w:szCs w:val="24"/>
+        </w:rPr>
+        <w:t>is</w:t>
+      </w:r>
+      <w:proofErr w:type="gramEnd"/>
+      <w:r>
+        <w:rPr>
+          <w:rFonts w:ascii="Times New Roman" w:hAnsi="Times New Roman" w:cs="Times New Roman"/>
+          <w:sz w:val="24"/>
+          <w:szCs w:val="24"/>
+        </w:rPr>
+        <w:t xml:space="preserve"> very important in Linux </w:t>
+      </w:r>
+      <w:proofErr w:type="spellStart"/>
+      <w:r>
+        <w:rPr>
+          <w:rFonts w:ascii="Times New Roman" w:hAnsi="Times New Roman" w:cs="Times New Roman"/>
+          <w:sz w:val="24"/>
+          <w:szCs w:val="24"/>
+        </w:rPr>
+        <w:t>os</w:t>
+      </w:r>
+      <w:proofErr w:type="spellEnd"/>
+      <w:r>
+        <w:rPr>
+          <w:rFonts w:ascii="Times New Roman" w:hAnsi="Times New Roman" w:cs="Times New Roman"/>
+          <w:sz w:val="24"/>
+          <w:szCs w:val="24"/>
+        </w:rPr>
+        <w:t xml:space="preserve"> like it acts as a firewalls which is very much similar to firewall in windows</w:t>
+      </w:r>
+    </w:p>
+    <w:p>
+      <w:pPr>
+        <w:pStyle w:val="ListParagraph"/>
+        <w:numPr>
+          <w:ilvl w:val="0"/>
+          <w:numId w:val="15"/>
+        </w:numPr>
+        <w:rPr>
+          <w:rFonts w:ascii="Times New Roman" w:hAnsi="Times New Roman" w:cs="Times New Roman"/>
+          <w:sz w:val="24"/>
+          <w:szCs w:val="24"/>
+        </w:rPr>
+      </w:pPr>
+      <w:r>
+        <w:rPr>
+          <w:rFonts w:ascii="Times New Roman" w:hAnsi="Times New Roman" w:cs="Times New Roman"/>
+          <w:sz w:val="24"/>
+          <w:szCs w:val="24"/>
+        </w:rPr>
+        <w:lastRenderedPageBreak/>
+        <w:t xml:space="preserve"> We can configure the port number that can be accessed here by default port 22 has the access whereas other ports it can’t be accessed by using security groups we can edit rule add port numbers and the protocols for the access</w:t>
+      </w:r>
+    </w:p>
+    <w:p>
+      <w:pPr>
+        <w:pStyle w:val="ListParagraph"/>
+        <w:numPr>
+          <w:ilvl w:val="0"/>
+          <w:numId w:val="15"/>
+        </w:numPr>
+        <w:rPr>
+          <w:rFonts w:ascii="Times New Roman" w:hAnsi="Times New Roman" w:cs="Times New Roman"/>
+          <w:sz w:val="24"/>
+          <w:szCs w:val="24"/>
+        </w:rPr>
+      </w:pPr>
+      <w:r>
+        <w:rPr>
+          <w:rFonts w:ascii="Times New Roman" w:hAnsi="Times New Roman" w:cs="Times New Roman"/>
+          <w:sz w:val="24"/>
+          <w:szCs w:val="24"/>
+        </w:rPr>
+        <w:t xml:space="preserve"> On installing </w:t>
+      </w:r>
+      <w:proofErr w:type="spellStart"/>
+      <w:r>
+        <w:rPr>
+          <w:rFonts w:ascii="Times New Roman" w:hAnsi="Times New Roman" w:cs="Times New Roman"/>
+          <w:sz w:val="24"/>
+          <w:szCs w:val="24"/>
+        </w:rPr>
+        <w:t>httpd</w:t>
+      </w:r>
+      <w:proofErr w:type="spellEnd"/>
+      <w:r>
+        <w:rPr>
+          <w:rFonts w:ascii="Times New Roman" w:hAnsi="Times New Roman" w:cs="Times New Roman"/>
+          <w:sz w:val="24"/>
+          <w:szCs w:val="24"/>
+        </w:rPr>
+        <w:t xml:space="preserve"> server $ cd /</w:t>
+      </w:r>
+      <w:proofErr w:type="spellStart"/>
+      <w:r>
+        <w:rPr>
+          <w:rFonts w:ascii="Times New Roman" w:hAnsi="Times New Roman" w:cs="Times New Roman"/>
+          <w:sz w:val="24"/>
+          <w:szCs w:val="24"/>
+        </w:rPr>
+        <w:t>var</w:t>
+      </w:r>
+      <w:proofErr w:type="spellEnd"/>
+      <w:r>
+        <w:rPr>
+          <w:rFonts w:ascii="Times New Roman" w:hAnsi="Times New Roman" w:cs="Times New Roman"/>
+          <w:sz w:val="24"/>
+          <w:szCs w:val="24"/>
+        </w:rPr>
+        <w:t xml:space="preserve">/www/html is by default is created when </w:t>
+      </w:r>
+      <w:proofErr w:type="spellStart"/>
+      <w:r>
+        <w:rPr>
+          <w:rFonts w:ascii="Times New Roman" w:hAnsi="Times New Roman" w:cs="Times New Roman"/>
+          <w:sz w:val="24"/>
+          <w:szCs w:val="24"/>
+        </w:rPr>
+        <w:t>httpd</w:t>
+      </w:r>
+      <w:proofErr w:type="spellEnd"/>
+      <w:r>
+        <w:rPr>
+          <w:rFonts w:ascii="Times New Roman" w:hAnsi="Times New Roman" w:cs="Times New Roman"/>
+          <w:sz w:val="24"/>
+          <w:szCs w:val="24"/>
+        </w:rPr>
+        <w:t xml:space="preserve"> web server is installed</w:t>
+      </w:r>
+    </w:p>
+    <w:p>
+      <w:pPr>
+        <w:pStyle w:val="ListParagraph"/>
+        <w:numPr>
+          <w:ilvl w:val="0"/>
+          <w:numId w:val="15"/>
+        </w:numPr>
+        <w:rPr>
+          <w:rFonts w:ascii="Times New Roman" w:hAnsi="Times New Roman" w:cs="Times New Roman"/>
+          <w:sz w:val="24"/>
+          <w:szCs w:val="24"/>
+        </w:rPr>
+      </w:pPr>
+      <w:r>
+        <w:rPr>
+          <w:rFonts w:ascii="Times New Roman" w:hAnsi="Times New Roman" w:cs="Times New Roman"/>
+          <w:sz w:val="24"/>
+          <w:szCs w:val="24"/>
+        </w:rPr>
+        <w:t>$ cd /</w:t>
+      </w:r>
+      <w:proofErr w:type="spellStart"/>
+      <w:r>
+        <w:rPr>
+          <w:rFonts w:ascii="Times New Roman" w:hAnsi="Times New Roman" w:cs="Times New Roman"/>
+          <w:sz w:val="24"/>
+          <w:szCs w:val="24"/>
+        </w:rPr>
+        <w:t>var</w:t>
+      </w:r>
+      <w:proofErr w:type="spellEnd"/>
+      <w:r>
+        <w:rPr>
+          <w:rFonts w:ascii="Times New Roman" w:hAnsi="Times New Roman" w:cs="Times New Roman"/>
+          <w:sz w:val="24"/>
+          <w:szCs w:val="24"/>
+        </w:rPr>
+        <w:t>/www/html</w:t>
+      </w:r>
+    </w:p>
+    <w:p>
+      <w:pPr>
+        <w:pStyle w:val="ListParagraph"/>
+        <w:numPr>
+          <w:ilvl w:val="0"/>
+          <w:numId w:val="15"/>
+        </w:numPr>
+        <w:rPr>
+          <w:rFonts w:ascii="Times New Roman" w:hAnsi="Times New Roman" w:cs="Times New Roman"/>
+          <w:sz w:val="24"/>
+          <w:szCs w:val="24"/>
+        </w:rPr>
+      </w:pPr>
+      <w:r>
+        <w:rPr>
+          <w:rFonts w:ascii="Times New Roman" w:hAnsi="Times New Roman" w:cs="Times New Roman"/>
+          <w:sz w:val="24"/>
+          <w:szCs w:val="24"/>
+        </w:rPr>
+        <w:t xml:space="preserve">$ </w:t>
+      </w:r>
+      <w:proofErr w:type="spellStart"/>
+      <w:r>
+        <w:rPr>
+          <w:rFonts w:ascii="Times New Roman" w:hAnsi="Times New Roman" w:cs="Times New Roman"/>
+          <w:sz w:val="24"/>
+          <w:szCs w:val="24"/>
+        </w:rPr>
+        <w:t>sudo</w:t>
+      </w:r>
+      <w:proofErr w:type="spellEnd"/>
+      <w:r>
+        <w:rPr>
+          <w:rFonts w:ascii="Times New Roman" w:hAnsi="Times New Roman" w:cs="Times New Roman"/>
+          <w:sz w:val="24"/>
+          <w:szCs w:val="24"/>
+        </w:rPr>
+        <w:t xml:space="preserve"> vi index.html</w:t>
+      </w:r>
+    </w:p>
+    <w:p>
+      <w:pPr>
+        <w:pStyle w:val="ListParagraph"/>
+        <w:numPr>
+          <w:ilvl w:val="0"/>
+          <w:numId w:val="15"/>
+        </w:numPr>
+        <w:rPr>
+          <w:rFonts w:ascii="Times New Roman" w:hAnsi="Times New Roman" w:cs="Times New Roman"/>
+          <w:sz w:val="24"/>
+          <w:szCs w:val="24"/>
+        </w:rPr>
+      </w:pPr>
+      <w:r>
+        <w:rPr>
+          <w:rFonts w:ascii="Times New Roman" w:hAnsi="Times New Roman" w:cs="Times New Roman"/>
+          <w:sz w:val="24"/>
+          <w:szCs w:val="24"/>
+        </w:rPr>
+        <w:t xml:space="preserve">What is </w:t>
+      </w:r>
+      <w:proofErr w:type="spellStart"/>
+      <w:r>
+        <w:rPr>
+          <w:rFonts w:ascii="Times New Roman" w:hAnsi="Times New Roman" w:cs="Times New Roman"/>
+          <w:sz w:val="24"/>
+          <w:szCs w:val="24"/>
+        </w:rPr>
+        <w:t>systemctl</w:t>
+      </w:r>
+      <w:proofErr w:type="spellEnd"/>
+      <w:r>
+        <w:rPr>
+          <w:rFonts w:ascii="Times New Roman" w:hAnsi="Times New Roman" w:cs="Times New Roman"/>
+          <w:sz w:val="24"/>
+          <w:szCs w:val="24"/>
+        </w:rPr>
+        <w:t xml:space="preserve"> in </w:t>
+      </w:r>
+      <w:proofErr w:type="spellStart"/>
+      <w:proofErr w:type="gramStart"/>
+      <w:r>
+        <w:rPr>
+          <w:rFonts w:ascii="Times New Roman" w:hAnsi="Times New Roman" w:cs="Times New Roman"/>
+          <w:sz w:val="24"/>
+          <w:szCs w:val="24"/>
+        </w:rPr>
+        <w:t>lunix</w:t>
+      </w:r>
+      <w:proofErr w:type="spellEnd"/>
+      <w:r>
+        <w:rPr>
+          <w:rFonts w:ascii="Times New Roman" w:hAnsi="Times New Roman" w:cs="Times New Roman"/>
+          <w:sz w:val="24"/>
+          <w:szCs w:val="24"/>
+        </w:rPr>
+        <w:t xml:space="preserve"> ?</w:t>
+      </w:r>
+      <w:proofErr w:type="gramEnd"/>
+    </w:p>
+    <w:p>
+      <w:pPr>
+        <w:ind w:left="720"/>
+        <w:rPr>
+          <w:rFonts w:ascii="Times New Roman" w:hAnsi="Times New Roman" w:cs="Times New Roman"/>
+          <w:sz w:val="24"/>
+          <w:szCs w:val="24"/>
+        </w:rPr>
+      </w:pPr>
+      <w:proofErr w:type="spellStart"/>
+      <w:r>
+        <w:rPr>
+          <w:rFonts w:ascii="Times New Roman" w:hAnsi="Times New Roman" w:cs="Times New Roman"/>
+          <w:sz w:val="24"/>
+          <w:szCs w:val="24"/>
+        </w:rPr>
+        <w:t>systemctl</w:t>
+      </w:r>
+      <w:proofErr w:type="spellEnd"/>
+      <w:r>
+        <w:rPr>
+          <w:rFonts w:ascii="Times New Roman" w:hAnsi="Times New Roman" w:cs="Times New Roman"/>
+          <w:sz w:val="24"/>
+          <w:szCs w:val="24"/>
+        </w:rPr>
+        <w:t xml:space="preserve"> is a command line utility used to manage and control system services on </w:t>
+      </w:r>
+      <w:proofErr w:type="spellStart"/>
+      <w:r>
+        <w:rPr>
+          <w:rFonts w:ascii="Times New Roman" w:hAnsi="Times New Roman" w:cs="Times New Roman"/>
+          <w:sz w:val="24"/>
+          <w:szCs w:val="24"/>
+        </w:rPr>
+        <w:t>linux</w:t>
+      </w:r>
+      <w:proofErr w:type="spellEnd"/>
+      <w:r>
+        <w:rPr>
+          <w:rFonts w:ascii="Times New Roman" w:hAnsi="Times New Roman" w:cs="Times New Roman"/>
+          <w:sz w:val="24"/>
+          <w:szCs w:val="24"/>
+        </w:rPr>
+        <w:t xml:space="preserve"> systems </w:t>
+      </w:r>
+    </w:p>
+    <w:p>
+      <w:pPr>
+        <w:pStyle w:val="ListParagraph"/>
+        <w:numPr>
+          <w:ilvl w:val="0"/>
+          <w:numId w:val="15"/>
+        </w:numPr>
+        <w:rPr>
+          <w:rFonts w:ascii="Times New Roman" w:hAnsi="Times New Roman" w:cs="Times New Roman"/>
+          <w:sz w:val="24"/>
+          <w:szCs w:val="24"/>
+        </w:rPr>
+      </w:pPr>
+      <w:r>
+        <w:rPr>
+          <w:rFonts w:ascii="Times New Roman" w:hAnsi="Times New Roman" w:cs="Times New Roman"/>
+          <w:sz w:val="24"/>
+          <w:szCs w:val="24"/>
+        </w:rPr>
+        <w:t xml:space="preserve">$ </w:t>
+      </w:r>
+      <w:proofErr w:type="spellStart"/>
+      <w:r>
+        <w:rPr>
+          <w:rFonts w:ascii="Times New Roman" w:hAnsi="Times New Roman" w:cs="Times New Roman"/>
+          <w:sz w:val="24"/>
+          <w:szCs w:val="24"/>
+        </w:rPr>
+        <w:t>sudo</w:t>
+      </w:r>
+      <w:proofErr w:type="spellEnd"/>
+      <w:r>
+        <w:rPr>
+          <w:rFonts w:ascii="Times New Roman" w:hAnsi="Times New Roman" w:cs="Times New Roman"/>
+          <w:sz w:val="24"/>
+          <w:szCs w:val="24"/>
+        </w:rPr>
+        <w:t xml:space="preserve"> </w:t>
+      </w:r>
+      <w:proofErr w:type="spellStart"/>
+      <w:r>
+        <w:rPr>
+          <w:rFonts w:ascii="Times New Roman" w:hAnsi="Times New Roman" w:cs="Times New Roman"/>
+          <w:sz w:val="24"/>
+          <w:szCs w:val="24"/>
+        </w:rPr>
+        <w:t>systemctl</w:t>
+      </w:r>
+      <w:proofErr w:type="spellEnd"/>
+      <w:r>
+        <w:rPr>
+          <w:rFonts w:ascii="Times New Roman" w:hAnsi="Times New Roman" w:cs="Times New Roman"/>
+          <w:sz w:val="24"/>
+          <w:szCs w:val="24"/>
+        </w:rPr>
+        <w:t xml:space="preserve"> start </w:t>
+      </w:r>
+      <w:proofErr w:type="spellStart"/>
+      <w:r>
+        <w:rPr>
+          <w:rFonts w:ascii="Times New Roman" w:hAnsi="Times New Roman" w:cs="Times New Roman"/>
+          <w:sz w:val="24"/>
+          <w:szCs w:val="24"/>
+        </w:rPr>
+        <w:t>httpd</w:t>
+      </w:r>
+      <w:proofErr w:type="spellEnd"/>
+      <w:r>
+        <w:rPr>
+          <w:rFonts w:ascii="Times New Roman" w:hAnsi="Times New Roman" w:cs="Times New Roman"/>
+          <w:sz w:val="24"/>
+          <w:szCs w:val="24"/>
+        </w:rPr>
+        <w:t xml:space="preserve"> (starting a service)</w:t>
+      </w:r>
+    </w:p>
+    <w:p>
+      <w:pPr>
+        <w:pStyle w:val="ListParagraph"/>
+        <w:numPr>
+          <w:ilvl w:val="0"/>
+          <w:numId w:val="15"/>
+        </w:numPr>
+        <w:rPr>
+          <w:rFonts w:ascii="Times New Roman" w:hAnsi="Times New Roman" w:cs="Times New Roman"/>
+          <w:sz w:val="24"/>
+          <w:szCs w:val="24"/>
+        </w:rPr>
+      </w:pPr>
+      <w:r>
+        <w:rPr>
+          <w:rFonts w:ascii="Times New Roman" w:hAnsi="Times New Roman" w:cs="Times New Roman"/>
+          <w:sz w:val="24"/>
+          <w:szCs w:val="24"/>
+        </w:rPr>
+        <w:t xml:space="preserve">$ </w:t>
+      </w:r>
+      <w:proofErr w:type="spellStart"/>
+      <w:r>
+        <w:rPr>
+          <w:rFonts w:ascii="Times New Roman" w:hAnsi="Times New Roman" w:cs="Times New Roman"/>
+          <w:sz w:val="24"/>
+          <w:szCs w:val="24"/>
+        </w:rPr>
+        <w:t>sudo</w:t>
+      </w:r>
+      <w:proofErr w:type="spellEnd"/>
+      <w:r>
+        <w:rPr>
+          <w:rFonts w:ascii="Times New Roman" w:hAnsi="Times New Roman" w:cs="Times New Roman"/>
+          <w:sz w:val="24"/>
+          <w:szCs w:val="24"/>
+        </w:rPr>
+        <w:t xml:space="preserve"> </w:t>
+      </w:r>
+      <w:proofErr w:type="spellStart"/>
+      <w:r>
+        <w:rPr>
+          <w:rFonts w:ascii="Times New Roman" w:hAnsi="Times New Roman" w:cs="Times New Roman"/>
+          <w:sz w:val="24"/>
+          <w:szCs w:val="24"/>
+        </w:rPr>
+        <w:t>systemctl</w:t>
+      </w:r>
+      <w:proofErr w:type="spellEnd"/>
+      <w:r>
+        <w:rPr>
+          <w:rFonts w:ascii="Times New Roman" w:hAnsi="Times New Roman" w:cs="Times New Roman"/>
+          <w:sz w:val="24"/>
+          <w:szCs w:val="24"/>
+        </w:rPr>
+        <w:t xml:space="preserve"> stop </w:t>
+      </w:r>
+      <w:proofErr w:type="spellStart"/>
+      <w:r>
+        <w:rPr>
+          <w:rFonts w:ascii="Times New Roman" w:hAnsi="Times New Roman" w:cs="Times New Roman"/>
+          <w:sz w:val="24"/>
+          <w:szCs w:val="24"/>
+        </w:rPr>
+        <w:t>httpd</w:t>
+      </w:r>
+      <w:proofErr w:type="spellEnd"/>
+      <w:r>
+        <w:rPr>
+          <w:rFonts w:ascii="Times New Roman" w:hAnsi="Times New Roman" w:cs="Times New Roman"/>
+          <w:sz w:val="24"/>
+          <w:szCs w:val="24"/>
+        </w:rPr>
+        <w:t xml:space="preserve"> (</w:t>
+      </w:r>
+      <w:proofErr w:type="spellStart"/>
+      <w:r>
+        <w:rPr>
+          <w:rFonts w:ascii="Times New Roman" w:hAnsi="Times New Roman" w:cs="Times New Roman"/>
+          <w:sz w:val="24"/>
+          <w:szCs w:val="24"/>
+        </w:rPr>
+        <w:t>stoping</w:t>
+      </w:r>
+      <w:proofErr w:type="spellEnd"/>
+      <w:r>
+        <w:rPr>
+          <w:rFonts w:ascii="Times New Roman" w:hAnsi="Times New Roman" w:cs="Times New Roman"/>
+          <w:sz w:val="24"/>
+          <w:szCs w:val="24"/>
+        </w:rPr>
+        <w:t xml:space="preserve"> the </w:t>
+      </w:r>
+      <w:proofErr w:type="spellStart"/>
+      <w:r>
+        <w:rPr>
+          <w:rFonts w:ascii="Times New Roman" w:hAnsi="Times New Roman" w:cs="Times New Roman"/>
+          <w:sz w:val="24"/>
+          <w:szCs w:val="24"/>
+        </w:rPr>
+        <w:t>httpd</w:t>
+      </w:r>
+      <w:proofErr w:type="spellEnd"/>
+      <w:r>
+        <w:rPr>
+          <w:rFonts w:ascii="Times New Roman" w:hAnsi="Times New Roman" w:cs="Times New Roman"/>
+          <w:sz w:val="24"/>
+          <w:szCs w:val="24"/>
+        </w:rPr>
+        <w:t xml:space="preserve"> service)</w:t>
+      </w:r>
+    </w:p>
+    <w:p>
+      <w:pPr>
+        <w:pStyle w:val="ListParagraph"/>
+        <w:numPr>
+          <w:ilvl w:val="0"/>
+          <w:numId w:val="15"/>
+        </w:numPr>
+        <w:rPr>
+          <w:rFonts w:ascii="Times New Roman" w:hAnsi="Times New Roman" w:cs="Times New Roman"/>
+          <w:sz w:val="24"/>
+          <w:szCs w:val="24"/>
+        </w:rPr>
+      </w:pPr>
+      <w:r>
+        <w:rPr>
+          <w:rFonts w:ascii="Times New Roman" w:hAnsi="Times New Roman" w:cs="Times New Roman"/>
+          <w:sz w:val="24"/>
+          <w:szCs w:val="24"/>
+        </w:rPr>
+        <w:t xml:space="preserve"> To start a </w:t>
+      </w:r>
+      <w:proofErr w:type="gramStart"/>
+      <w:r>
+        <w:rPr>
+          <w:rFonts w:ascii="Times New Roman" w:hAnsi="Times New Roman" w:cs="Times New Roman"/>
+          <w:sz w:val="24"/>
+          <w:szCs w:val="24"/>
+        </w:rPr>
+        <w:t>service</w:t>
+      </w:r>
+      <w:proofErr w:type="gramEnd"/>
+      <w:r>
+        <w:rPr>
+          <w:rFonts w:ascii="Times New Roman" w:hAnsi="Times New Roman" w:cs="Times New Roman"/>
+          <w:sz w:val="24"/>
+          <w:szCs w:val="24"/>
+        </w:rPr>
+        <w:t xml:space="preserve"> stop a service to enable or disable a service </w:t>
+      </w:r>
+      <w:proofErr w:type="spellStart"/>
+      <w:r>
+        <w:rPr>
+          <w:rFonts w:ascii="Times New Roman" w:hAnsi="Times New Roman" w:cs="Times New Roman"/>
+          <w:sz w:val="24"/>
+          <w:szCs w:val="24"/>
+        </w:rPr>
+        <w:t>systemctl</w:t>
+      </w:r>
+      <w:proofErr w:type="spellEnd"/>
+      <w:r>
+        <w:rPr>
+          <w:rFonts w:ascii="Times New Roman" w:hAnsi="Times New Roman" w:cs="Times New Roman"/>
+          <w:sz w:val="24"/>
+          <w:szCs w:val="24"/>
+        </w:rPr>
+        <w:t xml:space="preserve"> is used in </w:t>
+      </w:r>
+      <w:proofErr w:type="spellStart"/>
+      <w:r>
+        <w:rPr>
+          <w:rFonts w:ascii="Times New Roman" w:hAnsi="Times New Roman" w:cs="Times New Roman"/>
+          <w:sz w:val="24"/>
+          <w:szCs w:val="24"/>
+        </w:rPr>
+        <w:t>linux</w:t>
+      </w:r>
+      <w:proofErr w:type="spellEnd"/>
+      <w:r>
+        <w:rPr>
+          <w:rFonts w:ascii="Times New Roman" w:hAnsi="Times New Roman" w:cs="Times New Roman"/>
+          <w:sz w:val="24"/>
+          <w:szCs w:val="24"/>
+        </w:rPr>
+        <w:t xml:space="preserve"> command</w:t>
+      </w:r>
+    </w:p>
+    <w:p>
+      <w:pPr>
+        <w:pStyle w:val="ListParagraph"/>
+        <w:numPr>
+          <w:ilvl w:val="0"/>
+          <w:numId w:val="15"/>
+        </w:numPr>
+        <w:rPr>
+          <w:rFonts w:ascii="Times New Roman" w:hAnsi="Times New Roman" w:cs="Times New Roman"/>
+          <w:sz w:val="24"/>
+          <w:szCs w:val="24"/>
+        </w:rPr>
+      </w:pPr>
+      <w:r>
+        <w:rPr>
+          <w:rFonts w:ascii="Times New Roman" w:hAnsi="Times New Roman" w:cs="Times New Roman"/>
+          <w:sz w:val="24"/>
+          <w:szCs w:val="24"/>
+        </w:rPr>
+        <w:t xml:space="preserve"> $ </w:t>
+      </w:r>
+      <w:proofErr w:type="spellStart"/>
+      <w:r>
+        <w:rPr>
+          <w:rFonts w:ascii="Times New Roman" w:hAnsi="Times New Roman" w:cs="Times New Roman"/>
+          <w:sz w:val="24"/>
+          <w:szCs w:val="24"/>
+        </w:rPr>
+        <w:t>sudo</w:t>
+      </w:r>
+      <w:proofErr w:type="spellEnd"/>
+      <w:r>
+        <w:rPr>
+          <w:rFonts w:ascii="Times New Roman" w:hAnsi="Times New Roman" w:cs="Times New Roman"/>
+          <w:sz w:val="24"/>
+          <w:szCs w:val="24"/>
+        </w:rPr>
+        <w:t xml:space="preserve"> </w:t>
+      </w:r>
+      <w:proofErr w:type="spellStart"/>
+      <w:r>
+        <w:rPr>
+          <w:rFonts w:ascii="Times New Roman" w:hAnsi="Times New Roman" w:cs="Times New Roman"/>
+          <w:sz w:val="24"/>
+          <w:szCs w:val="24"/>
+        </w:rPr>
+        <w:t>systemctl</w:t>
+      </w:r>
+      <w:proofErr w:type="spellEnd"/>
+      <w:r>
+        <w:rPr>
+          <w:rFonts w:ascii="Times New Roman" w:hAnsi="Times New Roman" w:cs="Times New Roman"/>
+          <w:sz w:val="24"/>
+          <w:szCs w:val="24"/>
+        </w:rPr>
+        <w:t xml:space="preserve"> restart </w:t>
+      </w:r>
+      <w:proofErr w:type="spellStart"/>
+      <w:r>
+        <w:rPr>
+          <w:rFonts w:ascii="Times New Roman" w:hAnsi="Times New Roman" w:cs="Times New Roman"/>
+          <w:sz w:val="24"/>
+          <w:szCs w:val="24"/>
+        </w:rPr>
+        <w:t>httpd</w:t>
+      </w:r>
+      <w:proofErr w:type="spellEnd"/>
+      <w:r>
+        <w:rPr>
+          <w:rFonts w:ascii="Times New Roman" w:hAnsi="Times New Roman" w:cs="Times New Roman"/>
+          <w:sz w:val="24"/>
+          <w:szCs w:val="24"/>
+        </w:rPr>
+        <w:t xml:space="preserve"> (restart the </w:t>
+      </w:r>
+      <w:proofErr w:type="spellStart"/>
+      <w:r>
+        <w:rPr>
+          <w:rFonts w:ascii="Times New Roman" w:hAnsi="Times New Roman" w:cs="Times New Roman"/>
+          <w:sz w:val="24"/>
+          <w:szCs w:val="24"/>
+        </w:rPr>
+        <w:t>httpd</w:t>
+      </w:r>
+      <w:proofErr w:type="spellEnd"/>
+      <w:r>
+        <w:rPr>
+          <w:rFonts w:ascii="Times New Roman" w:hAnsi="Times New Roman" w:cs="Times New Roman"/>
+          <w:sz w:val="24"/>
+          <w:szCs w:val="24"/>
+        </w:rPr>
+        <w:t xml:space="preserve"> service</w:t>
+      </w:r>
+      <w:proofErr w:type="gramStart"/>
+      <w:r>
+        <w:rPr>
+          <w:rFonts w:ascii="Times New Roman" w:hAnsi="Times New Roman" w:cs="Times New Roman"/>
+          <w:sz w:val="24"/>
+          <w:szCs w:val="24"/>
+        </w:rPr>
+        <w:t>) :</w:t>
+      </w:r>
+      <w:proofErr w:type="gramEnd"/>
+      <w:r>
+        <w:rPr>
+          <w:rFonts w:ascii="Times New Roman" w:hAnsi="Times New Roman" w:cs="Times New Roman"/>
+          <w:sz w:val="24"/>
+          <w:szCs w:val="24"/>
+        </w:rPr>
+        <w:t xml:space="preserve">- stops the service and restarts the </w:t>
+      </w:r>
+      <w:proofErr w:type="spellStart"/>
+      <w:r>
+        <w:rPr>
+          <w:rFonts w:ascii="Times New Roman" w:hAnsi="Times New Roman" w:cs="Times New Roman"/>
+          <w:sz w:val="24"/>
+          <w:szCs w:val="24"/>
+        </w:rPr>
+        <w:t>serviec</w:t>
+      </w:r>
+      <w:proofErr w:type="spellEnd"/>
+      <w:r>
+        <w:rPr>
+          <w:rFonts w:ascii="Times New Roman" w:hAnsi="Times New Roman" w:cs="Times New Roman"/>
+          <w:sz w:val="24"/>
+          <w:szCs w:val="24"/>
+        </w:rPr>
+        <w:t xml:space="preserve"> </w:t>
+      </w:r>
+    </w:p>
+    <w:p>
+      <w:pPr>
+        <w:pStyle w:val="ListParagraph"/>
+        <w:numPr>
+          <w:ilvl w:val="0"/>
+          <w:numId w:val="15"/>
+        </w:numPr>
+        <w:rPr>
+          <w:rFonts w:ascii="Times New Roman" w:hAnsi="Times New Roman" w:cs="Times New Roman"/>
+          <w:sz w:val="24"/>
+          <w:szCs w:val="24"/>
+        </w:rPr>
+      </w:pPr>
+      <w:r>
+        <w:rPr>
+          <w:rFonts w:ascii="Times New Roman" w:hAnsi="Times New Roman" w:cs="Times New Roman"/>
+          <w:sz w:val="24"/>
+          <w:szCs w:val="24"/>
+        </w:rPr>
+        <w:t xml:space="preserve"> $ </w:t>
+      </w:r>
+      <w:proofErr w:type="spellStart"/>
+      <w:r>
+        <w:rPr>
+          <w:rFonts w:ascii="Times New Roman" w:hAnsi="Times New Roman" w:cs="Times New Roman"/>
+          <w:sz w:val="24"/>
+          <w:szCs w:val="24"/>
+        </w:rPr>
+        <w:t>sudo</w:t>
+      </w:r>
+      <w:proofErr w:type="spellEnd"/>
+      <w:r>
+        <w:rPr>
+          <w:rFonts w:ascii="Times New Roman" w:hAnsi="Times New Roman" w:cs="Times New Roman"/>
+          <w:sz w:val="24"/>
+          <w:szCs w:val="24"/>
+        </w:rPr>
+        <w:t xml:space="preserve"> </w:t>
+      </w:r>
+      <w:proofErr w:type="spellStart"/>
+      <w:r>
+        <w:rPr>
+          <w:rFonts w:ascii="Times New Roman" w:hAnsi="Times New Roman" w:cs="Times New Roman"/>
+          <w:sz w:val="24"/>
+          <w:szCs w:val="24"/>
+        </w:rPr>
+        <w:t>systemctl</w:t>
+      </w:r>
+      <w:proofErr w:type="spellEnd"/>
+      <w:r>
+        <w:rPr>
+          <w:rFonts w:ascii="Times New Roman" w:hAnsi="Times New Roman" w:cs="Times New Roman"/>
+          <w:sz w:val="24"/>
+          <w:szCs w:val="24"/>
+        </w:rPr>
+        <w:t xml:space="preserve"> reload </w:t>
+      </w:r>
+      <w:proofErr w:type="spellStart"/>
+      <w:r>
+        <w:rPr>
+          <w:rFonts w:ascii="Times New Roman" w:hAnsi="Times New Roman" w:cs="Times New Roman"/>
+          <w:sz w:val="24"/>
+          <w:szCs w:val="24"/>
+        </w:rPr>
+        <w:t>httpd</w:t>
+      </w:r>
+      <w:proofErr w:type="spellEnd"/>
+      <w:r>
+        <w:rPr>
+          <w:rFonts w:ascii="Times New Roman" w:hAnsi="Times New Roman" w:cs="Times New Roman"/>
+          <w:sz w:val="24"/>
+          <w:szCs w:val="24"/>
+        </w:rPr>
+        <w:t xml:space="preserve"> (reloads the service without stopping and starting) the service doesn’t affect the existing users </w:t>
+      </w:r>
+    </w:p>
+    <w:p>
+      <w:pPr>
+        <w:pStyle w:val="ListParagraph"/>
+        <w:numPr>
+          <w:ilvl w:val="0"/>
+          <w:numId w:val="15"/>
+        </w:numPr>
+        <w:rPr>
+          <w:rFonts w:ascii="Times New Roman" w:hAnsi="Times New Roman" w:cs="Times New Roman"/>
+          <w:sz w:val="24"/>
+          <w:szCs w:val="24"/>
+        </w:rPr>
+      </w:pPr>
+      <w:r>
+        <w:rPr>
+          <w:rFonts w:ascii="Times New Roman" w:hAnsi="Times New Roman" w:cs="Times New Roman"/>
+          <w:sz w:val="24"/>
+          <w:szCs w:val="24"/>
+        </w:rPr>
+        <w:t xml:space="preserve">$ </w:t>
+      </w:r>
+      <w:proofErr w:type="gramStart"/>
+      <w:r>
+        <w:rPr>
+          <w:rFonts w:ascii="Times New Roman" w:hAnsi="Times New Roman" w:cs="Times New Roman"/>
+          <w:sz w:val="24"/>
+          <w:szCs w:val="24"/>
+        </w:rPr>
+        <w:t>top :</w:t>
+      </w:r>
+      <w:proofErr w:type="gramEnd"/>
+      <w:r>
+        <w:rPr>
+          <w:rFonts w:ascii="Times New Roman" w:hAnsi="Times New Roman" w:cs="Times New Roman"/>
+          <w:sz w:val="24"/>
+          <w:szCs w:val="24"/>
+        </w:rPr>
+        <w:t>- gives the usage of ram memory</w:t>
+      </w:r>
+    </w:p>
+    <w:p>
+      <w:pPr>
+        <w:pStyle w:val="ListParagraph"/>
+        <w:numPr>
+          <w:ilvl w:val="0"/>
+          <w:numId w:val="15"/>
+        </w:numPr>
+        <w:rPr>
+          <w:rFonts w:ascii="Times New Roman" w:hAnsi="Times New Roman" w:cs="Times New Roman"/>
+          <w:sz w:val="24"/>
+          <w:szCs w:val="24"/>
+        </w:rPr>
+      </w:pPr>
+      <w:r>
+        <w:rPr>
+          <w:rFonts w:ascii="Times New Roman" w:hAnsi="Times New Roman" w:cs="Times New Roman"/>
+          <w:sz w:val="24"/>
+          <w:szCs w:val="24"/>
+        </w:rPr>
+        <w:t xml:space="preserve">$ </w:t>
       </w:r>
       <w:bookmarkStart w:id="0" w:name="_GoBack"/>
       <w:bookmarkEnd w:id="0"/>
+      <w:r>
+        <w:rPr>
+          <w:rFonts w:ascii="Times New Roman" w:hAnsi="Times New Roman" w:cs="Times New Roman"/>
+          <w:sz w:val="24"/>
+          <w:szCs w:val="24"/>
+        </w:rPr>
+        <w:t xml:space="preserve"> </w:t>
+      </w:r>
     </w:p>
     <w:sectPr>
       <w:pgSz w:w="12240" w:h="15840"/>
@@ -12900,6 +15354,208 @@
     </w:lvl>
   </w:abstractNum>
   <w:abstractNum w:abstractNumId="3" w15:restartNumberingAfterBreak="0">
+    <w:nsid w:val="0EA44AA0"/>
+    <w:multiLevelType w:val="hybridMultilevel"/>
+    <w:tmpl w:val="B7E4462A"/>
+    <w:lvl w:ilvl="0" w:tplc="C5283482">
+      <w:start w:val="1"/>
+      <w:numFmt w:val="decimal"/>
+      <w:lvlText w:val="%1)"/>
+      <w:lvlJc w:val="left"/>
+      <w:pPr>
+        <w:ind w:left="1080" w:hanging="360"/>
+      </w:pPr>
+      <w:rPr>
+        <w:rFonts w:hint="default"/>
+      </w:rPr>
+    </w:lvl>
+    <w:lvl w:ilvl="1" w:tplc="04090019" w:tentative="1">
+      <w:start w:val="1"/>
+      <w:numFmt w:val="lowerLetter"/>
+      <w:lvlText w:val="%2."/>
+      <w:lvlJc w:val="left"/>
+      <w:pPr>
+        <w:ind w:left="1800" w:hanging="360"/>
+      </w:pPr>
+    </w:lvl>
+    <w:lvl w:ilvl="2" w:tplc="0409001B" w:tentative="1">
+      <w:start w:val="1"/>
+      <w:numFmt w:val="lowerRoman"/>
+      <w:lvlText w:val="%3."/>
+      <w:lvlJc w:val="right"/>
+      <w:pPr>
+        <w:ind w:left="2520" w:hanging="180"/>
+      </w:pPr>
+    </w:lvl>
+    <w:lvl w:ilvl="3" w:tplc="0409000F" w:tentative="1">
+      <w:start w:val="1"/>
+      <w:numFmt w:val="decimal"/>
+      <w:lvlText w:val="%4."/>
+      <w:lvlJc w:val="left"/>
+      <w:pPr>
+        <w:ind w:left="3240" w:hanging="360"/>
+      </w:pPr>
+    </w:lvl>
+    <w:lvl w:ilvl="4" w:tplc="04090019" w:tentative="1">
+      <w:start w:val="1"/>
+      <w:numFmt w:val="lowerLetter"/>
+      <w:lvlText w:val="%5."/>
+      <w:lvlJc w:val="left"/>
+      <w:pPr>
+        <w:ind w:left="3960" w:hanging="360"/>
+      </w:pPr>
+    </w:lvl>
+    <w:lvl w:ilvl="5" w:tplc="0409001B" w:tentative="1">
+      <w:start w:val="1"/>
+      <w:numFmt w:val="lowerRoman"/>
+      <w:lvlText w:val="%6."/>
+      <w:lvlJc w:val="right"/>
+      <w:pPr>
+        <w:ind w:left="4680" w:hanging="180"/>
+      </w:pPr>
+    </w:lvl>
+    <w:lvl w:ilvl="6" w:tplc="0409000F" w:tentative="1">
+      <w:start w:val="1"/>
+      <w:numFmt w:val="decimal"/>
+      <w:lvlText w:val="%7."/>
+      <w:lvlJc w:val="left"/>
+      <w:pPr>
+        <w:ind w:left="5400" w:hanging="360"/>
+      </w:pPr>
+    </w:lvl>
+    <w:lvl w:ilvl="7" w:tplc="04090019" w:tentative="1">
+      <w:start w:val="1"/>
+      <w:numFmt w:val="lowerLetter"/>
+      <w:lvlText w:val="%8."/>
+      <w:lvlJc w:val="left"/>
+      <w:pPr>
+        <w:ind w:left="6120" w:hanging="360"/>
+      </w:pPr>
+    </w:lvl>
+    <w:lvl w:ilvl="8" w:tplc="0409001B" w:tentative="1">
+      <w:start w:val="1"/>
+      <w:numFmt w:val="lowerRoman"/>
+      <w:lvlText w:val="%9."/>
+      <w:lvlJc w:val="right"/>
+      <w:pPr>
+        <w:ind w:left="6840" w:hanging="180"/>
+      </w:pPr>
+    </w:lvl>
+  </w:abstractNum>
+  <w:abstractNum w:abstractNumId="4" w15:restartNumberingAfterBreak="0">
+    <w:nsid w:val="102C19FF"/>
+    <w:multiLevelType w:val="hybridMultilevel"/>
+    <w:tmpl w:val="F042B798"/>
+    <w:lvl w:ilvl="0" w:tplc="04090001">
+      <w:start w:val="1"/>
+      <w:numFmt w:val="bullet"/>
+      <w:lvlText w:val=""/>
+      <w:lvlJc w:val="left"/>
+      <w:pPr>
+        <w:ind w:left="1080" w:hanging="360"/>
+      </w:pPr>
+      <w:rPr>
+        <w:rFonts w:ascii="Symbol" w:hAnsi="Symbol" w:hint="default"/>
+      </w:rPr>
+    </w:lvl>
+    <w:lvl w:ilvl="1" w:tplc="04090003" w:tentative="1">
+      <w:start w:val="1"/>
+      <w:numFmt w:val="bullet"/>
+      <w:lvlText w:val="o"/>
+      <w:lvlJc w:val="left"/>
+      <w:pPr>
+        <w:ind w:left="1800" w:hanging="360"/>
+      </w:pPr>
+      <w:rPr>
+        <w:rFonts w:ascii="Courier New" w:hAnsi="Courier New" w:cs="Courier New" w:hint="default"/>
+      </w:rPr>
+    </w:lvl>
+    <w:lvl w:ilvl="2" w:tplc="04090005" w:tentative="1">
+      <w:start w:val="1"/>
+      <w:numFmt w:val="bullet"/>
+      <w:lvlText w:val=""/>
+      <w:lvlJc w:val="left"/>
+      <w:pPr>
+        <w:ind w:left="2520" w:hanging="360"/>
+      </w:pPr>
+      <w:rPr>
+        <w:rFonts w:ascii="Wingdings" w:hAnsi="Wingdings" w:hint="default"/>
+      </w:rPr>
+    </w:lvl>
+    <w:lvl w:ilvl="3" w:tplc="04090001" w:tentative="1">
+      <w:start w:val="1"/>
+      <w:numFmt w:val="bullet"/>
+      <w:lvlText w:val=""/>
+      <w:lvlJc w:val="left"/>
+      <w:pPr>
+        <w:ind w:left="3240" w:hanging="360"/>
+      </w:pPr>
+      <w:rPr>
+        <w:rFonts w:ascii="Symbol" w:hAnsi="Symbol" w:hint="default"/>
+      </w:rPr>
+    </w:lvl>
+    <w:lvl w:ilvl="4" w:tplc="04090003" w:tentative="1">
+      <w:start w:val="1"/>
+      <w:numFmt w:val="bullet"/>
+      <w:lvlText w:val="o"/>
+      <w:lvlJc w:val="left"/>
+      <w:pPr>
+        <w:ind w:left="3960" w:hanging="360"/>
+      </w:pPr>
+      <w:rPr>
+        <w:rFonts w:ascii="Courier New" w:hAnsi="Courier New" w:cs="Courier New" w:hint="default"/>
+      </w:rPr>
+    </w:lvl>
+    <w:lvl w:ilvl="5" w:tplc="04090005" w:tentative="1">
+      <w:start w:val="1"/>
+      <w:numFmt w:val="bullet"/>
+      <w:lvlText w:val=""/>
+      <w:lvlJc w:val="left"/>
+      <w:pPr>
+        <w:ind w:left="4680" w:hanging="360"/>
+      </w:pPr>
+      <w:rPr>
+        <w:rFonts w:ascii="Wingdings" w:hAnsi="Wingdings" w:hint="default"/>
+      </w:rPr>
+    </w:lvl>
+    <w:lvl w:ilvl="6" w:tplc="04090001" w:tentative="1">
+      <w:start w:val="1"/>
+      <w:numFmt w:val="bullet"/>
+      <w:lvlText w:val=""/>
+      <w:lvlJc w:val="left"/>
+      <w:pPr>
+        <w:ind w:left="5400" w:hanging="360"/>
+      </w:pPr>
+      <w:rPr>
+        <w:rFonts w:ascii="Symbol" w:hAnsi="Symbol" w:hint="default"/>
+      </w:rPr>
+    </w:lvl>
+    <w:lvl w:ilvl="7" w:tplc="04090003" w:tentative="1">
+      <w:start w:val="1"/>
+      <w:numFmt w:val="bullet"/>
+      <w:lvlText w:val="o"/>
+      <w:lvlJc w:val="left"/>
+      <w:pPr>
+        <w:ind w:left="6120" w:hanging="360"/>
+      </w:pPr>
+      <w:rPr>
+        <w:rFonts w:ascii="Courier New" w:hAnsi="Courier New" w:cs="Courier New" w:hint="default"/>
+      </w:rPr>
+    </w:lvl>
+    <w:lvl w:ilvl="8" w:tplc="04090005" w:tentative="1">
+      <w:start w:val="1"/>
+      <w:numFmt w:val="bullet"/>
+      <w:lvlText w:val=""/>
+      <w:lvlJc w:val="left"/>
+      <w:pPr>
+        <w:ind w:left="6840" w:hanging="360"/>
+      </w:pPr>
+      <w:rPr>
+        <w:rFonts w:ascii="Wingdings" w:hAnsi="Wingdings" w:hint="default"/>
+      </w:rPr>
+    </w:lvl>
+  </w:abstractNum>
+  <w:abstractNum w:abstractNumId="5" w15:restartNumberingAfterBreak="0">
     <w:nsid w:val="17637165"/>
     <w:multiLevelType w:val="hybridMultilevel"/>
     <w:tmpl w:val="8C6A3ECE"/>
@@ -13012,7 +15668,7 @@
       </w:rPr>
     </w:lvl>
   </w:abstractNum>
-  <w:abstractNum w:abstractNumId="4" w15:restartNumberingAfterBreak="0">
+  <w:abstractNum w:abstractNumId="6" w15:restartNumberingAfterBreak="0">
     <w:nsid w:val="2A4978CC"/>
     <w:multiLevelType w:val="hybridMultilevel"/>
     <w:tmpl w:val="F9E2DFAA"/>
@@ -13101,7 +15757,7 @@
       </w:pPr>
     </w:lvl>
   </w:abstractNum>
-  <w:abstractNum w:abstractNumId="5" w15:restartNumberingAfterBreak="0">
+  <w:abstractNum w:abstractNumId="7" w15:restartNumberingAfterBreak="0">
     <w:nsid w:val="371674E0"/>
     <w:multiLevelType w:val="hybridMultilevel"/>
     <w:tmpl w:val="2E5E2D1C"/>
@@ -13190,7 +15846,7 @@
       </w:pPr>
     </w:lvl>
   </w:abstractNum>
-  <w:abstractNum w:abstractNumId="6" w15:restartNumberingAfterBreak="0">
+  <w:abstractNum w:abstractNumId="8" w15:restartNumberingAfterBreak="0">
     <w:nsid w:val="3DB91F95"/>
     <w:multiLevelType w:val="hybridMultilevel"/>
     <w:tmpl w:val="168C3E98"/>
@@ -13279,7 +15935,7 @@
       </w:pPr>
     </w:lvl>
   </w:abstractNum>
-  <w:abstractNum w:abstractNumId="7" w15:restartNumberingAfterBreak="0">
+  <w:abstractNum w:abstractNumId="9" w15:restartNumberingAfterBreak="0">
     <w:nsid w:val="50447F65"/>
     <w:multiLevelType w:val="hybridMultilevel"/>
     <w:tmpl w:val="4526191A"/>
@@ -13392,7 +16048,7 @@
       </w:rPr>
     </w:lvl>
   </w:abstractNum>
-  <w:abstractNum w:abstractNumId="8" w15:restartNumberingAfterBreak="0">
+  <w:abstractNum w:abstractNumId="10" w15:restartNumberingAfterBreak="0">
     <w:nsid w:val="52316217"/>
     <w:multiLevelType w:val="hybridMultilevel"/>
     <w:tmpl w:val="F2FC712C"/>
@@ -13505,7 +16161,7 @@
       </w:rPr>
     </w:lvl>
   </w:abstractNum>
-  <w:abstractNum w:abstractNumId="9" w15:restartNumberingAfterBreak="0">
+  <w:abstractNum w:abstractNumId="11" w15:restartNumberingAfterBreak="0">
     <w:nsid w:val="5B3B2076"/>
     <w:multiLevelType w:val="hybridMultilevel"/>
     <w:tmpl w:val="9B220856"/>
@@ -13618,7 +16274,7 @@
       </w:rPr>
     </w:lvl>
   </w:abstractNum>
-  <w:abstractNum w:abstractNumId="10" w15:restartNumberingAfterBreak="0">
+  <w:abstractNum w:abstractNumId="12" w15:restartNumberingAfterBreak="0">
     <w:nsid w:val="67770436"/>
     <w:multiLevelType w:val="hybridMultilevel"/>
     <w:tmpl w:val="10085FE6"/>
@@ -13707,7 +16363,7 @@
       </w:pPr>
     </w:lvl>
   </w:abstractNum>
-  <w:abstractNum w:abstractNumId="11" w15:restartNumberingAfterBreak="0">
+  <w:abstractNum w:abstractNumId="13" w15:restartNumberingAfterBreak="0">
     <w:nsid w:val="75AF0383"/>
     <w:multiLevelType w:val="hybridMultilevel"/>
     <w:tmpl w:val="5A586340"/>
@@ -13820,7 +16476,7 @@
       </w:rPr>
     </w:lvl>
   </w:abstractNum>
-  <w:abstractNum w:abstractNumId="12" w15:restartNumberingAfterBreak="0">
+  <w:abstractNum w:abstractNumId="14" w15:restartNumberingAfterBreak="0">
     <w:nsid w:val="7AA85492"/>
     <w:multiLevelType w:val="hybridMultilevel"/>
     <w:tmpl w:val="AEEAF5F2"/>
@@ -13910,16 +16566,16 @@
     </w:lvl>
   </w:abstractNum>
   <w:num w:numId="1">
-    <w:abstractNumId w:val="5"/>
+    <w:abstractNumId w:val="7"/>
   </w:num>
   <w:num w:numId="2">
-    <w:abstractNumId w:val="12"/>
+    <w:abstractNumId w:val="14"/>
   </w:num>
   <w:num w:numId="3">
-    <w:abstractNumId w:val="7"/>
+    <w:abstractNumId w:val="9"/>
   </w:num>
   <w:num w:numId="4">
-    <w:abstractNumId w:val="11"/>
+    <w:abstractNumId w:val="13"/>
   </w:num>
   <w:num w:numId="5">
     <w:abstractNumId w:val="2"/>
@@ -13928,25 +16584,31 @@
     <w:abstractNumId w:val="1"/>
   </w:num>
   <w:num w:numId="7">
-    <w:abstractNumId w:val="9"/>
+    <w:abstractNumId w:val="11"/>
   </w:num>
   <w:num w:numId="8">
     <w:abstractNumId w:val="0"/>
   </w:num>
   <w:num w:numId="9">
-    <w:abstractNumId w:val="3"/>
+    <w:abstractNumId w:val="5"/>
   </w:num>
   <w:num w:numId="10">
+    <w:abstractNumId w:val="12"/>
+  </w:num>
+  <w:num w:numId="11">
+    <w:abstractNumId w:val="8"/>
+  </w:num>
+  <w:num w:numId="12">
+    <w:abstractNumId w:val="6"/>
+  </w:num>
+  <w:num w:numId="13">
     <w:abstractNumId w:val="10"/>
   </w:num>
-  <w:num w:numId="11">
-    <w:abstractNumId w:val="6"/>
-  </w:num>
-  <w:num w:numId="12">
+  <w:num w:numId="14">
     <w:abstractNumId w:val="4"/>
   </w:num>
-  <w:num w:numId="13">
-    <w:abstractNumId w:val="8"/>
+  <w:num w:numId="15">
+    <w:abstractNumId w:val="3"/>
   </w:num>
 </w:numbering>
 </file>

</xml_diff>

<commit_message>
Latest changes for 06/05/2025
</commit_message>
<xml_diff>
--- a/linux commands.docx
+++ b/linux commands.docx
@@ -15013,18 +15013,2757 @@
           <w:sz w:val="24"/>
           <w:szCs w:val="24"/>
         </w:rPr>
+        <w:t xml:space="preserve">If a file for </w:t>
+      </w:r>
+      <w:proofErr w:type="gramStart"/>
+      <w:r>
+        <w:rPr>
+          <w:rFonts w:ascii="Times New Roman" w:hAnsi="Times New Roman" w:cs="Times New Roman"/>
+          <w:sz w:val="24"/>
+          <w:szCs w:val="24"/>
+        </w:rPr>
+        <w:t>ex :</w:t>
+      </w:r>
+      <w:proofErr w:type="gramEnd"/>
+      <w:r>
+        <w:rPr>
+          <w:rFonts w:ascii="Times New Roman" w:hAnsi="Times New Roman" w:cs="Times New Roman"/>
+          <w:sz w:val="24"/>
+          <w:szCs w:val="24"/>
+        </w:rPr>
+        <w:t xml:space="preserve">  $ touch A.txt </w:t>
+      </w:r>
+    </w:p>
+    <w:p>
+      <w:pPr>
+        <w:ind w:left="720"/>
+        <w:jc w:val="center"/>
+        <w:rPr>
+          <w:rFonts w:ascii="Times New Roman" w:hAnsi="Times New Roman" w:cs="Times New Roman"/>
+          <w:sz w:val="24"/>
+          <w:szCs w:val="24"/>
+        </w:rPr>
+      </w:pPr>
+      <w:r>
+        <w:rPr>
+          <w:rFonts w:ascii="Times New Roman" w:hAnsi="Times New Roman" w:cs="Times New Roman"/>
+          <w:noProof/>
+          <w:sz w:val="24"/>
+          <w:szCs w:val="24"/>
+        </w:rPr>
+        <w:drawing>
+          <wp:inline distT="0" distB="0" distL="0" distR="0">
+            <wp:extent cx="3905250" cy="2089150"/>
+            <wp:effectExtent l="0" t="0" r="0" b="6350"/>
+            <wp:docPr id="5" name="Picture 5"/>
+            <wp:cNvGraphicFramePr>
+              <a:graphicFrameLocks xmlns:a="http://schemas.openxmlformats.org/drawingml/2006/main" noChangeAspect="1"/>
+            </wp:cNvGraphicFramePr>
+            <a:graphic xmlns:a="http://schemas.openxmlformats.org/drawingml/2006/main">
+              <a:graphicData uri="http://schemas.openxmlformats.org/drawingml/2006/picture">
+                <pic:pic xmlns:pic="http://schemas.openxmlformats.org/drawingml/2006/picture">
+                  <pic:nvPicPr>
+                    <pic:cNvPr id="0" name="Picture 1"/>
+                    <pic:cNvPicPr>
+                      <a:picLocks noChangeAspect="1" noChangeArrowheads="1"/>
+                    </pic:cNvPicPr>
+                  </pic:nvPicPr>
+                  <pic:blipFill>
+                    <a:blip r:embed="rId10">
+                      <a:extLst>
+                        <a:ext uri="{28A0092B-C50C-407E-A947-70E740481C1C}">
+                          <a14:useLocalDpi xmlns:a14="http://schemas.microsoft.com/office/drawing/2010/main" val="0"/>
+                        </a:ext>
+                      </a:extLst>
+                    </a:blip>
+                    <a:srcRect/>
+                    <a:stretch>
+                      <a:fillRect/>
+                    </a:stretch>
+                  </pic:blipFill>
+                  <pic:spPr bwMode="auto">
+                    <a:xfrm>
+                      <a:off x="0" y="0"/>
+                      <a:ext cx="3905250" cy="2089150"/>
+                    </a:xfrm>
+                    <a:prstGeom prst="rect">
+                      <a:avLst/>
+                    </a:prstGeom>
+                    <a:noFill/>
+                    <a:ln>
+                      <a:noFill/>
+                    </a:ln>
+                  </pic:spPr>
+                </pic:pic>
+              </a:graphicData>
+            </a:graphic>
+          </wp:inline>
+        </w:drawing>
+      </w:r>
+    </w:p>
+    <w:p>
+      <w:pPr>
+        <w:pStyle w:val="ListParagraph"/>
+        <w:numPr>
+          <w:ilvl w:val="0"/>
+          <w:numId w:val="15"/>
+        </w:numPr>
+        <w:rPr>
+          <w:rFonts w:ascii="Times New Roman" w:hAnsi="Times New Roman" w:cs="Times New Roman"/>
+          <w:sz w:val="24"/>
+          <w:szCs w:val="24"/>
+        </w:rPr>
+      </w:pPr>
+      <w:r>
+        <w:rPr>
+          <w:rFonts w:ascii="Times New Roman" w:hAnsi="Times New Roman" w:cs="Times New Roman"/>
+          <w:sz w:val="24"/>
+          <w:szCs w:val="24"/>
+        </w:rPr>
+        <w:t xml:space="preserve"> $ ls –</w:t>
+      </w:r>
+      <w:proofErr w:type="gramStart"/>
+      <w:r>
+        <w:rPr>
+          <w:rFonts w:ascii="Times New Roman" w:hAnsi="Times New Roman" w:cs="Times New Roman"/>
+          <w:sz w:val="24"/>
+          <w:szCs w:val="24"/>
+        </w:rPr>
+        <w:t>li :</w:t>
+      </w:r>
+      <w:proofErr w:type="gramEnd"/>
+      <w:r>
+        <w:rPr>
+          <w:rFonts w:ascii="Times New Roman" w:hAnsi="Times New Roman" w:cs="Times New Roman"/>
+          <w:sz w:val="24"/>
+          <w:szCs w:val="24"/>
+        </w:rPr>
+        <w:t xml:space="preserve">- here </w:t>
+      </w:r>
+      <w:proofErr w:type="spellStart"/>
+      <w:r>
+        <w:rPr>
+          <w:rFonts w:ascii="Times New Roman" w:hAnsi="Times New Roman" w:cs="Times New Roman"/>
+          <w:sz w:val="24"/>
+          <w:szCs w:val="24"/>
+        </w:rPr>
+        <w:t>i</w:t>
+      </w:r>
+      <w:proofErr w:type="spellEnd"/>
+      <w:r>
+        <w:rPr>
+          <w:rFonts w:ascii="Times New Roman" w:hAnsi="Times New Roman" w:cs="Times New Roman"/>
+          <w:sz w:val="24"/>
+          <w:szCs w:val="24"/>
+        </w:rPr>
+        <w:t xml:space="preserve"> is added to check the </w:t>
+      </w:r>
+      <w:proofErr w:type="spellStart"/>
+      <w:r>
+        <w:rPr>
+          <w:rFonts w:ascii="Times New Roman" w:hAnsi="Times New Roman" w:cs="Times New Roman"/>
+          <w:sz w:val="24"/>
+          <w:szCs w:val="24"/>
+        </w:rPr>
+        <w:t>inode</w:t>
+      </w:r>
+      <w:proofErr w:type="spellEnd"/>
+      <w:r>
+        <w:rPr>
+          <w:rFonts w:ascii="Times New Roman" w:hAnsi="Times New Roman" w:cs="Times New Roman"/>
+          <w:sz w:val="24"/>
+          <w:szCs w:val="24"/>
+        </w:rPr>
+        <w:t xml:space="preserve"> number</w:t>
+      </w:r>
+    </w:p>
+    <w:p>
+      <w:pPr>
+        <w:pStyle w:val="ListParagraph"/>
+        <w:numPr>
+          <w:ilvl w:val="0"/>
+          <w:numId w:val="15"/>
+        </w:numPr>
+        <w:rPr>
+          <w:rFonts w:ascii="Times New Roman" w:hAnsi="Times New Roman" w:cs="Times New Roman"/>
+          <w:sz w:val="24"/>
+          <w:szCs w:val="24"/>
+        </w:rPr>
+      </w:pPr>
+      <w:r>
+        <w:rPr>
+          <w:rFonts w:ascii="Times New Roman" w:hAnsi="Times New Roman" w:cs="Times New Roman"/>
+          <w:sz w:val="24"/>
+          <w:szCs w:val="24"/>
+        </w:rPr>
+        <w:t xml:space="preserve"> to check where the file data is present it points to that area of storage where file data is present</w:t>
+      </w:r>
+    </w:p>
+    <w:p>
+      <w:pPr>
+        <w:pStyle w:val="ListParagraph"/>
+        <w:numPr>
+          <w:ilvl w:val="0"/>
+          <w:numId w:val="15"/>
+        </w:numPr>
+        <w:rPr>
+          <w:rFonts w:ascii="Times New Roman" w:hAnsi="Times New Roman" w:cs="Times New Roman"/>
+          <w:sz w:val="24"/>
+          <w:szCs w:val="24"/>
+        </w:rPr>
+      </w:pPr>
+      <w:r>
+        <w:rPr>
+          <w:rFonts w:ascii="Times New Roman" w:hAnsi="Times New Roman" w:cs="Times New Roman"/>
+          <w:sz w:val="24"/>
+          <w:szCs w:val="24"/>
+        </w:rPr>
+        <w:t xml:space="preserve"> Create a new file and make sure it contains the same </w:t>
+      </w:r>
+      <w:proofErr w:type="spellStart"/>
+      <w:r>
+        <w:rPr>
+          <w:rFonts w:ascii="Times New Roman" w:hAnsi="Times New Roman" w:cs="Times New Roman"/>
+          <w:sz w:val="24"/>
+          <w:szCs w:val="24"/>
+        </w:rPr>
+        <w:t>inode</w:t>
+      </w:r>
+      <w:proofErr w:type="spellEnd"/>
+      <w:r>
+        <w:rPr>
+          <w:rFonts w:ascii="Times New Roman" w:hAnsi="Times New Roman" w:cs="Times New Roman"/>
+          <w:sz w:val="24"/>
+          <w:szCs w:val="24"/>
+        </w:rPr>
+        <w:t xml:space="preserve"> number through that it can take a backup </w:t>
+      </w:r>
+    </w:p>
+    <w:p>
+      <w:pPr>
+        <w:pStyle w:val="ListParagraph"/>
+        <w:numPr>
+          <w:ilvl w:val="0"/>
+          <w:numId w:val="15"/>
+        </w:numPr>
+        <w:rPr>
+          <w:rFonts w:ascii="Times New Roman" w:hAnsi="Times New Roman" w:cs="Times New Roman"/>
+          <w:sz w:val="24"/>
+          <w:szCs w:val="24"/>
+        </w:rPr>
+      </w:pPr>
+      <w:r>
+        <w:rPr>
+          <w:rFonts w:ascii="Times New Roman" w:hAnsi="Times New Roman" w:cs="Times New Roman"/>
+          <w:sz w:val="24"/>
+          <w:szCs w:val="24"/>
+        </w:rPr>
+        <w:t xml:space="preserve"> $ touch A.txt</w:t>
+      </w:r>
+    </w:p>
+    <w:p>
+      <w:pPr>
+        <w:pStyle w:val="ListParagraph"/>
+        <w:numPr>
+          <w:ilvl w:val="0"/>
+          <w:numId w:val="15"/>
+        </w:numPr>
+        <w:rPr>
+          <w:rFonts w:ascii="Times New Roman" w:hAnsi="Times New Roman" w:cs="Times New Roman"/>
+          <w:sz w:val="24"/>
+          <w:szCs w:val="24"/>
+        </w:rPr>
+      </w:pPr>
+      <w:r>
+        <w:rPr>
+          <w:rFonts w:ascii="Times New Roman" w:hAnsi="Times New Roman" w:cs="Times New Roman"/>
+          <w:sz w:val="24"/>
+          <w:szCs w:val="24"/>
+        </w:rPr>
+        <w:t xml:space="preserve"> $ cat &gt;&gt; A.txt</w:t>
+      </w:r>
+    </w:p>
+    <w:p>
+      <w:pPr>
+        <w:pStyle w:val="ListParagraph"/>
+        <w:numPr>
+          <w:ilvl w:val="0"/>
+          <w:numId w:val="15"/>
+        </w:numPr>
+        <w:rPr>
+          <w:rFonts w:ascii="Times New Roman" w:hAnsi="Times New Roman" w:cs="Times New Roman"/>
+          <w:sz w:val="24"/>
+          <w:szCs w:val="24"/>
+        </w:rPr>
+      </w:pPr>
+      <w:r>
+        <w:rPr>
+          <w:rFonts w:ascii="Times New Roman" w:hAnsi="Times New Roman" w:cs="Times New Roman"/>
+          <w:sz w:val="24"/>
+          <w:szCs w:val="24"/>
+        </w:rPr>
+        <w:t>Hello world (save)</w:t>
+      </w:r>
+    </w:p>
+    <w:p>
+      <w:pPr>
+        <w:pStyle w:val="ListParagraph"/>
+        <w:numPr>
+          <w:ilvl w:val="0"/>
+          <w:numId w:val="15"/>
+        </w:numPr>
+        <w:rPr>
+          <w:rFonts w:ascii="Times New Roman" w:hAnsi="Times New Roman" w:cs="Times New Roman"/>
+          <w:sz w:val="24"/>
+          <w:szCs w:val="24"/>
+        </w:rPr>
+      </w:pPr>
+      <w:r>
+        <w:rPr>
+          <w:rFonts w:ascii="Times New Roman" w:hAnsi="Times New Roman" w:cs="Times New Roman"/>
+          <w:sz w:val="24"/>
+          <w:szCs w:val="24"/>
+        </w:rPr>
+        <w:t xml:space="preserve">$ ls –li </w:t>
+      </w:r>
+    </w:p>
+    <w:p>
+      <w:pPr>
+        <w:pStyle w:val="ListParagraph"/>
+        <w:numPr>
+          <w:ilvl w:val="0"/>
+          <w:numId w:val="15"/>
+        </w:numPr>
+        <w:rPr>
+          <w:rFonts w:ascii="Times New Roman" w:hAnsi="Times New Roman" w:cs="Times New Roman"/>
+          <w:sz w:val="24"/>
+          <w:szCs w:val="24"/>
+        </w:rPr>
+      </w:pPr>
+      <w:r>
+        <w:rPr>
+          <w:rFonts w:ascii="Times New Roman" w:hAnsi="Times New Roman" w:cs="Times New Roman"/>
+          <w:sz w:val="24"/>
+          <w:szCs w:val="24"/>
+        </w:rPr>
+        <w:t xml:space="preserve">$ ln A.txt </w:t>
+      </w:r>
+      <w:proofErr w:type="gramStart"/>
+      <w:r>
+        <w:rPr>
+          <w:rFonts w:ascii="Times New Roman" w:hAnsi="Times New Roman" w:cs="Times New Roman"/>
+          <w:sz w:val="24"/>
+          <w:szCs w:val="24"/>
+        </w:rPr>
+        <w:t>B.txt :</w:t>
+      </w:r>
+      <w:proofErr w:type="gramEnd"/>
+      <w:r>
+        <w:rPr>
+          <w:rFonts w:ascii="Times New Roman" w:hAnsi="Times New Roman" w:cs="Times New Roman"/>
+          <w:sz w:val="24"/>
+          <w:szCs w:val="24"/>
+        </w:rPr>
+        <w:t xml:space="preserve">- link A.txt to B.txt both the data has same </w:t>
+      </w:r>
+      <w:proofErr w:type="spellStart"/>
+      <w:r>
+        <w:rPr>
+          <w:rFonts w:ascii="Times New Roman" w:hAnsi="Times New Roman" w:cs="Times New Roman"/>
+          <w:sz w:val="24"/>
+          <w:szCs w:val="24"/>
+        </w:rPr>
+        <w:t>inode</w:t>
+      </w:r>
+      <w:proofErr w:type="spellEnd"/>
+    </w:p>
+    <w:p>
+      <w:pPr>
+        <w:pStyle w:val="ListParagraph"/>
+        <w:numPr>
+          <w:ilvl w:val="0"/>
+          <w:numId w:val="15"/>
+        </w:numPr>
+        <w:rPr>
+          <w:rFonts w:ascii="Times New Roman" w:hAnsi="Times New Roman" w:cs="Times New Roman"/>
+          <w:sz w:val="24"/>
+          <w:szCs w:val="24"/>
+        </w:rPr>
+      </w:pPr>
+      <w:r>
+        <w:rPr>
+          <w:rFonts w:ascii="Times New Roman" w:hAnsi="Times New Roman" w:cs="Times New Roman"/>
+          <w:sz w:val="24"/>
+          <w:szCs w:val="24"/>
+        </w:rPr>
+        <w:lastRenderedPageBreak/>
+        <w:t xml:space="preserve"> $ </w:t>
+      </w:r>
+      <w:proofErr w:type="spellStart"/>
+      <w:r>
+        <w:rPr>
+          <w:rFonts w:ascii="Times New Roman" w:hAnsi="Times New Roman" w:cs="Times New Roman"/>
+          <w:sz w:val="24"/>
+          <w:szCs w:val="24"/>
+        </w:rPr>
+        <w:t>rm</w:t>
+      </w:r>
+      <w:proofErr w:type="spellEnd"/>
+      <w:r>
+        <w:rPr>
+          <w:rFonts w:ascii="Times New Roman" w:hAnsi="Times New Roman" w:cs="Times New Roman"/>
+          <w:sz w:val="24"/>
+          <w:szCs w:val="24"/>
+        </w:rPr>
+        <w:t xml:space="preserve"> A.txt</w:t>
+      </w:r>
+    </w:p>
+    <w:p>
+      <w:pPr>
+        <w:ind w:left="720"/>
+        <w:rPr>
+          <w:rFonts w:ascii="Times New Roman" w:hAnsi="Times New Roman" w:cs="Times New Roman"/>
+          <w:b/>
+          <w:sz w:val="24"/>
+          <w:szCs w:val="24"/>
+        </w:rPr>
+      </w:pPr>
+      <w:r>
+        <w:rPr>
+          <w:rFonts w:ascii="Times New Roman" w:hAnsi="Times New Roman" w:cs="Times New Roman"/>
+          <w:b/>
+          <w:sz w:val="24"/>
+          <w:szCs w:val="24"/>
+        </w:rPr>
+        <w:t>Soft</w:t>
+      </w:r>
+      <w:r>
+        <w:rPr>
+          <w:rFonts w:ascii="Times New Roman" w:hAnsi="Times New Roman" w:cs="Times New Roman"/>
+          <w:b/>
+          <w:sz w:val="24"/>
+          <w:szCs w:val="24"/>
+        </w:rPr>
+        <w:t xml:space="preserve"> </w:t>
+      </w:r>
+      <w:r>
+        <w:rPr>
+          <w:rFonts w:ascii="Times New Roman" w:hAnsi="Times New Roman" w:cs="Times New Roman"/>
+          <w:b/>
+          <w:sz w:val="24"/>
+          <w:szCs w:val="24"/>
+        </w:rPr>
+        <w:t>Links</w:t>
+      </w:r>
+      <w:r>
+        <w:rPr>
+          <w:rFonts w:ascii="Times New Roman" w:hAnsi="Times New Roman" w:cs="Times New Roman"/>
+          <w:b/>
+          <w:sz w:val="24"/>
+          <w:szCs w:val="24"/>
+        </w:rPr>
+        <w:t xml:space="preserve"> (creating desktop shortcuts)</w:t>
+      </w:r>
+    </w:p>
+    <w:p>
+      <w:pPr>
+        <w:pStyle w:val="ListParagraph"/>
+        <w:numPr>
+          <w:ilvl w:val="0"/>
+          <w:numId w:val="15"/>
+        </w:numPr>
+        <w:rPr>
+          <w:rFonts w:ascii="Times New Roman" w:hAnsi="Times New Roman" w:cs="Times New Roman"/>
+          <w:sz w:val="24"/>
+          <w:szCs w:val="24"/>
+        </w:rPr>
+      </w:pPr>
+      <w:r>
+        <w:rPr>
+          <w:rFonts w:ascii="Times New Roman" w:hAnsi="Times New Roman" w:cs="Times New Roman"/>
+          <w:sz w:val="24"/>
+          <w:szCs w:val="24"/>
+        </w:rPr>
+        <w:t>Files present in other folders can be created as easily accessible shortcut del</w:t>
+      </w:r>
+      <w:r>
+        <w:rPr>
+          <w:rFonts w:ascii="Times New Roman" w:hAnsi="Times New Roman" w:cs="Times New Roman"/>
+          <w:sz w:val="24"/>
+          <w:szCs w:val="24"/>
+        </w:rPr>
+        <w:t xml:space="preserve">eting the file at the original location makes the shortcut un accessible as </w:t>
+      </w:r>
+      <w:proofErr w:type="spellStart"/>
+      <w:r>
+        <w:rPr>
+          <w:rFonts w:ascii="Times New Roman" w:hAnsi="Times New Roman" w:cs="Times New Roman"/>
+          <w:sz w:val="24"/>
+          <w:szCs w:val="24"/>
+        </w:rPr>
+        <w:t>it’s</w:t>
+      </w:r>
+      <w:proofErr w:type="spellEnd"/>
+      <w:r>
+        <w:rPr>
+          <w:rFonts w:ascii="Times New Roman" w:hAnsi="Times New Roman" w:cs="Times New Roman"/>
+          <w:sz w:val="24"/>
+          <w:szCs w:val="24"/>
+        </w:rPr>
+        <w:t xml:space="preserve"> original file is deleted</w:t>
+      </w:r>
+    </w:p>
+    <w:p>
+      <w:pPr>
+        <w:pStyle w:val="ListParagraph"/>
+        <w:numPr>
+          <w:ilvl w:val="0"/>
+          <w:numId w:val="15"/>
+        </w:numPr>
+        <w:rPr>
+          <w:rFonts w:ascii="Times New Roman" w:hAnsi="Times New Roman" w:cs="Times New Roman"/>
+          <w:sz w:val="24"/>
+          <w:szCs w:val="24"/>
+        </w:rPr>
+      </w:pPr>
+      <w:r>
+        <w:rPr>
+          <w:rFonts w:ascii="Times New Roman" w:hAnsi="Times New Roman" w:cs="Times New Roman"/>
+          <w:sz w:val="24"/>
+          <w:szCs w:val="24"/>
+        </w:rPr>
         <w:t xml:space="preserve">$ </w:t>
       </w:r>
+      <w:proofErr w:type="spellStart"/>
+      <w:r>
+        <w:rPr>
+          <w:rFonts w:ascii="Times New Roman" w:hAnsi="Times New Roman" w:cs="Times New Roman"/>
+          <w:sz w:val="24"/>
+          <w:szCs w:val="24"/>
+        </w:rPr>
+        <w:t>mkdir</w:t>
+      </w:r>
+      <w:proofErr w:type="spellEnd"/>
+      <w:r>
+        <w:rPr>
+          <w:rFonts w:ascii="Times New Roman" w:hAnsi="Times New Roman" w:cs="Times New Roman"/>
+          <w:sz w:val="24"/>
+          <w:szCs w:val="24"/>
+        </w:rPr>
+        <w:t xml:space="preserve"> f1</w:t>
+      </w:r>
+    </w:p>
+    <w:p>
+      <w:pPr>
+        <w:pStyle w:val="ListParagraph"/>
+        <w:numPr>
+          <w:ilvl w:val="0"/>
+          <w:numId w:val="15"/>
+        </w:numPr>
+        <w:rPr>
+          <w:rFonts w:ascii="Times New Roman" w:hAnsi="Times New Roman" w:cs="Times New Roman"/>
+          <w:sz w:val="24"/>
+          <w:szCs w:val="24"/>
+        </w:rPr>
+      </w:pPr>
+      <w:r>
+        <w:rPr>
+          <w:rFonts w:ascii="Times New Roman" w:hAnsi="Times New Roman" w:cs="Times New Roman"/>
+          <w:sz w:val="24"/>
+          <w:szCs w:val="24"/>
+        </w:rPr>
+        <w:t xml:space="preserve"> $ cd f1</w:t>
+      </w:r>
+    </w:p>
+    <w:p>
+      <w:pPr>
+        <w:pStyle w:val="ListParagraph"/>
+        <w:numPr>
+          <w:ilvl w:val="0"/>
+          <w:numId w:val="15"/>
+        </w:numPr>
+        <w:rPr>
+          <w:rFonts w:ascii="Times New Roman" w:hAnsi="Times New Roman" w:cs="Times New Roman"/>
+          <w:sz w:val="24"/>
+          <w:szCs w:val="24"/>
+        </w:rPr>
+      </w:pPr>
+      <w:r>
+        <w:rPr>
+          <w:rFonts w:ascii="Times New Roman" w:hAnsi="Times New Roman" w:cs="Times New Roman"/>
+          <w:sz w:val="24"/>
+          <w:szCs w:val="24"/>
+        </w:rPr>
+        <w:t xml:space="preserve"> $ touch A.txt </w:t>
+      </w:r>
+    </w:p>
+    <w:p>
+      <w:pPr>
+        <w:pStyle w:val="ListParagraph"/>
+        <w:numPr>
+          <w:ilvl w:val="0"/>
+          <w:numId w:val="15"/>
+        </w:numPr>
+        <w:rPr>
+          <w:rFonts w:ascii="Times New Roman" w:hAnsi="Times New Roman" w:cs="Times New Roman"/>
+          <w:sz w:val="24"/>
+          <w:szCs w:val="24"/>
+        </w:rPr>
+      </w:pPr>
+      <w:r>
+        <w:rPr>
+          <w:rFonts w:ascii="Times New Roman" w:hAnsi="Times New Roman" w:cs="Times New Roman"/>
+          <w:sz w:val="24"/>
+          <w:szCs w:val="24"/>
+        </w:rPr>
+        <w:t xml:space="preserve"> $ cat &gt;&gt; A.txt //Hello World </w:t>
+      </w:r>
+    </w:p>
+    <w:p>
+      <w:pPr>
+        <w:pStyle w:val="ListParagraph"/>
+        <w:numPr>
+          <w:ilvl w:val="0"/>
+          <w:numId w:val="15"/>
+        </w:numPr>
+        <w:rPr>
+          <w:rFonts w:ascii="Times New Roman" w:hAnsi="Times New Roman" w:cs="Times New Roman"/>
+          <w:sz w:val="24"/>
+          <w:szCs w:val="24"/>
+        </w:rPr>
+      </w:pPr>
+      <w:r>
+        <w:rPr>
+          <w:rFonts w:ascii="Times New Roman" w:hAnsi="Times New Roman" w:cs="Times New Roman"/>
+          <w:sz w:val="24"/>
+          <w:szCs w:val="24"/>
+        </w:rPr>
+        <w:t xml:space="preserve"> $ cd ~</w:t>
+      </w:r>
+    </w:p>
+    <w:p>
+      <w:pPr>
+        <w:pStyle w:val="ListParagraph"/>
+        <w:numPr>
+          <w:ilvl w:val="0"/>
+          <w:numId w:val="15"/>
+        </w:numPr>
+        <w:rPr>
+          <w:rFonts w:ascii="Times New Roman" w:hAnsi="Times New Roman" w:cs="Times New Roman"/>
+          <w:sz w:val="24"/>
+          <w:szCs w:val="24"/>
+        </w:rPr>
+      </w:pPr>
+      <w:r>
+        <w:rPr>
+          <w:rFonts w:ascii="Times New Roman" w:hAnsi="Times New Roman" w:cs="Times New Roman"/>
+          <w:sz w:val="24"/>
+          <w:szCs w:val="24"/>
+        </w:rPr>
+        <w:t xml:space="preserve"> $ ln –s /home/ec2-user/f1/A.txt B.txt </w:t>
+      </w:r>
+    </w:p>
+    <w:p>
+      <w:pPr>
+        <w:pStyle w:val="ListParagraph"/>
+        <w:numPr>
+          <w:ilvl w:val="0"/>
+          <w:numId w:val="15"/>
+        </w:numPr>
+        <w:rPr>
+          <w:rFonts w:ascii="Times New Roman" w:hAnsi="Times New Roman" w:cs="Times New Roman"/>
+          <w:sz w:val="24"/>
+          <w:szCs w:val="24"/>
+        </w:rPr>
+      </w:pPr>
+      <w:r>
+        <w:rPr>
+          <w:rFonts w:ascii="Times New Roman" w:hAnsi="Times New Roman" w:cs="Times New Roman"/>
+          <w:sz w:val="24"/>
+          <w:szCs w:val="24"/>
+        </w:rPr>
+        <w:t xml:space="preserve"> $ cat B.txt </w:t>
+      </w:r>
+    </w:p>
+    <w:p>
+      <w:pPr>
+        <w:ind w:left="720"/>
+        <w:rPr>
+          <w:rFonts w:ascii="Times New Roman" w:hAnsi="Times New Roman" w:cs="Times New Roman"/>
+          <w:b/>
+          <w:sz w:val="24"/>
+          <w:szCs w:val="24"/>
+        </w:rPr>
+      </w:pPr>
+      <w:r>
+        <w:rPr>
+          <w:rFonts w:ascii="Times New Roman" w:hAnsi="Times New Roman" w:cs="Times New Roman"/>
+          <w:b/>
+          <w:sz w:val="24"/>
+          <w:szCs w:val="24"/>
+        </w:rPr>
+        <w:t xml:space="preserve">General Commands </w:t>
+      </w:r>
+    </w:p>
+    <w:p>
+      <w:pPr>
+        <w:pStyle w:val="ListParagraph"/>
+        <w:numPr>
+          <w:ilvl w:val="0"/>
+          <w:numId w:val="15"/>
+        </w:numPr>
+        <w:rPr>
+          <w:rFonts w:ascii="Times New Roman" w:hAnsi="Times New Roman" w:cs="Times New Roman"/>
+          <w:sz w:val="24"/>
+          <w:szCs w:val="24"/>
+        </w:rPr>
+      </w:pPr>
+      <w:r>
+        <w:rPr>
+          <w:rFonts w:ascii="Times New Roman" w:hAnsi="Times New Roman" w:cs="Times New Roman"/>
+          <w:sz w:val="24"/>
+          <w:szCs w:val="24"/>
+        </w:rPr>
+        <w:t xml:space="preserve">For accessing the task manager in windows we have ctrl + shift + esc key </w:t>
+      </w:r>
+    </w:p>
+    <w:p>
+      <w:pPr>
+        <w:pStyle w:val="ListParagraph"/>
+        <w:numPr>
+          <w:ilvl w:val="0"/>
+          <w:numId w:val="15"/>
+        </w:numPr>
+        <w:rPr>
+          <w:rFonts w:ascii="Times New Roman" w:hAnsi="Times New Roman" w:cs="Times New Roman"/>
+          <w:sz w:val="24"/>
+          <w:szCs w:val="24"/>
+        </w:rPr>
+      </w:pPr>
+      <w:r>
+        <w:rPr>
+          <w:rFonts w:ascii="Times New Roman" w:hAnsi="Times New Roman" w:cs="Times New Roman"/>
+          <w:sz w:val="24"/>
+          <w:szCs w:val="24"/>
+        </w:rPr>
+        <w:t xml:space="preserve">$ </w:t>
+      </w:r>
+      <w:proofErr w:type="spellStart"/>
+      <w:r>
+        <w:rPr>
+          <w:rFonts w:ascii="Times New Roman" w:hAnsi="Times New Roman" w:cs="Times New Roman"/>
+          <w:sz w:val="24"/>
+          <w:szCs w:val="24"/>
+        </w:rPr>
+        <w:t>ps</w:t>
+      </w:r>
+      <w:proofErr w:type="spellEnd"/>
+      <w:r>
+        <w:rPr>
+          <w:rFonts w:ascii="Times New Roman" w:hAnsi="Times New Roman" w:cs="Times New Roman"/>
+          <w:sz w:val="24"/>
+          <w:szCs w:val="24"/>
+        </w:rPr>
+        <w:t xml:space="preserve"> </w:t>
+      </w:r>
+      <w:proofErr w:type="gramStart"/>
+      <w:r>
+        <w:rPr>
+          <w:rFonts w:ascii="Times New Roman" w:hAnsi="Times New Roman" w:cs="Times New Roman"/>
+          <w:sz w:val="24"/>
+          <w:szCs w:val="24"/>
+        </w:rPr>
+        <w:t>aux :</w:t>
+      </w:r>
+      <w:proofErr w:type="gramEnd"/>
+      <w:r>
+        <w:rPr>
+          <w:rFonts w:ascii="Times New Roman" w:hAnsi="Times New Roman" w:cs="Times New Roman"/>
+          <w:sz w:val="24"/>
+          <w:szCs w:val="24"/>
+        </w:rPr>
+        <w:t xml:space="preserve">- </w:t>
+      </w:r>
+      <w:proofErr w:type="spellStart"/>
+      <w:r>
+        <w:rPr>
+          <w:rFonts w:ascii="Times New Roman" w:hAnsi="Times New Roman" w:cs="Times New Roman"/>
+          <w:sz w:val="24"/>
+          <w:szCs w:val="24"/>
+        </w:rPr>
+        <w:t>its</w:t>
+      </w:r>
+      <w:proofErr w:type="spellEnd"/>
+      <w:r>
+        <w:rPr>
+          <w:rFonts w:ascii="Times New Roman" w:hAnsi="Times New Roman" w:cs="Times New Roman"/>
+          <w:sz w:val="24"/>
+          <w:szCs w:val="24"/>
+        </w:rPr>
+        <w:t xml:space="preserve"> like task manager in </w:t>
+      </w:r>
+      <w:proofErr w:type="spellStart"/>
+      <w:r>
+        <w:rPr>
+          <w:rFonts w:ascii="Times New Roman" w:hAnsi="Times New Roman" w:cs="Times New Roman"/>
+          <w:sz w:val="24"/>
+          <w:szCs w:val="24"/>
+        </w:rPr>
+        <w:t>linux</w:t>
+      </w:r>
+      <w:proofErr w:type="spellEnd"/>
+      <w:r>
+        <w:rPr>
+          <w:rFonts w:ascii="Times New Roman" w:hAnsi="Times New Roman" w:cs="Times New Roman"/>
+          <w:sz w:val="24"/>
+          <w:szCs w:val="24"/>
+        </w:rPr>
+        <w:t xml:space="preserve"> </w:t>
+      </w:r>
+      <w:proofErr w:type="spellStart"/>
+      <w:r>
+        <w:rPr>
+          <w:rFonts w:ascii="Times New Roman" w:hAnsi="Times New Roman" w:cs="Times New Roman"/>
+          <w:sz w:val="24"/>
+          <w:szCs w:val="24"/>
+        </w:rPr>
+        <w:t>os</w:t>
+      </w:r>
+      <w:proofErr w:type="spellEnd"/>
+      <w:r>
+        <w:rPr>
+          <w:rFonts w:ascii="Times New Roman" w:hAnsi="Times New Roman" w:cs="Times New Roman"/>
+          <w:sz w:val="24"/>
+          <w:szCs w:val="24"/>
+        </w:rPr>
+        <w:t xml:space="preserve"> in </w:t>
+      </w:r>
+      <w:proofErr w:type="spellStart"/>
+      <w:r>
+        <w:rPr>
+          <w:rFonts w:ascii="Times New Roman" w:hAnsi="Times New Roman" w:cs="Times New Roman"/>
+          <w:sz w:val="24"/>
+          <w:szCs w:val="24"/>
+        </w:rPr>
+        <w:t>vm</w:t>
+      </w:r>
+      <w:proofErr w:type="spellEnd"/>
+      <w:r>
+        <w:rPr>
+          <w:rFonts w:ascii="Times New Roman" w:hAnsi="Times New Roman" w:cs="Times New Roman"/>
+          <w:sz w:val="24"/>
+          <w:szCs w:val="24"/>
+        </w:rPr>
+        <w:t xml:space="preserve"> </w:t>
+      </w:r>
+    </w:p>
+    <w:p>
+      <w:pPr>
+        <w:pStyle w:val="ListParagraph"/>
+        <w:numPr>
+          <w:ilvl w:val="0"/>
+          <w:numId w:val="15"/>
+        </w:numPr>
+        <w:rPr>
+          <w:rFonts w:ascii="Times New Roman" w:hAnsi="Times New Roman" w:cs="Times New Roman"/>
+          <w:sz w:val="24"/>
+          <w:szCs w:val="24"/>
+        </w:rPr>
+      </w:pPr>
+      <w:r>
+        <w:rPr>
+          <w:rFonts w:ascii="Times New Roman" w:hAnsi="Times New Roman" w:cs="Times New Roman"/>
+          <w:sz w:val="24"/>
+          <w:szCs w:val="24"/>
+        </w:rPr>
+        <w:t xml:space="preserve">$ sleep 1000 </w:t>
+      </w:r>
+      <w:proofErr w:type="gramStart"/>
+      <w:r>
+        <w:rPr>
+          <w:rFonts w:ascii="Times New Roman" w:hAnsi="Times New Roman" w:cs="Times New Roman"/>
+          <w:sz w:val="24"/>
+          <w:szCs w:val="24"/>
+        </w:rPr>
+        <w:t>&amp; :</w:t>
+      </w:r>
+      <w:proofErr w:type="gramEnd"/>
+      <w:r>
+        <w:rPr>
+          <w:rFonts w:ascii="Times New Roman" w:hAnsi="Times New Roman" w:cs="Times New Roman"/>
+          <w:sz w:val="24"/>
+          <w:szCs w:val="24"/>
+        </w:rPr>
+        <w:t>- command for creating a process</w:t>
+      </w:r>
+    </w:p>
+    <w:p>
+      <w:pPr>
+        <w:pStyle w:val="ListParagraph"/>
+        <w:numPr>
+          <w:ilvl w:val="0"/>
+          <w:numId w:val="15"/>
+        </w:numPr>
+        <w:rPr>
+          <w:rFonts w:ascii="Times New Roman" w:hAnsi="Times New Roman" w:cs="Times New Roman"/>
+          <w:sz w:val="24"/>
+          <w:szCs w:val="24"/>
+        </w:rPr>
+      </w:pPr>
+      <w:r>
+        <w:rPr>
+          <w:rFonts w:ascii="Times New Roman" w:hAnsi="Times New Roman" w:cs="Times New Roman"/>
+          <w:sz w:val="24"/>
+          <w:szCs w:val="24"/>
+        </w:rPr>
+        <w:t xml:space="preserve">$ </w:t>
+      </w:r>
+      <w:proofErr w:type="spellStart"/>
+      <w:r>
+        <w:rPr>
+          <w:rFonts w:ascii="Times New Roman" w:hAnsi="Times New Roman" w:cs="Times New Roman"/>
+          <w:sz w:val="24"/>
+          <w:szCs w:val="24"/>
+        </w:rPr>
+        <w:t>ps</w:t>
+      </w:r>
+      <w:proofErr w:type="spellEnd"/>
+      <w:r>
+        <w:rPr>
+          <w:rFonts w:ascii="Times New Roman" w:hAnsi="Times New Roman" w:cs="Times New Roman"/>
+          <w:sz w:val="24"/>
+          <w:szCs w:val="24"/>
+        </w:rPr>
+        <w:t xml:space="preserve"> aux | </w:t>
+      </w:r>
+      <w:proofErr w:type="spellStart"/>
+      <w:r>
+        <w:rPr>
+          <w:rFonts w:ascii="Times New Roman" w:hAnsi="Times New Roman" w:cs="Times New Roman"/>
+          <w:sz w:val="24"/>
+          <w:szCs w:val="24"/>
+        </w:rPr>
+        <w:t>grep</w:t>
+      </w:r>
+      <w:proofErr w:type="spellEnd"/>
+      <w:r>
+        <w:rPr>
+          <w:rFonts w:ascii="Times New Roman" w:hAnsi="Times New Roman" w:cs="Times New Roman"/>
+          <w:sz w:val="24"/>
+          <w:szCs w:val="24"/>
+        </w:rPr>
+        <w:t xml:space="preserve"> sleep</w:t>
+      </w:r>
+    </w:p>
+    <w:p>
+      <w:pPr>
+        <w:pStyle w:val="ListParagraph"/>
+        <w:numPr>
+          <w:ilvl w:val="0"/>
+          <w:numId w:val="15"/>
+        </w:numPr>
+        <w:rPr>
+          <w:rFonts w:ascii="Times New Roman" w:hAnsi="Times New Roman" w:cs="Times New Roman"/>
+          <w:sz w:val="24"/>
+          <w:szCs w:val="24"/>
+        </w:rPr>
+      </w:pPr>
+      <w:r>
+        <w:rPr>
+          <w:rFonts w:ascii="Times New Roman" w:hAnsi="Times New Roman" w:cs="Times New Roman"/>
+          <w:sz w:val="24"/>
+          <w:szCs w:val="24"/>
+        </w:rPr>
+        <w:t>$ kill &lt;Process-Id</w:t>
+      </w:r>
+      <w:proofErr w:type="gramStart"/>
+      <w:r>
+        <w:rPr>
+          <w:rFonts w:ascii="Times New Roman" w:hAnsi="Times New Roman" w:cs="Times New Roman"/>
+          <w:sz w:val="24"/>
+          <w:szCs w:val="24"/>
+        </w:rPr>
+        <w:t>&gt; :</w:t>
+      </w:r>
+      <w:proofErr w:type="gramEnd"/>
+      <w:r>
+        <w:rPr>
+          <w:rFonts w:ascii="Times New Roman" w:hAnsi="Times New Roman" w:cs="Times New Roman"/>
+          <w:sz w:val="24"/>
+          <w:szCs w:val="24"/>
+        </w:rPr>
+        <w:t>- killing the process</w:t>
+      </w:r>
+    </w:p>
+    <w:p>
+      <w:pPr>
+        <w:pStyle w:val="ListParagraph"/>
+        <w:numPr>
+          <w:ilvl w:val="0"/>
+          <w:numId w:val="15"/>
+        </w:numPr>
+        <w:rPr>
+          <w:rFonts w:ascii="Times New Roman" w:hAnsi="Times New Roman" w:cs="Times New Roman"/>
+          <w:sz w:val="24"/>
+          <w:szCs w:val="24"/>
+        </w:rPr>
+      </w:pPr>
+      <w:r>
+        <w:rPr>
+          <w:rFonts w:ascii="Times New Roman" w:hAnsi="Times New Roman" w:cs="Times New Roman"/>
+          <w:sz w:val="24"/>
+          <w:szCs w:val="24"/>
+        </w:rPr>
+        <w:t xml:space="preserve">$ </w:t>
+      </w:r>
+      <w:proofErr w:type="spellStart"/>
+      <w:r>
+        <w:rPr>
+          <w:rFonts w:ascii="Times New Roman" w:hAnsi="Times New Roman" w:cs="Times New Roman"/>
+          <w:sz w:val="24"/>
+          <w:szCs w:val="24"/>
+        </w:rPr>
+        <w:t>ps</w:t>
+      </w:r>
+      <w:proofErr w:type="spellEnd"/>
+      <w:r>
+        <w:rPr>
+          <w:rFonts w:ascii="Times New Roman" w:hAnsi="Times New Roman" w:cs="Times New Roman"/>
+          <w:sz w:val="24"/>
+          <w:szCs w:val="24"/>
+        </w:rPr>
+        <w:t xml:space="preserve"> aux | </w:t>
+      </w:r>
+      <w:proofErr w:type="spellStart"/>
+      <w:r>
+        <w:rPr>
+          <w:rFonts w:ascii="Times New Roman" w:hAnsi="Times New Roman" w:cs="Times New Roman"/>
+          <w:sz w:val="24"/>
+          <w:szCs w:val="24"/>
+        </w:rPr>
+        <w:t>grep</w:t>
+      </w:r>
+      <w:proofErr w:type="spellEnd"/>
+      <w:r>
+        <w:rPr>
+          <w:rFonts w:ascii="Times New Roman" w:hAnsi="Times New Roman" w:cs="Times New Roman"/>
+          <w:sz w:val="24"/>
+          <w:szCs w:val="24"/>
+        </w:rPr>
+        <w:t xml:space="preserve"> sleep </w:t>
+      </w:r>
+    </w:p>
+    <w:p>
+      <w:pPr>
+        <w:pStyle w:val="ListParagraph"/>
+        <w:numPr>
+          <w:ilvl w:val="0"/>
+          <w:numId w:val="15"/>
+        </w:numPr>
+        <w:rPr>
+          <w:rFonts w:ascii="Times New Roman" w:hAnsi="Times New Roman" w:cs="Times New Roman"/>
+          <w:sz w:val="24"/>
+          <w:szCs w:val="24"/>
+        </w:rPr>
+      </w:pPr>
+      <w:r>
+        <w:rPr>
+          <w:rFonts w:ascii="Times New Roman" w:hAnsi="Times New Roman" w:cs="Times New Roman"/>
+          <w:sz w:val="24"/>
+          <w:szCs w:val="24"/>
+        </w:rPr>
+        <w:t>$ kill -9 &lt;Process-Id</w:t>
+      </w:r>
+      <w:proofErr w:type="gramStart"/>
+      <w:r>
+        <w:rPr>
+          <w:rFonts w:ascii="Times New Roman" w:hAnsi="Times New Roman" w:cs="Times New Roman"/>
+          <w:sz w:val="24"/>
+          <w:szCs w:val="24"/>
+        </w:rPr>
+        <w:t>&gt; :</w:t>
+      </w:r>
+      <w:proofErr w:type="gramEnd"/>
+      <w:r>
+        <w:rPr>
+          <w:rFonts w:ascii="Times New Roman" w:hAnsi="Times New Roman" w:cs="Times New Roman"/>
+          <w:sz w:val="24"/>
+          <w:szCs w:val="24"/>
+        </w:rPr>
+        <w:t>- forcefully killing the process</w:t>
+      </w:r>
+    </w:p>
+    <w:p>
+      <w:pPr>
+        <w:pStyle w:val="ListParagraph"/>
+        <w:numPr>
+          <w:ilvl w:val="0"/>
+          <w:numId w:val="15"/>
+        </w:numPr>
+        <w:rPr>
+          <w:rFonts w:ascii="Times New Roman" w:hAnsi="Times New Roman" w:cs="Times New Roman"/>
+          <w:sz w:val="24"/>
+          <w:szCs w:val="24"/>
+        </w:rPr>
+      </w:pPr>
+      <w:r>
+        <w:rPr>
+          <w:rFonts w:ascii="Times New Roman" w:hAnsi="Times New Roman" w:cs="Times New Roman"/>
+          <w:sz w:val="24"/>
+          <w:szCs w:val="24"/>
+        </w:rPr>
+        <w:t xml:space="preserve">$ sleep 2000 </w:t>
+      </w:r>
+      <w:proofErr w:type="gramStart"/>
+      <w:r>
+        <w:rPr>
+          <w:rFonts w:ascii="Times New Roman" w:hAnsi="Times New Roman" w:cs="Times New Roman"/>
+          <w:sz w:val="24"/>
+          <w:szCs w:val="24"/>
+        </w:rPr>
+        <w:t>&amp; :</w:t>
+      </w:r>
+      <w:proofErr w:type="gramEnd"/>
+      <w:r>
+        <w:rPr>
+          <w:rFonts w:ascii="Times New Roman" w:hAnsi="Times New Roman" w:cs="Times New Roman"/>
+          <w:sz w:val="24"/>
+          <w:szCs w:val="24"/>
+        </w:rPr>
+        <w:t xml:space="preserve">- here &amp; is background returns the process and </w:t>
+      </w:r>
+      <w:proofErr w:type="spellStart"/>
+      <w:r>
+        <w:rPr>
+          <w:rFonts w:ascii="Times New Roman" w:hAnsi="Times New Roman" w:cs="Times New Roman"/>
+          <w:sz w:val="24"/>
+          <w:szCs w:val="24"/>
+        </w:rPr>
+        <w:t>processId</w:t>
+      </w:r>
+      <w:proofErr w:type="spellEnd"/>
+    </w:p>
+    <w:p>
+      <w:pPr>
+        <w:pStyle w:val="ListParagraph"/>
+        <w:numPr>
+          <w:ilvl w:val="0"/>
+          <w:numId w:val="15"/>
+        </w:numPr>
+        <w:rPr>
+          <w:rFonts w:ascii="Times New Roman" w:hAnsi="Times New Roman" w:cs="Times New Roman"/>
+          <w:sz w:val="24"/>
+          <w:szCs w:val="24"/>
+        </w:rPr>
+      </w:pPr>
+      <w:r>
+        <w:rPr>
+          <w:rFonts w:ascii="Times New Roman" w:hAnsi="Times New Roman" w:cs="Times New Roman"/>
+          <w:sz w:val="24"/>
+          <w:szCs w:val="24"/>
+        </w:rPr>
+        <w:t xml:space="preserve"> $ free –</w:t>
+      </w:r>
+      <w:proofErr w:type="gramStart"/>
+      <w:r>
+        <w:rPr>
+          <w:rFonts w:ascii="Times New Roman" w:hAnsi="Times New Roman" w:cs="Times New Roman"/>
+          <w:sz w:val="24"/>
+          <w:szCs w:val="24"/>
+        </w:rPr>
+        <w:t>m :</w:t>
+      </w:r>
+      <w:proofErr w:type="gramEnd"/>
+      <w:r>
+        <w:rPr>
+          <w:rFonts w:ascii="Times New Roman" w:hAnsi="Times New Roman" w:cs="Times New Roman"/>
+          <w:sz w:val="24"/>
+          <w:szCs w:val="24"/>
+        </w:rPr>
+        <w:t xml:space="preserve">- how much % of ram utilization </w:t>
+      </w:r>
+    </w:p>
+    <w:p>
+      <w:pPr>
+        <w:rPr>
+          <w:rFonts w:ascii="Times New Roman" w:hAnsi="Times New Roman" w:cs="Times New Roman"/>
+          <w:sz w:val="24"/>
+          <w:szCs w:val="24"/>
+        </w:rPr>
+      </w:pPr>
+      <w:r>
+        <w:rPr>
+          <w:rFonts w:ascii="Times New Roman" w:hAnsi="Times New Roman" w:cs="Times New Roman"/>
+          <w:sz w:val="24"/>
+          <w:szCs w:val="24"/>
+        </w:rPr>
+        <w:t>---------------------------------------------------------------------------------------------------------------------Linux Architecture</w:t>
+      </w:r>
+    </w:p>
+    <w:p>
+      <w:pPr>
+        <w:jc w:val="center"/>
+        <w:rPr>
+          <w:rFonts w:ascii="Times New Roman" w:hAnsi="Times New Roman" w:cs="Times New Roman"/>
+          <w:sz w:val="24"/>
+          <w:szCs w:val="24"/>
+        </w:rPr>
+      </w:pPr>
+      <w:r>
+        <w:rPr>
+          <w:rFonts w:ascii="Times New Roman" w:hAnsi="Times New Roman" w:cs="Times New Roman"/>
+          <w:noProof/>
+          <w:sz w:val="24"/>
+          <w:szCs w:val="24"/>
+        </w:rPr>
+        <w:drawing>
+          <wp:inline distT="0" distB="0" distL="0" distR="0">
+            <wp:extent cx="1739900" cy="1841500"/>
+            <wp:effectExtent l="0" t="0" r="0" b="6350"/>
+            <wp:docPr id="6" name="Picture 6"/>
+            <wp:cNvGraphicFramePr>
+              <a:graphicFrameLocks xmlns:a="http://schemas.openxmlformats.org/drawingml/2006/main" noChangeAspect="1"/>
+            </wp:cNvGraphicFramePr>
+            <a:graphic xmlns:a="http://schemas.openxmlformats.org/drawingml/2006/main">
+              <a:graphicData uri="http://schemas.openxmlformats.org/drawingml/2006/picture">
+                <pic:pic xmlns:pic="http://schemas.openxmlformats.org/drawingml/2006/picture">
+                  <pic:nvPicPr>
+                    <pic:cNvPr id="0" name="Picture 2"/>
+                    <pic:cNvPicPr>
+                      <a:picLocks noChangeAspect="1" noChangeArrowheads="1"/>
+                    </pic:cNvPicPr>
+                  </pic:nvPicPr>
+                  <pic:blipFill>
+                    <a:blip r:embed="rId11">
+                      <a:extLst>
+                        <a:ext uri="{28A0092B-C50C-407E-A947-70E740481C1C}">
+                          <a14:useLocalDpi xmlns:a14="http://schemas.microsoft.com/office/drawing/2010/main" val="0"/>
+                        </a:ext>
+                      </a:extLst>
+                    </a:blip>
+                    <a:srcRect/>
+                    <a:stretch>
+                      <a:fillRect/>
+                    </a:stretch>
+                  </pic:blipFill>
+                  <pic:spPr bwMode="auto">
+                    <a:xfrm>
+                      <a:off x="0" y="0"/>
+                      <a:ext cx="1739900" cy="1841500"/>
+                    </a:xfrm>
+                    <a:prstGeom prst="rect">
+                      <a:avLst/>
+                    </a:prstGeom>
+                    <a:noFill/>
+                    <a:ln>
+                      <a:noFill/>
+                    </a:ln>
+                  </pic:spPr>
+                </pic:pic>
+              </a:graphicData>
+            </a:graphic>
+          </wp:inline>
+        </w:drawing>
+      </w:r>
+    </w:p>
+    <w:p>
+      <w:pPr>
+        <w:rPr>
+          <w:rFonts w:ascii="Times New Roman" w:hAnsi="Times New Roman" w:cs="Times New Roman"/>
+          <w:sz w:val="24"/>
+          <w:szCs w:val="24"/>
+        </w:rPr>
+      </w:pPr>
+      <w:r>
+        <w:rPr>
+          <w:rFonts w:ascii="Times New Roman" w:hAnsi="Times New Roman" w:cs="Times New Roman"/>
+          <w:sz w:val="24"/>
+          <w:szCs w:val="24"/>
+        </w:rPr>
+        <w:t xml:space="preserve">Applications means </w:t>
+      </w:r>
+      <w:proofErr w:type="spellStart"/>
+      <w:r>
+        <w:rPr>
+          <w:rFonts w:ascii="Times New Roman" w:hAnsi="Times New Roman" w:cs="Times New Roman"/>
+          <w:sz w:val="24"/>
+          <w:szCs w:val="24"/>
+        </w:rPr>
+        <w:t>gui</w:t>
+      </w:r>
+      <w:proofErr w:type="spellEnd"/>
+      <w:r>
+        <w:rPr>
+          <w:rFonts w:ascii="Times New Roman" w:hAnsi="Times New Roman" w:cs="Times New Roman"/>
+          <w:sz w:val="24"/>
+          <w:szCs w:val="24"/>
+        </w:rPr>
+        <w:t xml:space="preserve"> based, when a request is sent from the browser application to the shell here shell is interpreter shell converts it to the format kernel can understand is a mediator b/w hardware and </w:t>
+      </w:r>
+      <w:proofErr w:type="spellStart"/>
+      <w:r>
+        <w:rPr>
+          <w:rFonts w:ascii="Times New Roman" w:hAnsi="Times New Roman" w:cs="Times New Roman"/>
+          <w:sz w:val="24"/>
+          <w:szCs w:val="24"/>
+        </w:rPr>
+        <w:t>os</w:t>
+      </w:r>
+      <w:proofErr w:type="spellEnd"/>
+    </w:p>
+    <w:p>
+      <w:pPr>
+        <w:rPr>
+          <w:rFonts w:ascii="Times New Roman" w:hAnsi="Times New Roman" w:cs="Times New Roman"/>
+          <w:sz w:val="24"/>
+          <w:szCs w:val="24"/>
+        </w:rPr>
+      </w:pPr>
+      <w:r>
+        <w:rPr>
+          <w:rFonts w:ascii="Times New Roman" w:hAnsi="Times New Roman" w:cs="Times New Roman"/>
+          <w:sz w:val="24"/>
+          <w:szCs w:val="24"/>
+        </w:rPr>
+        <w:t xml:space="preserve">Shell is executing the commands it acts like </w:t>
+      </w:r>
+      <w:proofErr w:type="gramStart"/>
+      <w:r>
+        <w:rPr>
+          <w:rFonts w:ascii="Times New Roman" w:hAnsi="Times New Roman" w:cs="Times New Roman"/>
+          <w:sz w:val="24"/>
+          <w:szCs w:val="24"/>
+        </w:rPr>
+        <w:t>a</w:t>
+      </w:r>
+      <w:proofErr w:type="gramEnd"/>
+      <w:r>
+        <w:rPr>
+          <w:rFonts w:ascii="Times New Roman" w:hAnsi="Times New Roman" w:cs="Times New Roman"/>
+          <w:sz w:val="24"/>
+          <w:szCs w:val="24"/>
+        </w:rPr>
+        <w:t xml:space="preserve"> interpreter command is given to shell allows user to interact with system it’s going to convert it to the format which kernel can understand</w:t>
+      </w:r>
+    </w:p>
+    <w:p>
+      <w:pPr>
+        <w:rPr>
+          <w:rFonts w:ascii="Times New Roman" w:hAnsi="Times New Roman" w:cs="Times New Roman"/>
+          <w:sz w:val="24"/>
+          <w:szCs w:val="24"/>
+        </w:rPr>
+      </w:pPr>
+      <w:r>
+        <w:rPr>
+          <w:rFonts w:ascii="Times New Roman" w:hAnsi="Times New Roman" w:cs="Times New Roman"/>
+          <w:sz w:val="24"/>
+          <w:szCs w:val="24"/>
+        </w:rPr>
+        <w:lastRenderedPageBreak/>
+        <w:t xml:space="preserve"> Vice versa kernel going to convert it to a format and translate it such that hardware can understand</w:t>
+      </w:r>
+    </w:p>
+    <w:p>
+      <w:pPr>
+        <w:pStyle w:val="ListParagraph"/>
+        <w:numPr>
+          <w:ilvl w:val="0"/>
+          <w:numId w:val="16"/>
+        </w:numPr>
+        <w:rPr>
+          <w:rFonts w:ascii="Times New Roman" w:hAnsi="Times New Roman" w:cs="Times New Roman"/>
+          <w:sz w:val="24"/>
+          <w:szCs w:val="24"/>
+        </w:rPr>
+      </w:pPr>
+      <w:r>
+        <w:rPr>
+          <w:rFonts w:ascii="Times New Roman" w:hAnsi="Times New Roman" w:cs="Times New Roman"/>
+          <w:sz w:val="24"/>
+          <w:szCs w:val="24"/>
+        </w:rPr>
+        <w:t xml:space="preserve">Change hostname in amazon </w:t>
+      </w:r>
+      <w:proofErr w:type="spellStart"/>
+      <w:r>
+        <w:rPr>
+          <w:rFonts w:ascii="Times New Roman" w:hAnsi="Times New Roman" w:cs="Times New Roman"/>
+          <w:sz w:val="24"/>
+          <w:szCs w:val="24"/>
+        </w:rPr>
+        <w:t>linux</w:t>
+      </w:r>
+      <w:proofErr w:type="spellEnd"/>
+    </w:p>
+    <w:p>
+      <w:pPr>
+        <w:pStyle w:val="ListParagraph"/>
+        <w:numPr>
+          <w:ilvl w:val="0"/>
+          <w:numId w:val="16"/>
+        </w:numPr>
+        <w:rPr>
+          <w:rFonts w:ascii="Times New Roman" w:hAnsi="Times New Roman" w:cs="Times New Roman"/>
+          <w:sz w:val="24"/>
+          <w:szCs w:val="24"/>
+        </w:rPr>
+      </w:pPr>
+      <w:r>
+        <w:rPr>
+          <w:rFonts w:ascii="Times New Roman" w:hAnsi="Times New Roman" w:cs="Times New Roman"/>
+          <w:sz w:val="24"/>
+          <w:szCs w:val="24"/>
+        </w:rPr>
+        <w:t xml:space="preserve">$ </w:t>
+      </w:r>
+      <w:proofErr w:type="spellStart"/>
+      <w:r>
+        <w:rPr>
+          <w:rFonts w:ascii="Times New Roman" w:hAnsi="Times New Roman" w:cs="Times New Roman"/>
+          <w:sz w:val="24"/>
+          <w:szCs w:val="24"/>
+        </w:rPr>
+        <w:t>sudo</w:t>
+      </w:r>
+      <w:proofErr w:type="spellEnd"/>
+      <w:r>
+        <w:rPr>
+          <w:rFonts w:ascii="Times New Roman" w:hAnsi="Times New Roman" w:cs="Times New Roman"/>
+          <w:sz w:val="24"/>
+          <w:szCs w:val="24"/>
+        </w:rPr>
+        <w:t xml:space="preserve"> hostname new-</w:t>
+      </w:r>
+      <w:proofErr w:type="gramStart"/>
+      <w:r>
+        <w:rPr>
+          <w:rFonts w:ascii="Times New Roman" w:hAnsi="Times New Roman" w:cs="Times New Roman"/>
+          <w:sz w:val="24"/>
+          <w:szCs w:val="24"/>
+        </w:rPr>
+        <w:t>hostname :</w:t>
+      </w:r>
+      <w:proofErr w:type="gramEnd"/>
+      <w:r>
+        <w:rPr>
+          <w:rFonts w:ascii="Times New Roman" w:hAnsi="Times New Roman" w:cs="Times New Roman"/>
+          <w:sz w:val="24"/>
+          <w:szCs w:val="24"/>
+        </w:rPr>
+        <w:t>- this for temporary name change</w:t>
+      </w:r>
+    </w:p>
+    <w:p>
+      <w:pPr>
+        <w:pStyle w:val="ListParagraph"/>
+        <w:numPr>
+          <w:ilvl w:val="0"/>
+          <w:numId w:val="16"/>
+        </w:numPr>
+        <w:rPr>
+          <w:rFonts w:ascii="Times New Roman" w:hAnsi="Times New Roman" w:cs="Times New Roman"/>
+          <w:sz w:val="24"/>
+          <w:szCs w:val="24"/>
+        </w:rPr>
+      </w:pPr>
+      <w:r>
+        <w:rPr>
+          <w:rFonts w:ascii="Times New Roman" w:hAnsi="Times New Roman" w:cs="Times New Roman"/>
+          <w:sz w:val="24"/>
+          <w:szCs w:val="24"/>
+        </w:rPr>
+        <w:t xml:space="preserve">$ </w:t>
+      </w:r>
+      <w:proofErr w:type="gramStart"/>
+      <w:r>
+        <w:rPr>
+          <w:rFonts w:ascii="Times New Roman" w:hAnsi="Times New Roman" w:cs="Times New Roman"/>
+          <w:sz w:val="24"/>
+          <w:szCs w:val="24"/>
+        </w:rPr>
+        <w:t>exit :</w:t>
+      </w:r>
+      <w:proofErr w:type="gramEnd"/>
+      <w:r>
+        <w:rPr>
+          <w:rFonts w:ascii="Times New Roman" w:hAnsi="Times New Roman" w:cs="Times New Roman"/>
+          <w:sz w:val="24"/>
+          <w:szCs w:val="24"/>
+        </w:rPr>
+        <w:t>- trying to reconnect</w:t>
+      </w:r>
+    </w:p>
+    <w:p>
+      <w:pPr>
+        <w:pStyle w:val="ListParagraph"/>
+        <w:numPr>
+          <w:ilvl w:val="0"/>
+          <w:numId w:val="16"/>
+        </w:numPr>
+        <w:rPr>
+          <w:rFonts w:ascii="Times New Roman" w:hAnsi="Times New Roman" w:cs="Times New Roman"/>
+          <w:sz w:val="24"/>
+          <w:szCs w:val="24"/>
+        </w:rPr>
+      </w:pPr>
+      <w:r>
+        <w:rPr>
+          <w:rFonts w:ascii="Times New Roman" w:hAnsi="Times New Roman" w:cs="Times New Roman"/>
+          <w:sz w:val="24"/>
+          <w:szCs w:val="24"/>
+        </w:rPr>
+        <w:t xml:space="preserve">$ </w:t>
+      </w:r>
+      <w:proofErr w:type="spellStart"/>
+      <w:r>
+        <w:rPr>
+          <w:rFonts w:ascii="Times New Roman" w:hAnsi="Times New Roman" w:cs="Times New Roman"/>
+          <w:sz w:val="24"/>
+          <w:szCs w:val="24"/>
+        </w:rPr>
+        <w:t>sudo</w:t>
+      </w:r>
+      <w:proofErr w:type="spellEnd"/>
+      <w:r>
+        <w:rPr>
+          <w:rFonts w:ascii="Times New Roman" w:hAnsi="Times New Roman" w:cs="Times New Roman"/>
+          <w:sz w:val="24"/>
+          <w:szCs w:val="24"/>
+        </w:rPr>
+        <w:t xml:space="preserve"> </w:t>
+      </w:r>
+      <w:proofErr w:type="gramStart"/>
+      <w:r>
+        <w:rPr>
+          <w:rFonts w:ascii="Times New Roman" w:hAnsi="Times New Roman" w:cs="Times New Roman"/>
+          <w:sz w:val="24"/>
+          <w:szCs w:val="24"/>
+        </w:rPr>
+        <w:t>reboot  :</w:t>
+      </w:r>
+      <w:proofErr w:type="gramEnd"/>
+      <w:r>
+        <w:rPr>
+          <w:rFonts w:ascii="Times New Roman" w:hAnsi="Times New Roman" w:cs="Times New Roman"/>
+          <w:sz w:val="24"/>
+          <w:szCs w:val="24"/>
+        </w:rPr>
+        <w:t>- for disconnecting the hostname</w:t>
+      </w:r>
+    </w:p>
+    <w:p>
+      <w:pPr>
+        <w:pStyle w:val="ListParagraph"/>
+        <w:numPr>
+          <w:ilvl w:val="0"/>
+          <w:numId w:val="16"/>
+        </w:numPr>
+        <w:rPr>
+          <w:rFonts w:ascii="Times New Roman" w:hAnsi="Times New Roman" w:cs="Times New Roman"/>
+          <w:sz w:val="24"/>
+          <w:szCs w:val="24"/>
+        </w:rPr>
+      </w:pPr>
+      <w:r>
+        <w:rPr>
+          <w:rFonts w:ascii="Times New Roman" w:hAnsi="Times New Roman" w:cs="Times New Roman"/>
+          <w:sz w:val="24"/>
+          <w:szCs w:val="24"/>
+        </w:rPr>
+        <w:t xml:space="preserve">$ </w:t>
+      </w:r>
+      <w:proofErr w:type="spellStart"/>
+      <w:r>
+        <w:rPr>
+          <w:rFonts w:ascii="Times New Roman" w:hAnsi="Times New Roman" w:cs="Times New Roman"/>
+          <w:sz w:val="24"/>
+          <w:szCs w:val="24"/>
+        </w:rPr>
+        <w:t>sudo</w:t>
+      </w:r>
+      <w:proofErr w:type="spellEnd"/>
+      <w:r>
+        <w:rPr>
+          <w:rFonts w:ascii="Times New Roman" w:hAnsi="Times New Roman" w:cs="Times New Roman"/>
+          <w:sz w:val="24"/>
+          <w:szCs w:val="24"/>
+        </w:rPr>
+        <w:t xml:space="preserve"> vi /</w:t>
+      </w:r>
+      <w:proofErr w:type="spellStart"/>
+      <w:r>
+        <w:rPr>
+          <w:rFonts w:ascii="Times New Roman" w:hAnsi="Times New Roman" w:cs="Times New Roman"/>
+          <w:sz w:val="24"/>
+          <w:szCs w:val="24"/>
+        </w:rPr>
+        <w:t>etc</w:t>
+      </w:r>
+      <w:proofErr w:type="spellEnd"/>
+      <w:r>
+        <w:rPr>
+          <w:rFonts w:ascii="Times New Roman" w:hAnsi="Times New Roman" w:cs="Times New Roman"/>
+          <w:sz w:val="24"/>
+          <w:szCs w:val="24"/>
+        </w:rPr>
+        <w:t>/hostname</w:t>
+      </w:r>
+    </w:p>
+    <w:p>
+      <w:pPr>
+        <w:pStyle w:val="ListParagraph"/>
+        <w:numPr>
+          <w:ilvl w:val="0"/>
+          <w:numId w:val="16"/>
+        </w:numPr>
+        <w:rPr>
+          <w:rFonts w:ascii="Times New Roman" w:hAnsi="Times New Roman" w:cs="Times New Roman"/>
+          <w:sz w:val="24"/>
+          <w:szCs w:val="24"/>
+        </w:rPr>
+      </w:pPr>
+      <w:r>
+        <w:rPr>
+          <w:rFonts w:ascii="Times New Roman" w:hAnsi="Times New Roman" w:cs="Times New Roman"/>
+          <w:sz w:val="24"/>
+          <w:szCs w:val="24"/>
+        </w:rPr>
+        <w:t xml:space="preserve">Click on insert and change the content to </w:t>
+      </w:r>
+    </w:p>
+    <w:p>
+      <w:pPr>
+        <w:ind w:left="360"/>
+        <w:rPr>
+          <w:rFonts w:ascii="Times New Roman" w:hAnsi="Times New Roman" w:cs="Times New Roman"/>
+          <w:sz w:val="24"/>
+          <w:szCs w:val="24"/>
+        </w:rPr>
+      </w:pPr>
+      <w:r>
+        <w:rPr>
+          <w:rFonts w:ascii="Times New Roman" w:hAnsi="Times New Roman" w:cs="Times New Roman"/>
+          <w:sz w:val="24"/>
+          <w:szCs w:val="24"/>
+        </w:rPr>
+        <w:t>dev –env-1</w:t>
+      </w:r>
+    </w:p>
+    <w:p>
+      <w:pPr>
+        <w:pStyle w:val="ListParagraph"/>
+        <w:numPr>
+          <w:ilvl w:val="0"/>
+          <w:numId w:val="16"/>
+        </w:numPr>
+        <w:rPr>
+          <w:rFonts w:ascii="Times New Roman" w:hAnsi="Times New Roman" w:cs="Times New Roman"/>
+          <w:sz w:val="24"/>
+          <w:szCs w:val="24"/>
+        </w:rPr>
+      </w:pPr>
+      <w:r>
+        <w:rPr>
+          <w:rFonts w:ascii="Times New Roman" w:hAnsi="Times New Roman" w:cs="Times New Roman"/>
+          <w:sz w:val="24"/>
+          <w:szCs w:val="24"/>
+        </w:rPr>
+        <w:t xml:space="preserve">$ </w:t>
+      </w:r>
+      <w:proofErr w:type="spellStart"/>
+      <w:r>
+        <w:rPr>
+          <w:rFonts w:ascii="Times New Roman" w:hAnsi="Times New Roman" w:cs="Times New Roman"/>
+          <w:sz w:val="24"/>
+          <w:szCs w:val="24"/>
+        </w:rPr>
+        <w:t>sudo</w:t>
+      </w:r>
+      <w:proofErr w:type="spellEnd"/>
+      <w:r>
+        <w:rPr>
+          <w:rFonts w:ascii="Times New Roman" w:hAnsi="Times New Roman" w:cs="Times New Roman"/>
+          <w:sz w:val="24"/>
+          <w:szCs w:val="24"/>
+        </w:rPr>
+        <w:t xml:space="preserve"> reboot</w:t>
+      </w:r>
+    </w:p>
+    <w:p>
+      <w:pPr>
+        <w:pStyle w:val="ListParagraph"/>
+        <w:numPr>
+          <w:ilvl w:val="0"/>
+          <w:numId w:val="16"/>
+        </w:numPr>
+        <w:rPr>
+          <w:rFonts w:ascii="Times New Roman" w:hAnsi="Times New Roman" w:cs="Times New Roman"/>
+          <w:sz w:val="24"/>
+          <w:szCs w:val="24"/>
+        </w:rPr>
+      </w:pPr>
+      <w:r>
+        <w:rPr>
+          <w:rFonts w:ascii="Times New Roman" w:hAnsi="Times New Roman" w:cs="Times New Roman"/>
+          <w:sz w:val="24"/>
+          <w:szCs w:val="24"/>
+        </w:rPr>
+        <w:t xml:space="preserve">$ </w:t>
+      </w:r>
+      <w:proofErr w:type="spellStart"/>
+      <w:r>
+        <w:rPr>
+          <w:rFonts w:ascii="Times New Roman" w:hAnsi="Times New Roman" w:cs="Times New Roman"/>
+          <w:sz w:val="24"/>
+          <w:szCs w:val="24"/>
+        </w:rPr>
+        <w:t>sudo</w:t>
+      </w:r>
+      <w:proofErr w:type="spellEnd"/>
+      <w:r>
+        <w:rPr>
+          <w:rFonts w:ascii="Times New Roman" w:hAnsi="Times New Roman" w:cs="Times New Roman"/>
+          <w:sz w:val="24"/>
+          <w:szCs w:val="24"/>
+        </w:rPr>
+        <w:t xml:space="preserve"> vi /</w:t>
+      </w:r>
+      <w:proofErr w:type="spellStart"/>
+      <w:r>
+        <w:rPr>
+          <w:rFonts w:ascii="Times New Roman" w:hAnsi="Times New Roman" w:cs="Times New Roman"/>
+          <w:sz w:val="24"/>
+          <w:szCs w:val="24"/>
+        </w:rPr>
+        <w:t>etc</w:t>
+      </w:r>
+      <w:proofErr w:type="spellEnd"/>
+      <w:r>
+        <w:rPr>
+          <w:rFonts w:ascii="Times New Roman" w:hAnsi="Times New Roman" w:cs="Times New Roman"/>
+          <w:sz w:val="24"/>
+          <w:szCs w:val="24"/>
+        </w:rPr>
+        <w:t>/</w:t>
+      </w:r>
+      <w:proofErr w:type="gramStart"/>
+      <w:r>
+        <w:rPr>
+          <w:rFonts w:ascii="Times New Roman" w:hAnsi="Times New Roman" w:cs="Times New Roman"/>
+          <w:sz w:val="24"/>
+          <w:szCs w:val="24"/>
+        </w:rPr>
+        <w:t>hostname</w:t>
+      </w:r>
+      <w:r>
+        <w:rPr>
+          <w:rFonts w:ascii="Times New Roman" w:hAnsi="Times New Roman" w:cs="Times New Roman"/>
+          <w:sz w:val="24"/>
+          <w:szCs w:val="24"/>
+        </w:rPr>
+        <w:t xml:space="preserve"> :</w:t>
+      </w:r>
+      <w:proofErr w:type="gramEnd"/>
+      <w:r>
+        <w:rPr>
+          <w:rFonts w:ascii="Times New Roman" w:hAnsi="Times New Roman" w:cs="Times New Roman"/>
+          <w:sz w:val="24"/>
+          <w:szCs w:val="24"/>
+        </w:rPr>
+        <w:t>- for permanent hostname changes</w:t>
+      </w:r>
+    </w:p>
+    <w:p>
+      <w:pPr>
+        <w:pStyle w:val="ListParagraph"/>
+        <w:numPr>
+          <w:ilvl w:val="0"/>
+          <w:numId w:val="16"/>
+        </w:numPr>
+        <w:rPr>
+          <w:rFonts w:ascii="Times New Roman" w:hAnsi="Times New Roman" w:cs="Times New Roman"/>
+          <w:sz w:val="24"/>
+          <w:szCs w:val="24"/>
+        </w:rPr>
+      </w:pPr>
+      <w:r>
+        <w:rPr>
+          <w:rFonts w:ascii="Times New Roman" w:hAnsi="Times New Roman" w:cs="Times New Roman"/>
+          <w:sz w:val="24"/>
+          <w:szCs w:val="24"/>
+        </w:rPr>
+        <w:t xml:space="preserve">Change the </w:t>
+      </w:r>
+      <w:proofErr w:type="spellStart"/>
+      <w:r>
+        <w:rPr>
+          <w:rFonts w:ascii="Times New Roman" w:hAnsi="Times New Roman" w:cs="Times New Roman"/>
+          <w:sz w:val="24"/>
+          <w:szCs w:val="24"/>
+        </w:rPr>
+        <w:t>env</w:t>
+      </w:r>
+      <w:proofErr w:type="spellEnd"/>
+      <w:r>
+        <w:rPr>
+          <w:rFonts w:ascii="Times New Roman" w:hAnsi="Times New Roman" w:cs="Times New Roman"/>
+          <w:sz w:val="24"/>
+          <w:szCs w:val="24"/>
+        </w:rPr>
+        <w:t xml:space="preserve"> from dev-env-1 to qa-env-1</w:t>
+      </w:r>
+    </w:p>
+    <w:p>
+      <w:pPr>
+        <w:pStyle w:val="ListParagraph"/>
+        <w:numPr>
+          <w:ilvl w:val="0"/>
+          <w:numId w:val="16"/>
+        </w:numPr>
+        <w:rPr>
+          <w:rFonts w:ascii="Times New Roman" w:hAnsi="Times New Roman" w:cs="Times New Roman"/>
+          <w:sz w:val="24"/>
+          <w:szCs w:val="24"/>
+        </w:rPr>
+      </w:pPr>
+      <w:r>
+        <w:rPr>
+          <w:rFonts w:ascii="Times New Roman" w:hAnsi="Times New Roman" w:cs="Times New Roman"/>
+          <w:sz w:val="24"/>
+          <w:szCs w:val="24"/>
+        </w:rPr>
+        <w:t xml:space="preserve"> $ </w:t>
+      </w:r>
+      <w:proofErr w:type="spellStart"/>
+      <w:r>
+        <w:rPr>
+          <w:rFonts w:ascii="Times New Roman" w:hAnsi="Times New Roman" w:cs="Times New Roman"/>
+          <w:sz w:val="24"/>
+          <w:szCs w:val="24"/>
+        </w:rPr>
+        <w:t>sudo</w:t>
+      </w:r>
+      <w:proofErr w:type="spellEnd"/>
+      <w:r>
+        <w:rPr>
+          <w:rFonts w:ascii="Times New Roman" w:hAnsi="Times New Roman" w:cs="Times New Roman"/>
+          <w:sz w:val="24"/>
+          <w:szCs w:val="24"/>
+        </w:rPr>
+        <w:t xml:space="preserve"> reboot</w:t>
+      </w:r>
+    </w:p>
+    <w:p>
+      <w:pPr>
+        <w:pStyle w:val="ListParagraph"/>
+        <w:numPr>
+          <w:ilvl w:val="0"/>
+          <w:numId w:val="16"/>
+        </w:numPr>
+        <w:rPr>
+          <w:rFonts w:ascii="Times New Roman" w:hAnsi="Times New Roman" w:cs="Times New Roman"/>
+          <w:sz w:val="24"/>
+          <w:szCs w:val="24"/>
+        </w:rPr>
+      </w:pPr>
+      <w:r>
+        <w:rPr>
+          <w:rFonts w:ascii="Times New Roman" w:hAnsi="Times New Roman" w:cs="Times New Roman"/>
+          <w:sz w:val="24"/>
+          <w:szCs w:val="24"/>
+        </w:rPr>
+        <w:t xml:space="preserve"> Hostnames are mainly to check which services are running in which server</w:t>
+      </w:r>
+    </w:p>
+    <w:p>
+      <w:pPr>
+        <w:ind w:left="360"/>
+        <w:rPr>
+          <w:rFonts w:ascii="Times New Roman" w:hAnsi="Times New Roman" w:cs="Times New Roman"/>
+          <w:sz w:val="24"/>
+          <w:szCs w:val="24"/>
+        </w:rPr>
+      </w:pPr>
+      <w:r>
+        <w:rPr>
+          <w:rFonts w:ascii="Times New Roman" w:hAnsi="Times New Roman" w:cs="Times New Roman"/>
+          <w:noProof/>
+          <w:sz w:val="24"/>
+          <w:szCs w:val="24"/>
+        </w:rPr>
+        <w:drawing>
+          <wp:inline distT="0" distB="0" distL="0" distR="0">
+            <wp:extent cx="2266950" cy="546100"/>
+            <wp:effectExtent l="0" t="0" r="0" b="6350"/>
+            <wp:docPr id="7" name="Picture 7"/>
+            <wp:cNvGraphicFramePr>
+              <a:graphicFrameLocks xmlns:a="http://schemas.openxmlformats.org/drawingml/2006/main" noChangeAspect="1"/>
+            </wp:cNvGraphicFramePr>
+            <a:graphic xmlns:a="http://schemas.openxmlformats.org/drawingml/2006/main">
+              <a:graphicData uri="http://schemas.openxmlformats.org/drawingml/2006/picture">
+                <pic:pic xmlns:pic="http://schemas.openxmlformats.org/drawingml/2006/picture">
+                  <pic:nvPicPr>
+                    <pic:cNvPr id="0" name="Picture 3"/>
+                    <pic:cNvPicPr>
+                      <a:picLocks noChangeAspect="1" noChangeArrowheads="1"/>
+                    </pic:cNvPicPr>
+                  </pic:nvPicPr>
+                  <pic:blipFill>
+                    <a:blip r:embed="rId12">
+                      <a:extLst>
+                        <a:ext uri="{28A0092B-C50C-407E-A947-70E740481C1C}">
+                          <a14:useLocalDpi xmlns:a14="http://schemas.microsoft.com/office/drawing/2010/main" val="0"/>
+                        </a:ext>
+                      </a:extLst>
+                    </a:blip>
+                    <a:srcRect/>
+                    <a:stretch>
+                      <a:fillRect/>
+                    </a:stretch>
+                  </pic:blipFill>
+                  <pic:spPr bwMode="auto">
+                    <a:xfrm>
+                      <a:off x="0" y="0"/>
+                      <a:ext cx="2266950" cy="546100"/>
+                    </a:xfrm>
+                    <a:prstGeom prst="rect">
+                      <a:avLst/>
+                    </a:prstGeom>
+                    <a:noFill/>
+                    <a:ln>
+                      <a:noFill/>
+                    </a:ln>
+                  </pic:spPr>
+                </pic:pic>
+              </a:graphicData>
+            </a:graphic>
+          </wp:inline>
+        </w:drawing>
+      </w:r>
+    </w:p>
+    <w:p>
+      <w:pPr>
+        <w:ind w:left="360"/>
+        <w:rPr>
+          <w:rFonts w:ascii="Times New Roman" w:hAnsi="Times New Roman" w:cs="Times New Roman"/>
+          <w:sz w:val="24"/>
+          <w:szCs w:val="24"/>
+        </w:rPr>
+      </w:pPr>
+      <w:r>
+        <w:rPr>
+          <w:rFonts w:ascii="Times New Roman" w:hAnsi="Times New Roman" w:cs="Times New Roman"/>
+          <w:sz w:val="24"/>
+          <w:szCs w:val="24"/>
+        </w:rPr>
+        <w:t>Scripts are used for automating the task</w:t>
+      </w:r>
+      <w:r>
+        <w:rPr>
+          <w:rFonts w:ascii="Times New Roman" w:hAnsi="Times New Roman" w:cs="Times New Roman"/>
+          <w:sz w:val="24"/>
+          <w:szCs w:val="24"/>
+        </w:rPr>
+        <w:t>s like taking backups, automating testing in browser etc.</w:t>
+      </w:r>
+    </w:p>
+    <w:p>
+      <w:pPr>
+        <w:pStyle w:val="ListParagraph"/>
+        <w:numPr>
+          <w:ilvl w:val="0"/>
+          <w:numId w:val="13"/>
+        </w:numPr>
+        <w:rPr>
+          <w:rFonts w:ascii="Times New Roman" w:hAnsi="Times New Roman" w:cs="Times New Roman"/>
+          <w:sz w:val="24"/>
+          <w:szCs w:val="24"/>
+        </w:rPr>
+      </w:pPr>
+      <w:r>
+        <w:rPr>
+          <w:rFonts w:ascii="Times New Roman" w:hAnsi="Times New Roman" w:cs="Times New Roman"/>
+          <w:sz w:val="24"/>
+          <w:szCs w:val="24"/>
+        </w:rPr>
+        <w:t>Automate like take backup of files every night 12pm</w:t>
+      </w:r>
+    </w:p>
+    <w:p>
+      <w:pPr>
+        <w:pStyle w:val="ListParagraph"/>
+        <w:numPr>
+          <w:ilvl w:val="0"/>
+          <w:numId w:val="13"/>
+        </w:numPr>
+        <w:rPr>
+          <w:rFonts w:ascii="Times New Roman" w:hAnsi="Times New Roman" w:cs="Times New Roman"/>
+          <w:sz w:val="24"/>
+          <w:szCs w:val="24"/>
+        </w:rPr>
+      </w:pPr>
+      <w:r>
+        <w:rPr>
+          <w:rFonts w:ascii="Times New Roman" w:hAnsi="Times New Roman" w:cs="Times New Roman"/>
+          <w:sz w:val="24"/>
+          <w:szCs w:val="24"/>
+        </w:rPr>
+        <w:t>Writing all my commands in the script file</w:t>
+      </w:r>
+    </w:p>
+    <w:p>
+      <w:pPr>
+        <w:pStyle w:val="ListParagraph"/>
+        <w:numPr>
+          <w:ilvl w:val="0"/>
+          <w:numId w:val="13"/>
+        </w:numPr>
+        <w:rPr>
+          <w:rFonts w:ascii="Times New Roman" w:hAnsi="Times New Roman" w:cs="Times New Roman"/>
+          <w:sz w:val="24"/>
+          <w:szCs w:val="24"/>
+        </w:rPr>
+      </w:pPr>
+      <w:r>
+        <w:rPr>
+          <w:rFonts w:ascii="Times New Roman" w:hAnsi="Times New Roman" w:cs="Times New Roman"/>
+          <w:sz w:val="24"/>
+          <w:szCs w:val="24"/>
+        </w:rPr>
+        <w:t xml:space="preserve">Automatically run the scripts at 12 AM </w:t>
+      </w:r>
+    </w:p>
+    <w:p>
+      <w:pPr>
+        <w:pStyle w:val="ListParagraph"/>
+        <w:numPr>
+          <w:ilvl w:val="0"/>
+          <w:numId w:val="13"/>
+        </w:numPr>
+        <w:rPr>
+          <w:rFonts w:ascii="Times New Roman" w:hAnsi="Times New Roman" w:cs="Times New Roman"/>
+          <w:sz w:val="24"/>
+          <w:szCs w:val="24"/>
+        </w:rPr>
+      </w:pPr>
+      <w:r>
+        <w:rPr>
+          <w:rFonts w:ascii="Lucida Console" w:hAnsi="Lucida Console" w:cs="Lucida Console"/>
+          <w:sz w:val="18"/>
+          <w:szCs w:val="18"/>
+        </w:rPr>
+        <w:t>$ vi script.sh</w:t>
+      </w:r>
+    </w:p>
+    <w:p>
+      <w:pPr>
+        <w:pStyle w:val="ListParagraph"/>
+        <w:numPr>
+          <w:ilvl w:val="0"/>
+          <w:numId w:val="13"/>
+        </w:numPr>
+        <w:rPr>
+          <w:rFonts w:ascii="Times New Roman" w:hAnsi="Times New Roman" w:cs="Times New Roman"/>
+          <w:sz w:val="24"/>
+          <w:szCs w:val="24"/>
+        </w:rPr>
+      </w:pPr>
+      <w:r>
+        <w:rPr>
+          <w:rFonts w:ascii="Lucida Console" w:hAnsi="Lucida Console" w:cs="Lucida Console"/>
+          <w:sz w:val="18"/>
+          <w:szCs w:val="18"/>
+        </w:rPr>
+        <w:t>Cal</w:t>
+      </w:r>
+    </w:p>
+    <w:p>
+      <w:pPr>
+        <w:pStyle w:val="ListParagraph"/>
+        <w:numPr>
+          <w:ilvl w:val="0"/>
+          <w:numId w:val="13"/>
+        </w:numPr>
+        <w:rPr>
+          <w:rFonts w:ascii="Times New Roman" w:hAnsi="Times New Roman" w:cs="Times New Roman"/>
+          <w:sz w:val="24"/>
+          <w:szCs w:val="24"/>
+        </w:rPr>
+      </w:pPr>
+      <w:r>
+        <w:rPr>
+          <w:rFonts w:ascii="Lucida Console" w:hAnsi="Lucida Console" w:cs="Lucida Console"/>
+          <w:sz w:val="18"/>
+          <w:szCs w:val="18"/>
+        </w:rPr>
+        <w:t xml:space="preserve">Date </w:t>
+      </w:r>
+    </w:p>
+    <w:p>
+      <w:pPr>
+        <w:pStyle w:val="ListParagraph"/>
+        <w:numPr>
+          <w:ilvl w:val="0"/>
+          <w:numId w:val="13"/>
+        </w:numPr>
+        <w:rPr>
+          <w:rFonts w:ascii="Times New Roman" w:hAnsi="Times New Roman" w:cs="Times New Roman"/>
+          <w:sz w:val="24"/>
+          <w:szCs w:val="24"/>
+        </w:rPr>
+      </w:pPr>
+      <w:proofErr w:type="spellStart"/>
+      <w:r>
+        <w:rPr>
+          <w:rFonts w:ascii="Lucida Console" w:hAnsi="Lucida Console" w:cs="Lucida Console"/>
+          <w:sz w:val="18"/>
+          <w:szCs w:val="18"/>
+        </w:rPr>
+        <w:t>Whoami</w:t>
+      </w:r>
+      <w:proofErr w:type="spellEnd"/>
+    </w:p>
+    <w:p>
+      <w:pPr>
+        <w:pStyle w:val="ListParagraph"/>
+        <w:numPr>
+          <w:ilvl w:val="0"/>
+          <w:numId w:val="13"/>
+        </w:numPr>
+        <w:rPr>
+          <w:rFonts w:ascii="Times New Roman" w:hAnsi="Times New Roman" w:cs="Times New Roman"/>
+          <w:sz w:val="24"/>
+          <w:szCs w:val="24"/>
+        </w:rPr>
+      </w:pPr>
+      <w:proofErr w:type="spellStart"/>
+      <w:r>
+        <w:rPr>
+          <w:rFonts w:ascii="Lucida Console" w:hAnsi="Lucida Console" w:cs="Lucida Console"/>
+          <w:sz w:val="18"/>
+          <w:szCs w:val="18"/>
+        </w:rPr>
+        <w:t>Pwd</w:t>
+      </w:r>
+      <w:proofErr w:type="spellEnd"/>
+    </w:p>
+    <w:p>
+      <w:pPr>
+        <w:pStyle w:val="ListParagraph"/>
+        <w:numPr>
+          <w:ilvl w:val="0"/>
+          <w:numId w:val="13"/>
+        </w:numPr>
+        <w:rPr>
+          <w:rFonts w:ascii="Times New Roman" w:hAnsi="Times New Roman" w:cs="Times New Roman"/>
+          <w:sz w:val="24"/>
+          <w:szCs w:val="24"/>
+        </w:rPr>
+      </w:pPr>
+      <w:r>
+        <w:rPr>
+          <w:rFonts w:ascii="Lucida Console" w:hAnsi="Lucida Console" w:cs="Lucida Console"/>
+          <w:sz w:val="18"/>
+          <w:szCs w:val="18"/>
+        </w:rPr>
+        <w:t xml:space="preserve">$ </w:t>
+      </w:r>
+      <w:proofErr w:type="spellStart"/>
+      <w:r>
+        <w:rPr>
+          <w:rFonts w:ascii="Lucida Console" w:hAnsi="Lucida Console" w:cs="Lucida Console"/>
+          <w:sz w:val="18"/>
+          <w:szCs w:val="18"/>
+        </w:rPr>
+        <w:t>sh</w:t>
+      </w:r>
+      <w:proofErr w:type="spellEnd"/>
+      <w:r>
+        <w:rPr>
+          <w:rFonts w:ascii="Lucida Console" w:hAnsi="Lucida Console" w:cs="Lucida Console"/>
+          <w:sz w:val="18"/>
+          <w:szCs w:val="18"/>
+        </w:rPr>
+        <w:t xml:space="preserve"> script.sh //command for executing </w:t>
+      </w:r>
+    </w:p>
+    <w:p>
+      <w:pPr>
+        <w:pStyle w:val="ListParagraph"/>
+        <w:numPr>
+          <w:ilvl w:val="0"/>
+          <w:numId w:val="13"/>
+        </w:numPr>
+        <w:rPr>
+          <w:rFonts w:ascii="Times New Roman" w:hAnsi="Times New Roman" w:cs="Times New Roman"/>
+          <w:sz w:val="24"/>
+          <w:szCs w:val="24"/>
+        </w:rPr>
+      </w:pPr>
+      <w:r>
+        <w:rPr>
+          <w:rFonts w:ascii="Lucida Console" w:hAnsi="Lucida Console" w:cs="Lucida Console"/>
+          <w:sz w:val="18"/>
+          <w:szCs w:val="18"/>
+        </w:rPr>
+        <w:t>We do shell scripting with bash</w:t>
+      </w:r>
+    </w:p>
+    <w:p>
+      <w:pPr>
+        <w:pStyle w:val="ListParagraph"/>
+        <w:numPr>
+          <w:ilvl w:val="0"/>
+          <w:numId w:val="13"/>
+        </w:numPr>
+        <w:rPr>
+          <w:rFonts w:ascii="Times New Roman" w:hAnsi="Times New Roman" w:cs="Times New Roman"/>
+          <w:sz w:val="24"/>
+          <w:szCs w:val="24"/>
+        </w:rPr>
+      </w:pPr>
+      <w:r>
+        <w:rPr>
+          <w:rFonts w:ascii="Lucida Console" w:hAnsi="Lucida Console" w:cs="Lucida Console"/>
+          <w:sz w:val="18"/>
+          <w:szCs w:val="18"/>
+        </w:rPr>
+        <w:t xml:space="preserve">Shebang: </w:t>
+      </w:r>
+      <w:proofErr w:type="gramStart"/>
+      <w:r>
+        <w:rPr>
+          <w:rFonts w:ascii="Lucida Console" w:hAnsi="Lucida Console" w:cs="Lucida Console"/>
+          <w:sz w:val="18"/>
+          <w:szCs w:val="18"/>
+        </w:rPr>
+        <w:t>#!/</w:t>
+      </w:r>
+      <w:proofErr w:type="gramEnd"/>
+      <w:r>
+        <w:rPr>
+          <w:rFonts w:ascii="Lucida Console" w:hAnsi="Lucida Console" w:cs="Lucida Console"/>
+          <w:sz w:val="18"/>
+          <w:szCs w:val="18"/>
+        </w:rPr>
+        <w:t>bin/bash :- is used for selecting the flavor of scripting</w:t>
+      </w:r>
+      <w:r>
+        <w:rPr>
+          <w:rFonts w:ascii="Lucida Console" w:hAnsi="Lucida Console" w:cs="Lucida Console"/>
+          <w:sz w:val="18"/>
+          <w:szCs w:val="18"/>
+        </w:rPr>
+        <w:t xml:space="preserve"> that is required</w:t>
+      </w:r>
+    </w:p>
+    <w:p>
+      <w:pPr>
+        <w:pStyle w:val="ListParagraph"/>
+        <w:numPr>
+          <w:ilvl w:val="0"/>
+          <w:numId w:val="13"/>
+        </w:numPr>
+        <w:rPr>
+          <w:rFonts w:ascii="Times New Roman" w:hAnsi="Times New Roman" w:cs="Times New Roman"/>
+          <w:sz w:val="24"/>
+          <w:szCs w:val="24"/>
+        </w:rPr>
+      </w:pPr>
+      <w:proofErr w:type="gramStart"/>
+      <w:r>
+        <w:rPr>
+          <w:rFonts w:ascii="Lucida Console" w:hAnsi="Lucida Console" w:cs="Lucida Console"/>
+          <w:sz w:val="18"/>
+          <w:szCs w:val="18"/>
+        </w:rPr>
+        <w:t>#!/</w:t>
+      </w:r>
+      <w:proofErr w:type="gramEnd"/>
+      <w:r>
+        <w:rPr>
+          <w:rFonts w:ascii="Lucida Console" w:hAnsi="Lucida Console" w:cs="Lucida Console"/>
+          <w:sz w:val="18"/>
+          <w:szCs w:val="18"/>
+        </w:rPr>
+        <w:t>bin/bash :- used for selecting the flavors of scripts</w:t>
+      </w:r>
+    </w:p>
+    <w:p>
+      <w:pPr>
+        <w:pStyle w:val="ListParagraph"/>
+        <w:numPr>
+          <w:ilvl w:val="0"/>
+          <w:numId w:val="13"/>
+        </w:numPr>
+        <w:rPr>
+          <w:rFonts w:ascii="Times New Roman" w:hAnsi="Times New Roman" w:cs="Times New Roman"/>
+          <w:sz w:val="24"/>
+          <w:szCs w:val="24"/>
+        </w:rPr>
+      </w:pPr>
+      <w:r>
+        <w:rPr>
+          <w:rFonts w:ascii="Lucida Console" w:hAnsi="Lucida Console" w:cs="Lucida Console"/>
+          <w:sz w:val="18"/>
+          <w:szCs w:val="18"/>
+        </w:rPr>
+        <w:t>We will use bash flavor</w:t>
+      </w:r>
+    </w:p>
+    <w:p>
+      <w:pPr>
+        <w:pStyle w:val="ListParagraph"/>
+        <w:numPr>
+          <w:ilvl w:val="0"/>
+          <w:numId w:val="18"/>
+        </w:numPr>
+        <w:rPr>
+          <w:rFonts w:ascii="Times New Roman" w:hAnsi="Times New Roman" w:cs="Times New Roman"/>
+          <w:sz w:val="24"/>
+          <w:szCs w:val="24"/>
+        </w:rPr>
+      </w:pPr>
+      <w:r>
+        <w:rPr>
+          <w:rFonts w:ascii="Times New Roman" w:hAnsi="Times New Roman" w:cs="Times New Roman"/>
+          <w:sz w:val="24"/>
+          <w:szCs w:val="24"/>
+        </w:rPr>
+        <w:t xml:space="preserve">Variables </w:t>
+      </w:r>
+    </w:p>
+    <w:p>
+      <w:pPr>
+        <w:pStyle w:val="ListParagraph"/>
+        <w:numPr>
+          <w:ilvl w:val="0"/>
+          <w:numId w:val="18"/>
+        </w:numPr>
+        <w:rPr>
+          <w:rFonts w:ascii="Times New Roman" w:hAnsi="Times New Roman" w:cs="Times New Roman"/>
+          <w:sz w:val="24"/>
+          <w:szCs w:val="24"/>
+        </w:rPr>
+      </w:pPr>
+      <w:r>
+        <w:rPr>
+          <w:rFonts w:ascii="Times New Roman" w:hAnsi="Times New Roman" w:cs="Times New Roman"/>
+          <w:sz w:val="24"/>
+          <w:szCs w:val="24"/>
+        </w:rPr>
+        <w:t>$ vi f1.sh</w:t>
+      </w:r>
+    </w:p>
+    <w:p>
+      <w:pPr>
+        <w:ind w:left="360"/>
+        <w:rPr>
+          <w:rFonts w:ascii="Times New Roman" w:hAnsi="Times New Roman" w:cs="Times New Roman"/>
+          <w:sz w:val="24"/>
+          <w:szCs w:val="24"/>
+        </w:rPr>
+      </w:pPr>
+      <w:r>
+        <w:rPr>
+          <w:rFonts w:ascii="Times New Roman" w:hAnsi="Times New Roman" w:cs="Times New Roman"/>
+          <w:sz w:val="24"/>
+          <w:szCs w:val="24"/>
+        </w:rPr>
+        <w:t>Name = “mike” //here double quotes is optional</w:t>
+      </w:r>
+    </w:p>
+    <w:p>
+      <w:pPr>
+        <w:ind w:left="360"/>
+        <w:rPr>
+          <w:rFonts w:ascii="Times New Roman" w:hAnsi="Times New Roman" w:cs="Times New Roman"/>
+          <w:sz w:val="24"/>
+          <w:szCs w:val="24"/>
+        </w:rPr>
+      </w:pPr>
+      <w:r>
+        <w:rPr>
+          <w:rFonts w:ascii="Times New Roman" w:hAnsi="Times New Roman" w:cs="Times New Roman"/>
+          <w:sz w:val="24"/>
+          <w:szCs w:val="24"/>
+        </w:rPr>
+        <w:t>echo hello world</w:t>
+      </w:r>
+      <w:r>
+        <w:rPr>
+          <w:rFonts w:ascii="Times New Roman" w:hAnsi="Times New Roman" w:cs="Times New Roman"/>
+          <w:sz w:val="24"/>
+          <w:szCs w:val="24"/>
+        </w:rPr>
+        <w:t xml:space="preserve"> //echo is a case sensitive it’s a reserved key word</w:t>
+      </w:r>
+    </w:p>
+    <w:p>
+      <w:pPr>
+        <w:pStyle w:val="ListParagraph"/>
+        <w:numPr>
+          <w:ilvl w:val="0"/>
+          <w:numId w:val="18"/>
+        </w:numPr>
+        <w:rPr>
+          <w:rFonts w:ascii="Times New Roman" w:hAnsi="Times New Roman" w:cs="Times New Roman"/>
+          <w:sz w:val="24"/>
+          <w:szCs w:val="24"/>
+        </w:rPr>
+      </w:pPr>
+      <w:r>
+        <w:rPr>
+          <w:rFonts w:ascii="Times New Roman" w:hAnsi="Times New Roman" w:cs="Times New Roman"/>
+          <w:sz w:val="24"/>
+          <w:szCs w:val="24"/>
+        </w:rPr>
+        <w:t xml:space="preserve">$ </w:t>
+      </w:r>
+      <w:proofErr w:type="spellStart"/>
+      <w:r>
+        <w:rPr>
+          <w:rFonts w:ascii="Times New Roman" w:hAnsi="Times New Roman" w:cs="Times New Roman"/>
+          <w:sz w:val="24"/>
+          <w:szCs w:val="24"/>
+        </w:rPr>
+        <w:t>sh</w:t>
+      </w:r>
+      <w:proofErr w:type="spellEnd"/>
+      <w:r>
+        <w:rPr>
+          <w:rFonts w:ascii="Times New Roman" w:hAnsi="Times New Roman" w:cs="Times New Roman"/>
+          <w:sz w:val="24"/>
+          <w:szCs w:val="24"/>
+        </w:rPr>
+        <w:t xml:space="preserve"> f1.sh</w:t>
+      </w:r>
+    </w:p>
+    <w:p>
+      <w:pPr>
+        <w:ind w:left="360"/>
+        <w:rPr>
+          <w:rFonts w:ascii="Times New Roman" w:hAnsi="Times New Roman" w:cs="Times New Roman"/>
+          <w:sz w:val="24"/>
+          <w:szCs w:val="24"/>
+        </w:rPr>
+      </w:pPr>
+      <w:r>
+        <w:rPr>
+          <w:rFonts w:ascii="Times New Roman" w:hAnsi="Times New Roman" w:cs="Times New Roman"/>
+          <w:sz w:val="18"/>
+          <w:szCs w:val="18"/>
+        </w:rPr>
+        <w:t xml:space="preserve">name </w:t>
+      </w:r>
+      <w:r>
+        <w:rPr>
+          <w:rFonts w:ascii="Times New Roman" w:hAnsi="Times New Roman" w:cs="Times New Roman"/>
+          <w:color w:val="C0A000"/>
+          <w:sz w:val="18"/>
+          <w:szCs w:val="18"/>
+        </w:rPr>
+        <w:t>=</w:t>
+      </w:r>
+      <w:r>
+        <w:rPr>
+          <w:rFonts w:ascii="Times New Roman" w:hAnsi="Times New Roman" w:cs="Times New Roman"/>
+          <w:sz w:val="18"/>
+          <w:szCs w:val="18"/>
+        </w:rPr>
+        <w:t xml:space="preserve"> mike</w:t>
+      </w:r>
+    </w:p>
+    <w:p>
+      <w:pPr>
+        <w:autoSpaceDE w:val="0"/>
+        <w:autoSpaceDN w:val="0"/>
+        <w:adjustRightInd w:val="0"/>
+        <w:spacing w:after="0" w:line="240" w:lineRule="auto"/>
+        <w:ind w:left="360"/>
+        <w:rPr>
+          <w:rFonts w:ascii="Times New Roman" w:hAnsi="Times New Roman" w:cs="Times New Roman"/>
+          <w:sz w:val="18"/>
+          <w:szCs w:val="18"/>
+        </w:rPr>
+      </w:pPr>
+      <w:r>
+        <w:rPr>
+          <w:rFonts w:ascii="Times New Roman" w:hAnsi="Times New Roman" w:cs="Times New Roman"/>
+          <w:color w:val="C0A000"/>
+          <w:sz w:val="18"/>
+          <w:szCs w:val="18"/>
+        </w:rPr>
+        <w:lastRenderedPageBreak/>
+        <w:t>echo</w:t>
+      </w:r>
+      <w:r>
+        <w:rPr>
+          <w:rFonts w:ascii="Times New Roman" w:hAnsi="Times New Roman" w:cs="Times New Roman"/>
+          <w:color w:val="D42C3A"/>
+          <w:sz w:val="18"/>
+          <w:szCs w:val="18"/>
+        </w:rPr>
+        <w:t xml:space="preserve"> </w:t>
+      </w:r>
+      <w:r>
+        <w:rPr>
+          <w:rFonts w:ascii="Times New Roman" w:hAnsi="Times New Roman" w:cs="Times New Roman"/>
+          <w:color w:val="B148C6"/>
+          <w:sz w:val="18"/>
+          <w:szCs w:val="18"/>
+        </w:rPr>
+        <w:t>$name</w:t>
+      </w:r>
+    </w:p>
+    <w:p>
+      <w:pPr>
+        <w:autoSpaceDE w:val="0"/>
+        <w:autoSpaceDN w:val="0"/>
+        <w:adjustRightInd w:val="0"/>
+        <w:spacing w:after="0" w:line="240" w:lineRule="auto"/>
+        <w:ind w:left="360"/>
+        <w:rPr>
+          <w:rFonts w:ascii="Times New Roman" w:hAnsi="Times New Roman" w:cs="Times New Roman"/>
+          <w:sz w:val="18"/>
+          <w:szCs w:val="18"/>
+        </w:rPr>
+      </w:pPr>
+      <w:proofErr w:type="spellStart"/>
+      <w:r>
+        <w:rPr>
+          <w:rFonts w:ascii="Times New Roman" w:hAnsi="Times New Roman" w:cs="Times New Roman"/>
+          <w:sz w:val="18"/>
+          <w:szCs w:val="18"/>
+        </w:rPr>
+        <w:t>max_value</w:t>
+      </w:r>
+      <w:proofErr w:type="spellEnd"/>
+      <w:r>
+        <w:rPr>
+          <w:rFonts w:ascii="Times New Roman" w:hAnsi="Times New Roman" w:cs="Times New Roman"/>
+          <w:sz w:val="18"/>
+          <w:szCs w:val="18"/>
+        </w:rPr>
+        <w:t xml:space="preserve"> </w:t>
+      </w:r>
+      <w:r>
+        <w:rPr>
+          <w:rFonts w:ascii="Times New Roman" w:hAnsi="Times New Roman" w:cs="Times New Roman"/>
+          <w:color w:val="C0A000"/>
+          <w:sz w:val="18"/>
+          <w:szCs w:val="18"/>
+        </w:rPr>
+        <w:t>=</w:t>
+      </w:r>
+      <w:r>
+        <w:rPr>
+          <w:rFonts w:ascii="Times New Roman" w:hAnsi="Times New Roman" w:cs="Times New Roman"/>
+          <w:sz w:val="18"/>
+          <w:szCs w:val="18"/>
+        </w:rPr>
+        <w:t xml:space="preserve"> </w:t>
+      </w:r>
+      <w:r>
+        <w:rPr>
+          <w:rFonts w:ascii="Times New Roman" w:hAnsi="Times New Roman" w:cs="Times New Roman"/>
+          <w:color w:val="D42C3A"/>
+          <w:sz w:val="18"/>
+          <w:szCs w:val="18"/>
+        </w:rPr>
+        <w:t>100</w:t>
+      </w:r>
+    </w:p>
+    <w:p>
+      <w:pPr>
+        <w:autoSpaceDE w:val="0"/>
+        <w:autoSpaceDN w:val="0"/>
+        <w:adjustRightInd w:val="0"/>
+        <w:spacing w:after="0" w:line="240" w:lineRule="auto"/>
+        <w:ind w:left="360"/>
+        <w:rPr>
+          <w:rFonts w:ascii="Times New Roman" w:hAnsi="Times New Roman" w:cs="Times New Roman"/>
+          <w:color w:val="B148C6"/>
+          <w:sz w:val="18"/>
+          <w:szCs w:val="18"/>
+        </w:rPr>
+      </w:pPr>
+      <w:r>
+        <w:rPr>
+          <w:rFonts w:ascii="Times New Roman" w:hAnsi="Times New Roman" w:cs="Times New Roman"/>
+          <w:color w:val="C0A000"/>
+          <w:sz w:val="18"/>
+          <w:szCs w:val="18"/>
+        </w:rPr>
+        <w:t>echo</w:t>
+      </w:r>
+      <w:r>
+        <w:rPr>
+          <w:rFonts w:ascii="Times New Roman" w:hAnsi="Times New Roman" w:cs="Times New Roman"/>
+          <w:color w:val="D42C3A"/>
+          <w:sz w:val="18"/>
+          <w:szCs w:val="18"/>
+        </w:rPr>
+        <w:t xml:space="preserve"> </w:t>
+      </w:r>
+      <w:r>
+        <w:rPr>
+          <w:rFonts w:ascii="Times New Roman" w:hAnsi="Times New Roman" w:cs="Times New Roman"/>
+          <w:color w:val="B148C6"/>
+          <w:sz w:val="18"/>
+          <w:szCs w:val="18"/>
+        </w:rPr>
+        <w:t>$</w:t>
+      </w:r>
+      <w:proofErr w:type="spellStart"/>
+      <w:r>
+        <w:rPr>
+          <w:rFonts w:ascii="Times New Roman" w:hAnsi="Times New Roman" w:cs="Times New Roman"/>
+          <w:color w:val="B148C6"/>
+          <w:sz w:val="18"/>
+          <w:szCs w:val="18"/>
+        </w:rPr>
+        <w:t>max_value</w:t>
+      </w:r>
+      <w:proofErr w:type="spellEnd"/>
+    </w:p>
+    <w:p>
+      <w:pPr>
+        <w:autoSpaceDE w:val="0"/>
+        <w:autoSpaceDN w:val="0"/>
+        <w:adjustRightInd w:val="0"/>
+        <w:spacing w:after="0" w:line="240" w:lineRule="auto"/>
+        <w:ind w:left="360"/>
+        <w:rPr>
+          <w:rFonts w:ascii="Times New Roman" w:hAnsi="Times New Roman" w:cs="Times New Roman"/>
+          <w:sz w:val="18"/>
+          <w:szCs w:val="18"/>
+        </w:rPr>
+      </w:pPr>
+      <w:r>
+        <w:rPr>
+          <w:rFonts w:ascii="Times New Roman" w:hAnsi="Times New Roman" w:cs="Times New Roman"/>
+          <w:sz w:val="18"/>
+          <w:szCs w:val="18"/>
+        </w:rPr>
+        <w:t xml:space="preserve">average </w:t>
+      </w:r>
+      <w:r>
+        <w:rPr>
+          <w:rFonts w:ascii="Times New Roman" w:hAnsi="Times New Roman" w:cs="Times New Roman"/>
+          <w:color w:val="C0A000"/>
+          <w:sz w:val="18"/>
+          <w:szCs w:val="18"/>
+        </w:rPr>
+        <w:t>=</w:t>
+      </w:r>
+      <w:r>
+        <w:rPr>
+          <w:rFonts w:ascii="Times New Roman" w:hAnsi="Times New Roman" w:cs="Times New Roman"/>
+          <w:sz w:val="18"/>
+          <w:szCs w:val="18"/>
+        </w:rPr>
+        <w:t xml:space="preserve"> </w:t>
+      </w:r>
+      <w:r>
+        <w:rPr>
+          <w:rFonts w:ascii="Times New Roman" w:hAnsi="Times New Roman" w:cs="Times New Roman"/>
+          <w:color w:val="D42C3A"/>
+          <w:sz w:val="18"/>
+          <w:szCs w:val="18"/>
+        </w:rPr>
+        <w:t>10</w:t>
+      </w:r>
+      <w:r>
+        <w:rPr>
+          <w:rFonts w:ascii="Times New Roman" w:hAnsi="Times New Roman" w:cs="Times New Roman"/>
+          <w:sz w:val="18"/>
+          <w:szCs w:val="18"/>
+        </w:rPr>
+        <w:t>.</w:t>
+      </w:r>
+      <w:r>
+        <w:rPr>
+          <w:rFonts w:ascii="Times New Roman" w:hAnsi="Times New Roman" w:cs="Times New Roman"/>
+          <w:color w:val="D42C3A"/>
+          <w:sz w:val="18"/>
+          <w:szCs w:val="18"/>
+        </w:rPr>
+        <w:t>3</w:t>
+      </w:r>
+    </w:p>
+    <w:p>
+      <w:pPr>
+        <w:autoSpaceDE w:val="0"/>
+        <w:autoSpaceDN w:val="0"/>
+        <w:adjustRightInd w:val="0"/>
+        <w:spacing w:after="0" w:line="240" w:lineRule="auto"/>
+        <w:ind w:left="360"/>
+        <w:rPr>
+          <w:rFonts w:ascii="Times New Roman" w:hAnsi="Times New Roman" w:cs="Times New Roman"/>
+          <w:color w:val="B148C6"/>
+          <w:sz w:val="18"/>
+          <w:szCs w:val="18"/>
+        </w:rPr>
+      </w:pPr>
+      <w:r>
+        <w:rPr>
+          <w:rFonts w:ascii="Times New Roman" w:hAnsi="Times New Roman" w:cs="Times New Roman"/>
+          <w:color w:val="C0A000"/>
+          <w:sz w:val="18"/>
+          <w:szCs w:val="18"/>
+        </w:rPr>
+        <w:t>echo</w:t>
+      </w:r>
+      <w:r>
+        <w:rPr>
+          <w:rFonts w:ascii="Times New Roman" w:hAnsi="Times New Roman" w:cs="Times New Roman"/>
+          <w:color w:val="D42C3A"/>
+          <w:sz w:val="18"/>
+          <w:szCs w:val="18"/>
+        </w:rPr>
+        <w:t xml:space="preserve"> </w:t>
+      </w:r>
+      <w:r>
+        <w:rPr>
+          <w:rFonts w:ascii="Times New Roman" w:hAnsi="Times New Roman" w:cs="Times New Roman"/>
+          <w:color w:val="B148C6"/>
+          <w:sz w:val="18"/>
+          <w:szCs w:val="18"/>
+        </w:rPr>
+        <w:t>$average</w:t>
+      </w:r>
+    </w:p>
+    <w:p>
+      <w:pPr>
+        <w:autoSpaceDE w:val="0"/>
+        <w:autoSpaceDN w:val="0"/>
+        <w:adjustRightInd w:val="0"/>
+        <w:spacing w:after="0" w:line="240" w:lineRule="auto"/>
+        <w:ind w:left="360"/>
+        <w:rPr>
+          <w:rFonts w:ascii="Times New Roman" w:hAnsi="Times New Roman" w:cs="Times New Roman"/>
+          <w:sz w:val="18"/>
+          <w:szCs w:val="18"/>
+        </w:rPr>
+      </w:pPr>
+    </w:p>
+    <w:p>
+      <w:pPr>
+        <w:autoSpaceDE w:val="0"/>
+        <w:autoSpaceDN w:val="0"/>
+        <w:adjustRightInd w:val="0"/>
+        <w:spacing w:after="0" w:line="240" w:lineRule="auto"/>
+        <w:ind w:left="360"/>
+        <w:rPr>
+          <w:rFonts w:ascii="Times New Roman" w:hAnsi="Times New Roman" w:cs="Times New Roman"/>
+          <w:sz w:val="18"/>
+          <w:szCs w:val="18"/>
+        </w:rPr>
+      </w:pPr>
       <w:bookmarkStart w:id="0" w:name="_GoBack"/>
       <w:bookmarkEnd w:id="0"/>
-      <w:r>
-        <w:rPr>
-          <w:rFonts w:ascii="Times New Roman" w:hAnsi="Times New Roman" w:cs="Times New Roman"/>
-          <w:sz w:val="24"/>
-          <w:szCs w:val="24"/>
-        </w:rPr>
-        <w:t xml:space="preserve"> </w:t>
-      </w:r>
     </w:p>
     <w:sectPr>
       <w:pgSz w:w="12240" w:h="15840"/>
@@ -15354,16 +18093,16 @@
     </w:lvl>
   </w:abstractNum>
   <w:abstractNum w:abstractNumId="3" w15:restartNumberingAfterBreak="0">
-    <w:nsid w:val="0EA44AA0"/>
+    <w:nsid w:val="0A964F90"/>
     <w:multiLevelType w:val="hybridMultilevel"/>
-    <w:tmpl w:val="B7E4462A"/>
-    <w:lvl w:ilvl="0" w:tplc="C5283482">
+    <w:tmpl w:val="09045100"/>
+    <w:lvl w:ilvl="0" w:tplc="04090011">
       <w:start w:val="1"/>
       <w:numFmt w:val="decimal"/>
       <w:lvlText w:val="%1)"/>
       <w:lvlJc w:val="left"/>
       <w:pPr>
-        <w:ind w:left="1080" w:hanging="360"/>
+        <w:ind w:left="720" w:hanging="360"/>
       </w:pPr>
       <w:rPr>
         <w:rFonts w:hint="default"/>
@@ -15375,7 +18114,7 @@
       <w:lvlText w:val="%2."/>
       <w:lvlJc w:val="left"/>
       <w:pPr>
-        <w:ind w:left="1800" w:hanging="360"/>
+        <w:ind w:left="1440" w:hanging="360"/>
       </w:pPr>
     </w:lvl>
     <w:lvl w:ilvl="2" w:tplc="0409001B" w:tentative="1">
@@ -15384,7 +18123,7 @@
       <w:lvlText w:val="%3."/>
       <w:lvlJc w:val="right"/>
       <w:pPr>
-        <w:ind w:left="2520" w:hanging="180"/>
+        <w:ind w:left="2160" w:hanging="180"/>
       </w:pPr>
     </w:lvl>
     <w:lvl w:ilvl="3" w:tplc="0409000F" w:tentative="1">
@@ -15393,7 +18132,7 @@
       <w:lvlText w:val="%4."/>
       <w:lvlJc w:val="left"/>
       <w:pPr>
-        <w:ind w:left="3240" w:hanging="360"/>
+        <w:ind w:left="2880" w:hanging="360"/>
       </w:pPr>
     </w:lvl>
     <w:lvl w:ilvl="4" w:tplc="04090019" w:tentative="1">
@@ -15402,7 +18141,7 @@
       <w:lvlText w:val="%5."/>
       <w:lvlJc w:val="left"/>
       <w:pPr>
-        <w:ind w:left="3960" w:hanging="360"/>
+        <w:ind w:left="3600" w:hanging="360"/>
       </w:pPr>
     </w:lvl>
     <w:lvl w:ilvl="5" w:tplc="0409001B" w:tentative="1">
@@ -15411,7 +18150,7 @@
       <w:lvlText w:val="%6."/>
       <w:lvlJc w:val="right"/>
       <w:pPr>
-        <w:ind w:left="4680" w:hanging="180"/>
+        <w:ind w:left="4320" w:hanging="180"/>
       </w:pPr>
     </w:lvl>
     <w:lvl w:ilvl="6" w:tplc="0409000F" w:tentative="1">
@@ -15420,7 +18159,7 @@
       <w:lvlText w:val="%7."/>
       <w:lvlJc w:val="left"/>
       <w:pPr>
-        <w:ind w:left="5400" w:hanging="360"/>
+        <w:ind w:left="5040" w:hanging="360"/>
       </w:pPr>
     </w:lvl>
     <w:lvl w:ilvl="7" w:tplc="04090019" w:tentative="1">
@@ -15429,7 +18168,7 @@
       <w:lvlText w:val="%8."/>
       <w:lvlJc w:val="left"/>
       <w:pPr>
-        <w:ind w:left="6120" w:hanging="360"/>
+        <w:ind w:left="5760" w:hanging="360"/>
       </w:pPr>
     </w:lvl>
     <w:lvl w:ilvl="8" w:tplc="0409001B" w:tentative="1">
@@ -15438,11 +18177,100 @@
       <w:lvlText w:val="%9."/>
       <w:lvlJc w:val="right"/>
       <w:pPr>
-        <w:ind w:left="6840" w:hanging="180"/>
+        <w:ind w:left="6480" w:hanging="180"/>
       </w:pPr>
     </w:lvl>
   </w:abstractNum>
   <w:abstractNum w:abstractNumId="4" w15:restartNumberingAfterBreak="0">
+    <w:nsid w:val="0EA44AA0"/>
+    <w:multiLevelType w:val="hybridMultilevel"/>
+    <w:tmpl w:val="B7E4462A"/>
+    <w:lvl w:ilvl="0" w:tplc="C5283482">
+      <w:start w:val="1"/>
+      <w:numFmt w:val="decimal"/>
+      <w:lvlText w:val="%1)"/>
+      <w:lvlJc w:val="left"/>
+      <w:pPr>
+        <w:ind w:left="1080" w:hanging="360"/>
+      </w:pPr>
+      <w:rPr>
+        <w:rFonts w:hint="default"/>
+      </w:rPr>
+    </w:lvl>
+    <w:lvl w:ilvl="1" w:tplc="04090019" w:tentative="1">
+      <w:start w:val="1"/>
+      <w:numFmt w:val="lowerLetter"/>
+      <w:lvlText w:val="%2."/>
+      <w:lvlJc w:val="left"/>
+      <w:pPr>
+        <w:ind w:left="1800" w:hanging="360"/>
+      </w:pPr>
+    </w:lvl>
+    <w:lvl w:ilvl="2" w:tplc="0409001B" w:tentative="1">
+      <w:start w:val="1"/>
+      <w:numFmt w:val="lowerRoman"/>
+      <w:lvlText w:val="%3."/>
+      <w:lvlJc w:val="right"/>
+      <w:pPr>
+        <w:ind w:left="2520" w:hanging="180"/>
+      </w:pPr>
+    </w:lvl>
+    <w:lvl w:ilvl="3" w:tplc="0409000F" w:tentative="1">
+      <w:start w:val="1"/>
+      <w:numFmt w:val="decimal"/>
+      <w:lvlText w:val="%4."/>
+      <w:lvlJc w:val="left"/>
+      <w:pPr>
+        <w:ind w:left="3240" w:hanging="360"/>
+      </w:pPr>
+    </w:lvl>
+    <w:lvl w:ilvl="4" w:tplc="04090019" w:tentative="1">
+      <w:start w:val="1"/>
+      <w:numFmt w:val="lowerLetter"/>
+      <w:lvlText w:val="%5."/>
+      <w:lvlJc w:val="left"/>
+      <w:pPr>
+        <w:ind w:left="3960" w:hanging="360"/>
+      </w:pPr>
+    </w:lvl>
+    <w:lvl w:ilvl="5" w:tplc="0409001B" w:tentative="1">
+      <w:start w:val="1"/>
+      <w:numFmt w:val="lowerRoman"/>
+      <w:lvlText w:val="%6."/>
+      <w:lvlJc w:val="right"/>
+      <w:pPr>
+        <w:ind w:left="4680" w:hanging="180"/>
+      </w:pPr>
+    </w:lvl>
+    <w:lvl w:ilvl="6" w:tplc="0409000F" w:tentative="1">
+      <w:start w:val="1"/>
+      <w:numFmt w:val="decimal"/>
+      <w:lvlText w:val="%7."/>
+      <w:lvlJc w:val="left"/>
+      <w:pPr>
+        <w:ind w:left="5400" w:hanging="360"/>
+      </w:pPr>
+    </w:lvl>
+    <w:lvl w:ilvl="7" w:tplc="04090019" w:tentative="1">
+      <w:start w:val="1"/>
+      <w:numFmt w:val="lowerLetter"/>
+      <w:lvlText w:val="%8."/>
+      <w:lvlJc w:val="left"/>
+      <w:pPr>
+        <w:ind w:left="6120" w:hanging="360"/>
+      </w:pPr>
+    </w:lvl>
+    <w:lvl w:ilvl="8" w:tplc="0409001B" w:tentative="1">
+      <w:start w:val="1"/>
+      <w:numFmt w:val="lowerRoman"/>
+      <w:lvlText w:val="%9."/>
+      <w:lvlJc w:val="right"/>
+      <w:pPr>
+        <w:ind w:left="6840" w:hanging="180"/>
+      </w:pPr>
+    </w:lvl>
+  </w:abstractNum>
+  <w:abstractNum w:abstractNumId="5" w15:restartNumberingAfterBreak="0">
     <w:nsid w:val="102C19FF"/>
     <w:multiLevelType w:val="hybridMultilevel"/>
     <w:tmpl w:val="F042B798"/>
@@ -15555,7 +18383,7 @@
       </w:rPr>
     </w:lvl>
   </w:abstractNum>
-  <w:abstractNum w:abstractNumId="5" w15:restartNumberingAfterBreak="0">
+  <w:abstractNum w:abstractNumId="6" w15:restartNumberingAfterBreak="0">
     <w:nsid w:val="17637165"/>
     <w:multiLevelType w:val="hybridMultilevel"/>
     <w:tmpl w:val="8C6A3ECE"/>
@@ -15668,7 +18496,7 @@
       </w:rPr>
     </w:lvl>
   </w:abstractNum>
-  <w:abstractNum w:abstractNumId="6" w15:restartNumberingAfterBreak="0">
+  <w:abstractNum w:abstractNumId="7" w15:restartNumberingAfterBreak="0">
     <w:nsid w:val="2A4978CC"/>
     <w:multiLevelType w:val="hybridMultilevel"/>
     <w:tmpl w:val="F9E2DFAA"/>
@@ -15757,7 +18585,7 @@
       </w:pPr>
     </w:lvl>
   </w:abstractNum>
-  <w:abstractNum w:abstractNumId="7" w15:restartNumberingAfterBreak="0">
+  <w:abstractNum w:abstractNumId="8" w15:restartNumberingAfterBreak="0">
     <w:nsid w:val="371674E0"/>
     <w:multiLevelType w:val="hybridMultilevel"/>
     <w:tmpl w:val="2E5E2D1C"/>
@@ -15846,7 +18674,7 @@
       </w:pPr>
     </w:lvl>
   </w:abstractNum>
-  <w:abstractNum w:abstractNumId="8" w15:restartNumberingAfterBreak="0">
+  <w:abstractNum w:abstractNumId="9" w15:restartNumberingAfterBreak="0">
     <w:nsid w:val="3DB91F95"/>
     <w:multiLevelType w:val="hybridMultilevel"/>
     <w:tmpl w:val="168C3E98"/>
@@ -15935,7 +18763,7 @@
       </w:pPr>
     </w:lvl>
   </w:abstractNum>
-  <w:abstractNum w:abstractNumId="9" w15:restartNumberingAfterBreak="0">
+  <w:abstractNum w:abstractNumId="10" w15:restartNumberingAfterBreak="0">
     <w:nsid w:val="50447F65"/>
     <w:multiLevelType w:val="hybridMultilevel"/>
     <w:tmpl w:val="4526191A"/>
@@ -16048,7 +18876,7 @@
       </w:rPr>
     </w:lvl>
   </w:abstractNum>
-  <w:abstractNum w:abstractNumId="10" w15:restartNumberingAfterBreak="0">
+  <w:abstractNum w:abstractNumId="11" w15:restartNumberingAfterBreak="0">
     <w:nsid w:val="52316217"/>
     <w:multiLevelType w:val="hybridMultilevel"/>
     <w:tmpl w:val="F2FC712C"/>
@@ -16161,7 +18989,7 @@
       </w:rPr>
     </w:lvl>
   </w:abstractNum>
-  <w:abstractNum w:abstractNumId="11" w15:restartNumberingAfterBreak="0">
+  <w:abstractNum w:abstractNumId="12" w15:restartNumberingAfterBreak="0">
     <w:nsid w:val="5B3B2076"/>
     <w:multiLevelType w:val="hybridMultilevel"/>
     <w:tmpl w:val="9B220856"/>
@@ -16274,7 +19102,7 @@
       </w:rPr>
     </w:lvl>
   </w:abstractNum>
-  <w:abstractNum w:abstractNumId="12" w15:restartNumberingAfterBreak="0">
+  <w:abstractNum w:abstractNumId="13" w15:restartNumberingAfterBreak="0">
     <w:nsid w:val="67770436"/>
     <w:multiLevelType w:val="hybridMultilevel"/>
     <w:tmpl w:val="10085FE6"/>
@@ -16363,7 +19191,96 @@
       </w:pPr>
     </w:lvl>
   </w:abstractNum>
-  <w:abstractNum w:abstractNumId="13" w15:restartNumberingAfterBreak="0">
+  <w:abstractNum w:abstractNumId="14" w15:restartNumberingAfterBreak="0">
+    <w:nsid w:val="6CD91C5D"/>
+    <w:multiLevelType w:val="hybridMultilevel"/>
+    <w:tmpl w:val="3F16AB5E"/>
+    <w:lvl w:ilvl="0" w:tplc="04090011">
+      <w:start w:val="1"/>
+      <w:numFmt w:val="decimal"/>
+      <w:lvlText w:val="%1)"/>
+      <w:lvlJc w:val="left"/>
+      <w:pPr>
+        <w:ind w:left="720" w:hanging="360"/>
+      </w:pPr>
+      <w:rPr>
+        <w:rFonts w:hint="default"/>
+      </w:rPr>
+    </w:lvl>
+    <w:lvl w:ilvl="1" w:tplc="04090019" w:tentative="1">
+      <w:start w:val="1"/>
+      <w:numFmt w:val="lowerLetter"/>
+      <w:lvlText w:val="%2."/>
+      <w:lvlJc w:val="left"/>
+      <w:pPr>
+        <w:ind w:left="1440" w:hanging="360"/>
+      </w:pPr>
+    </w:lvl>
+    <w:lvl w:ilvl="2" w:tplc="0409001B" w:tentative="1">
+      <w:start w:val="1"/>
+      <w:numFmt w:val="lowerRoman"/>
+      <w:lvlText w:val="%3."/>
+      <w:lvlJc w:val="right"/>
+      <w:pPr>
+        <w:ind w:left="2160" w:hanging="180"/>
+      </w:pPr>
+    </w:lvl>
+    <w:lvl w:ilvl="3" w:tplc="0409000F" w:tentative="1">
+      <w:start w:val="1"/>
+      <w:numFmt w:val="decimal"/>
+      <w:lvlText w:val="%4."/>
+      <w:lvlJc w:val="left"/>
+      <w:pPr>
+        <w:ind w:left="2880" w:hanging="360"/>
+      </w:pPr>
+    </w:lvl>
+    <w:lvl w:ilvl="4" w:tplc="04090019" w:tentative="1">
+      <w:start w:val="1"/>
+      <w:numFmt w:val="lowerLetter"/>
+      <w:lvlText w:val="%5."/>
+      <w:lvlJc w:val="left"/>
+      <w:pPr>
+        <w:ind w:left="3600" w:hanging="360"/>
+      </w:pPr>
+    </w:lvl>
+    <w:lvl w:ilvl="5" w:tplc="0409001B" w:tentative="1">
+      <w:start w:val="1"/>
+      <w:numFmt w:val="lowerRoman"/>
+      <w:lvlText w:val="%6."/>
+      <w:lvlJc w:val="right"/>
+      <w:pPr>
+        <w:ind w:left="4320" w:hanging="180"/>
+      </w:pPr>
+    </w:lvl>
+    <w:lvl w:ilvl="6" w:tplc="0409000F" w:tentative="1">
+      <w:start w:val="1"/>
+      <w:numFmt w:val="decimal"/>
+      <w:lvlText w:val="%7."/>
+      <w:lvlJc w:val="left"/>
+      <w:pPr>
+        <w:ind w:left="5040" w:hanging="360"/>
+      </w:pPr>
+    </w:lvl>
+    <w:lvl w:ilvl="7" w:tplc="04090019" w:tentative="1">
+      <w:start w:val="1"/>
+      <w:numFmt w:val="lowerLetter"/>
+      <w:lvlText w:val="%8."/>
+      <w:lvlJc w:val="left"/>
+      <w:pPr>
+        <w:ind w:left="5760" w:hanging="360"/>
+      </w:pPr>
+    </w:lvl>
+    <w:lvl w:ilvl="8" w:tplc="0409001B" w:tentative="1">
+      <w:start w:val="1"/>
+      <w:numFmt w:val="lowerRoman"/>
+      <w:lvlText w:val="%9."/>
+      <w:lvlJc w:val="right"/>
+      <w:pPr>
+        <w:ind w:left="6480" w:hanging="180"/>
+      </w:pPr>
+    </w:lvl>
+  </w:abstractNum>
+  <w:abstractNum w:abstractNumId="15" w15:restartNumberingAfterBreak="0">
     <w:nsid w:val="75AF0383"/>
     <w:multiLevelType w:val="hybridMultilevel"/>
     <w:tmpl w:val="5A586340"/>
@@ -16476,7 +19393,7 @@
       </w:rPr>
     </w:lvl>
   </w:abstractNum>
-  <w:abstractNum w:abstractNumId="14" w15:restartNumberingAfterBreak="0">
+  <w:abstractNum w:abstractNumId="16" w15:restartNumberingAfterBreak="0">
     <w:nsid w:val="7AA85492"/>
     <w:multiLevelType w:val="hybridMultilevel"/>
     <w:tmpl w:val="AEEAF5F2"/>
@@ -16565,17 +19482,106 @@
       </w:pPr>
     </w:lvl>
   </w:abstractNum>
+  <w:abstractNum w:abstractNumId="17" w15:restartNumberingAfterBreak="0">
+    <w:nsid w:val="7D491D31"/>
+    <w:multiLevelType w:val="hybridMultilevel"/>
+    <w:tmpl w:val="3D9E2104"/>
+    <w:lvl w:ilvl="0" w:tplc="04090011">
+      <w:start w:val="1"/>
+      <w:numFmt w:val="decimal"/>
+      <w:lvlText w:val="%1)"/>
+      <w:lvlJc w:val="left"/>
+      <w:pPr>
+        <w:ind w:left="720" w:hanging="360"/>
+      </w:pPr>
+      <w:rPr>
+        <w:rFonts w:hint="default"/>
+      </w:rPr>
+    </w:lvl>
+    <w:lvl w:ilvl="1" w:tplc="04090019" w:tentative="1">
+      <w:start w:val="1"/>
+      <w:numFmt w:val="lowerLetter"/>
+      <w:lvlText w:val="%2."/>
+      <w:lvlJc w:val="left"/>
+      <w:pPr>
+        <w:ind w:left="1440" w:hanging="360"/>
+      </w:pPr>
+    </w:lvl>
+    <w:lvl w:ilvl="2" w:tplc="0409001B" w:tentative="1">
+      <w:start w:val="1"/>
+      <w:numFmt w:val="lowerRoman"/>
+      <w:lvlText w:val="%3."/>
+      <w:lvlJc w:val="right"/>
+      <w:pPr>
+        <w:ind w:left="2160" w:hanging="180"/>
+      </w:pPr>
+    </w:lvl>
+    <w:lvl w:ilvl="3" w:tplc="0409000F" w:tentative="1">
+      <w:start w:val="1"/>
+      <w:numFmt w:val="decimal"/>
+      <w:lvlText w:val="%4."/>
+      <w:lvlJc w:val="left"/>
+      <w:pPr>
+        <w:ind w:left="2880" w:hanging="360"/>
+      </w:pPr>
+    </w:lvl>
+    <w:lvl w:ilvl="4" w:tplc="04090019" w:tentative="1">
+      <w:start w:val="1"/>
+      <w:numFmt w:val="lowerLetter"/>
+      <w:lvlText w:val="%5."/>
+      <w:lvlJc w:val="left"/>
+      <w:pPr>
+        <w:ind w:left="3600" w:hanging="360"/>
+      </w:pPr>
+    </w:lvl>
+    <w:lvl w:ilvl="5" w:tplc="0409001B" w:tentative="1">
+      <w:start w:val="1"/>
+      <w:numFmt w:val="lowerRoman"/>
+      <w:lvlText w:val="%6."/>
+      <w:lvlJc w:val="right"/>
+      <w:pPr>
+        <w:ind w:left="4320" w:hanging="180"/>
+      </w:pPr>
+    </w:lvl>
+    <w:lvl w:ilvl="6" w:tplc="0409000F" w:tentative="1">
+      <w:start w:val="1"/>
+      <w:numFmt w:val="decimal"/>
+      <w:lvlText w:val="%7."/>
+      <w:lvlJc w:val="left"/>
+      <w:pPr>
+        <w:ind w:left="5040" w:hanging="360"/>
+      </w:pPr>
+    </w:lvl>
+    <w:lvl w:ilvl="7" w:tplc="04090019" w:tentative="1">
+      <w:start w:val="1"/>
+      <w:numFmt w:val="lowerLetter"/>
+      <w:lvlText w:val="%8."/>
+      <w:lvlJc w:val="left"/>
+      <w:pPr>
+        <w:ind w:left="5760" w:hanging="360"/>
+      </w:pPr>
+    </w:lvl>
+    <w:lvl w:ilvl="8" w:tplc="0409001B" w:tentative="1">
+      <w:start w:val="1"/>
+      <w:numFmt w:val="lowerRoman"/>
+      <w:lvlText w:val="%9."/>
+      <w:lvlJc w:val="right"/>
+      <w:pPr>
+        <w:ind w:left="6480" w:hanging="180"/>
+      </w:pPr>
+    </w:lvl>
+  </w:abstractNum>
   <w:num w:numId="1">
-    <w:abstractNumId w:val="7"/>
+    <w:abstractNumId w:val="8"/>
   </w:num>
   <w:num w:numId="2">
-    <w:abstractNumId w:val="14"/>
+    <w:abstractNumId w:val="16"/>
   </w:num>
   <w:num w:numId="3">
-    <w:abstractNumId w:val="9"/>
+    <w:abstractNumId w:val="10"/>
   </w:num>
   <w:num w:numId="4">
-    <w:abstractNumId w:val="13"/>
+    <w:abstractNumId w:val="15"/>
   </w:num>
   <w:num w:numId="5">
     <w:abstractNumId w:val="2"/>
@@ -16584,31 +19590,40 @@
     <w:abstractNumId w:val="1"/>
   </w:num>
   <w:num w:numId="7">
-    <w:abstractNumId w:val="11"/>
+    <w:abstractNumId w:val="12"/>
   </w:num>
   <w:num w:numId="8">
     <w:abstractNumId w:val="0"/>
   </w:num>
   <w:num w:numId="9">
+    <w:abstractNumId w:val="6"/>
+  </w:num>
+  <w:num w:numId="10">
+    <w:abstractNumId w:val="13"/>
+  </w:num>
+  <w:num w:numId="11">
+    <w:abstractNumId w:val="9"/>
+  </w:num>
+  <w:num w:numId="12">
+    <w:abstractNumId w:val="7"/>
+  </w:num>
+  <w:num w:numId="13">
+    <w:abstractNumId w:val="11"/>
+  </w:num>
+  <w:num w:numId="14">
     <w:abstractNumId w:val="5"/>
   </w:num>
-  <w:num w:numId="10">
-    <w:abstractNumId w:val="12"/>
-  </w:num>
-  <w:num w:numId="11">
-    <w:abstractNumId w:val="8"/>
-  </w:num>
-  <w:num w:numId="12">
-    <w:abstractNumId w:val="6"/>
-  </w:num>
-  <w:num w:numId="13">
-    <w:abstractNumId w:val="10"/>
-  </w:num>
-  <w:num w:numId="14">
+  <w:num w:numId="15">
     <w:abstractNumId w:val="4"/>
   </w:num>
-  <w:num w:numId="15">
+  <w:num w:numId="16">
     <w:abstractNumId w:val="3"/>
+  </w:num>
+  <w:num w:numId="17">
+    <w:abstractNumId w:val="17"/>
+  </w:num>
+  <w:num w:numId="18">
+    <w:abstractNumId w:val="14"/>
   </w:num>
 </w:numbering>
 </file>

</xml_diff>